<commit_message>
REL-161741 Rebranded Imaging Set Scheduler, updated to .NET 4.6.2
</commit_message>
<xml_diff>
--- a/Documentation/Relativity - Imaging Set Scheduler.docx
+++ b/Documentation/Relativity - Imaging Set Scheduler.docx
@@ -1,6 +1,6 @@
 
 <file path=word/document.xml><?xml version="1.0" encoding="utf-8"?>
-<w:document xmlns:wpc="http://schemas.microsoft.com/office/word/2010/wordprocessingCanvas" xmlns:mc="http://schemas.openxmlformats.org/markup-compatibility/2006" xmlns:o="urn:schemas-microsoft-com:office:office" xmlns:r="http://schemas.openxmlformats.org/officeDocument/2006/relationships" xmlns:m="http://schemas.openxmlformats.org/officeDocument/2006/math" xmlns:v="urn:schemas-microsoft-com:vml" xmlns:wp14="http://schemas.microsoft.com/office/word/2010/wordprocessingDrawing" xmlns:wp="http://schemas.openxmlformats.org/drawingml/2006/wordprocessingDrawing" xmlns:w10="urn:schemas-microsoft-com:office:word" xmlns:w="http://schemas.openxmlformats.org/wordprocessingml/2006/main" xmlns:w14="http://schemas.microsoft.com/office/word/2010/wordml" xmlns:wpg="http://schemas.microsoft.com/office/word/2010/wordprocessingGroup" xmlns:wpi="http://schemas.microsoft.com/office/word/2010/wordprocessingInk" xmlns:wne="http://schemas.microsoft.com/office/word/2006/wordml" xmlns:wps="http://schemas.microsoft.com/office/word/2010/wordprocessingShape" mc:Ignorable="w14 wp14">
+<w:document xmlns:wpc="http://schemas.microsoft.com/office/word/2010/wordprocessingCanvas" xmlns:mc="http://schemas.openxmlformats.org/markup-compatibility/2006" xmlns:o="urn:schemas-microsoft-com:office:office" xmlns:r="http://schemas.openxmlformats.org/officeDocument/2006/relationships" xmlns:m="http://schemas.openxmlformats.org/officeDocument/2006/math" xmlns:v="urn:schemas-microsoft-com:vml" xmlns:wp14="http://schemas.microsoft.com/office/word/2010/wordprocessingDrawing" xmlns:wp="http://schemas.openxmlformats.org/drawingml/2006/wordprocessingDrawing" xmlns:w10="urn:schemas-microsoft-com:office:word" xmlns:w="http://schemas.openxmlformats.org/wordprocessingml/2006/main" xmlns:w14="http://schemas.microsoft.com/office/word/2010/wordml" xmlns:w15="http://schemas.microsoft.com/office/word/2012/wordml" xmlns:wpg="http://schemas.microsoft.com/office/word/2010/wordprocessingGroup" xmlns:wpi="http://schemas.microsoft.com/office/word/2010/wordprocessingInk" xmlns:wne="http://schemas.microsoft.com/office/word/2006/wordml" xmlns:wps="http://schemas.microsoft.com/office/word/2010/wordprocessingShape" mc:Ignorable="w14 w15 wp14">
   <w:body>
     <w:p>
       <w:pPr>
@@ -51,7 +51,7 @@
                     <pic:cNvPicPr preferRelativeResize="0"/>
                   </pic:nvPicPr>
                   <pic:blipFill>
-                    <a:blip r:embed="rId10" cstate="print">
+                    <a:blip r:embed="rId9" cstate="print">
                       <a:extLst>
                         <a:ext uri="{28A0092B-C50C-407E-A947-70E740481C1C}">
                           <a14:useLocalDpi xmlns:a14="http://schemas.microsoft.com/office/drawing/2010/main" val="0"/>
@@ -109,8 +109,10 @@
         <w:t>V</w:t>
       </w:r>
       <w:r>
-        <w:t>3</w:t>
-      </w:r>
+        <w:t>4</w:t>
+      </w:r>
+      <w:bookmarkStart w:id="0" w:name="_GoBack"/>
+      <w:bookmarkEnd w:id="0"/>
     </w:p>
     <w:p>
       <w:pPr>
@@ -140,7 +142,7 @@
           <w:noProof/>
           <w:sz w:val="32"/>
         </w:rPr>
-        <w:t>October 5, 2016</w:t>
+        <w:t>September 12, 2017</w:t>
       </w:r>
       <w:r>
         <w:rPr>
@@ -229,9 +231,9 @@
         </w:rPr>
         <w:drawing>
           <wp:inline distT="0" distB="0" distL="0" distR="0" wp14:anchorId="3F1DE3F3" wp14:editId="78BEA8AE">
-            <wp:extent cx="1325880" cy="365760"/>
-            <wp:effectExtent l="0" t="0" r="7620" b="0"/>
-            <wp:docPr id="18" name="Picture 2" descr="C:\Users\Adi\Pictures\Logos\kCura\WEB\BLUE\kcura_blue.png"/>
+            <wp:extent cx="1107894" cy="365760"/>
+            <wp:effectExtent l="0" t="0" r="0" b="0"/>
+            <wp:docPr id="18" name="Picture 2"/>
             <wp:cNvGraphicFramePr>
               <a:graphicFrameLocks xmlns:a="http://schemas.openxmlformats.org/drawingml/2006/main" noChangeAspect="1"/>
             </wp:cNvGraphicFramePr>
@@ -245,7 +247,7 @@
                     </pic:cNvPicPr>
                   </pic:nvPicPr>
                   <pic:blipFill>
-                    <a:blip r:embed="rId11" cstate="print">
+                    <a:blip r:embed="rId10" cstate="print">
                       <a:extLst>
                         <a:ext uri="{28A0092B-C50C-407E-A947-70E740481C1C}">
                           <a14:useLocalDpi xmlns:a14="http://schemas.microsoft.com/office/drawing/2010/main" val="0"/>
@@ -259,7 +261,7 @@
                   <pic:spPr bwMode="auto">
                     <a:xfrm>
                       <a:off x="0" y="0"/>
-                      <a:ext cx="1325880" cy="365760"/>
+                      <a:ext cx="1107894" cy="365760"/>
                     </a:xfrm>
                     <a:prstGeom prst="rect">
                       <a:avLst/>
@@ -1793,12 +1795,12 @@
       <w:pPr>
         <w:pStyle w:val="Heading1Shortdocuments"/>
       </w:pPr>
-      <w:bookmarkStart w:id="0" w:name="_Toc381168356"/>
+      <w:bookmarkStart w:id="1" w:name="_Toc381168356"/>
       <w:r>
         <w:lastRenderedPageBreak/>
         <w:t>Overview</w:t>
       </w:r>
-      <w:bookmarkEnd w:id="0"/>
+      <w:bookmarkEnd w:id="1"/>
     </w:p>
     <w:p>
       <w:pPr>
@@ -1821,7 +1823,7 @@
       <w:pPr>
         <w:pStyle w:val="Heading2Shortdocuments"/>
       </w:pPr>
-      <w:bookmarkStart w:id="1" w:name="_Toc381168357"/>
+      <w:bookmarkStart w:id="2" w:name="_Toc381168357"/>
       <w:r>
         <w:t xml:space="preserve">Supported </w:t>
       </w:r>
@@ -1831,7 +1833,7 @@
       <w:r>
         <w:t>ersions</w:t>
       </w:r>
-      <w:bookmarkEnd w:id="1"/>
+      <w:bookmarkEnd w:id="2"/>
     </w:p>
     <w:p>
       <w:pPr>
@@ -1875,11 +1877,11 @@
       <w:pPr>
         <w:pStyle w:val="Heading2Shortdocuments"/>
       </w:pPr>
-      <w:bookmarkStart w:id="2" w:name="_Toc381168358"/>
+      <w:bookmarkStart w:id="3" w:name="_Toc381168358"/>
       <w:r>
         <w:t>Category</w:t>
       </w:r>
-      <w:bookmarkEnd w:id="2"/>
+      <w:bookmarkEnd w:id="3"/>
     </w:p>
     <w:p>
       <w:pPr>
@@ -1942,7 +1944,7 @@
       <w:pPr>
         <w:pStyle w:val="Heading2Shortdocuments"/>
       </w:pPr>
-      <w:bookmarkStart w:id="3" w:name="_Toc381168359"/>
+      <w:bookmarkStart w:id="4" w:name="_Toc381168359"/>
       <w:r>
         <w:t xml:space="preserve">Special </w:t>
       </w:r>
@@ -1952,7 +1954,7 @@
       <w:r>
         <w:t>onsiderations</w:t>
       </w:r>
-      <w:bookmarkEnd w:id="3"/>
+      <w:bookmarkEnd w:id="4"/>
       <w:r>
         <w:t xml:space="preserve"> </w:t>
       </w:r>
@@ -2234,8 +2236,6 @@
       <w:r>
         <w:t>Stopped by User</w:t>
       </w:r>
-      <w:bookmarkStart w:id="4" w:name="_GoBack"/>
-      <w:bookmarkEnd w:id="4"/>
     </w:p>
     <w:p>
       <w:pPr>
@@ -2657,7 +2657,7 @@
                     </pic:cNvPicPr>
                   </pic:nvPicPr>
                   <pic:blipFill>
-                    <a:blip r:embed="rId12">
+                    <a:blip r:embed="rId11">
                       <a:extLst>
                         <a:ext uri="{28A0092B-C50C-407E-A947-70E740481C1C}">
                           <a14:useLocalDpi xmlns:a14="http://schemas.microsoft.com/office/drawing/2010/main" val="0"/>
@@ -3815,7 +3815,7 @@
                     </pic:cNvPicPr>
                   </pic:nvPicPr>
                   <pic:blipFill>
-                    <a:blip r:embed="rId13">
+                    <a:blip r:embed="rId12">
                       <a:extLst>
                         <a:ext uri="{28A0092B-C50C-407E-A947-70E740481C1C}">
                           <a14:useLocalDpi xmlns:a14="http://schemas.microsoft.com/office/drawing/2010/main" val="0"/>
@@ -4015,7 +4015,7 @@
                     </pic:cNvPicPr>
                   </pic:nvPicPr>
                   <pic:blipFill>
-                    <a:blip r:embed="rId14">
+                    <a:blip r:embed="rId13">
                       <a:extLst>
                         <a:ext uri="{28A0092B-C50C-407E-A947-70E740481C1C}">
                           <a14:useLocalDpi xmlns:a14="http://schemas.microsoft.com/office/drawing/2010/main" val="0"/>
@@ -4132,7 +4132,7 @@
                     </pic:cNvPicPr>
                   </pic:nvPicPr>
                   <pic:blipFill>
-                    <a:blip r:embed="rId15">
+                    <a:blip r:embed="rId14">
                       <a:extLst>
                         <a:ext uri="{28A0092B-C50C-407E-A947-70E740481C1C}">
                           <a14:useLocalDpi xmlns:a14="http://schemas.microsoft.com/office/drawing/2010/main" val="0"/>
@@ -4203,7 +4203,7 @@
                     </pic:cNvPicPr>
                   </pic:nvPicPr>
                   <pic:blipFill>
-                    <a:blip r:embed="rId16">
+                    <a:blip r:embed="rId15">
                       <a:extLst>
                         <a:ext uri="{28A0092B-C50C-407E-A947-70E740481C1C}">
                           <a14:useLocalDpi xmlns:a14="http://schemas.microsoft.com/office/drawing/2010/main" val="0"/>
@@ -4251,14 +4251,20 @@
         <w:pStyle w:val="Body"/>
       </w:pPr>
       <w:r>
-        <w:t xml:space="preserve">For additional assistance, contact kCura Client Services at </w:t>
-      </w:r>
-      <w:hyperlink r:id="rId17" w:history="1">
+        <w:t xml:space="preserve">For additional assistance, contact </w:t>
+      </w:r>
+      <w:r>
+        <w:t>Relativity</w:t>
+      </w:r>
+      <w:r>
+        <w:t xml:space="preserve"> Client Services at </w:t>
+      </w:r>
+      <w:hyperlink r:id="rId16" w:history="1">
         <w:r>
           <w:rPr>
             <w:rStyle w:val="Hyperlink"/>
           </w:rPr>
-          <w:t>support@kcura.com</w:t>
+          <w:t>support@relativity.com</w:t>
         </w:r>
       </w:hyperlink>
       <w:r>
@@ -4370,52 +4376,164 @@
         <w:pStyle w:val="Body"/>
       </w:pPr>
       <w:r>
-        <w:t>This documentation (“Documentation”) and the software to which it relates (“Software”) belongs to kCura Corporation and/or kCura’s third party software vendors. kCura grants written license agreements which contain restrictions. All parties accessing the Documentation or Software must: respect proprietary rights of kCura and third parties; comply with your organization’s license agreement, including but not limited to license restrictions on use, copying, modifications, reverse engineering, and derivative products; and refrain from any misuse or misappropriation of this Documentation or Software in whole or in part. The Software and Documentation is protected by the Copyright Act of 1976, as amended, and the Software code is protected by the Illinois Trade Secrets Act. Violations can involve substantial civil liabilities, exemplary damages, and criminal penalties, including fines and possible imprisonment.</w:t>
+        <w:t>This documentation (“</w:t>
+      </w:r>
+      <w:r>
+        <w:rPr>
+          <w:b/>
+          <w:bCs/>
+        </w:rPr>
+        <w:t>Documentation</w:t>
+      </w:r>
+      <w:r>
+        <w:t>”) and the software to which it relate</w:t>
+      </w:r>
+      <w:r>
+        <w:t>s (“</w:t>
+      </w:r>
+      <w:r>
+        <w:rPr>
+          <w:b/>
+          <w:bCs/>
+        </w:rPr>
+        <w:t>Software</w:t>
+      </w:r>
+      <w:r>
+        <w:t xml:space="preserve">”) belongs to </w:t>
+      </w:r>
+      <w:proofErr w:type="spellStart"/>
+      <w:r>
+        <w:t>kCura</w:t>
+      </w:r>
+      <w:proofErr w:type="spellEnd"/>
+      <w:r>
+        <w:t xml:space="preserve"> </w:t>
+      </w:r>
+      <w:r>
+        <w:t>LLC</w:t>
+      </w:r>
+      <w:r>
+        <w:t xml:space="preserve"> and/or </w:t>
+      </w:r>
+      <w:proofErr w:type="spellStart"/>
+      <w:r>
+        <w:t>kCura’s</w:t>
+      </w:r>
+      <w:proofErr w:type="spellEnd"/>
+      <w:r>
+        <w:t xml:space="preserve"> third party software vendors. </w:t>
+      </w:r>
+      <w:proofErr w:type="spellStart"/>
+      <w:proofErr w:type="gramStart"/>
+      <w:r>
+        <w:t>kCura</w:t>
+      </w:r>
+      <w:proofErr w:type="spellEnd"/>
+      <w:proofErr w:type="gramEnd"/>
+      <w:r>
+        <w:t xml:space="preserve"> grants written license agreements which contain restrictions. All parties accessing the Documentation or Software must: respect proprietary rights of </w:t>
+      </w:r>
+      <w:proofErr w:type="spellStart"/>
+      <w:r>
+        <w:t>kCura</w:t>
+      </w:r>
+      <w:proofErr w:type="spellEnd"/>
+      <w:r>
+        <w:t xml:space="preserve"> and third parties; comply with your organization’s license agreement, including but not limited to license restrictions on use, copying, modifications, reverse engineering, and derivative products; and refrain from any misuse or misappropriation of this Documentation or Software in whole or in part. The Software and Documentation is protected by the </w:t>
+      </w:r>
+      <w:r>
+        <w:rPr>
+          <w:b/>
+          <w:bCs/>
+        </w:rPr>
+        <w:t>Copyright Act of 1976</w:t>
+      </w:r>
+      <w:r>
+        <w:t xml:space="preserve">, as amended, and the Software code is protected by the </w:t>
+      </w:r>
+      <w:r>
+        <w:rPr>
+          <w:b/>
+          <w:bCs/>
+        </w:rPr>
+        <w:t>Illinois Trade Secrets Act</w:t>
+      </w:r>
+      <w:r>
+        <w:t xml:space="preserve">. </w:t>
+      </w:r>
+      <w:r>
+        <w:rPr>
+          <w:u w:val="single"/>
+        </w:rPr>
+        <w:t>Violations can involve substantial civil liabilities, exemplary damages, and criminal penalties, including fines and possible imprisonment.</w:t>
       </w:r>
     </w:p>
     <w:p>
       <w:pPr>
         <w:pStyle w:val="Body"/>
-      </w:pPr>
-      <w:r>
-        <w:rPr>
-          <w:b/>
-        </w:rPr>
-        <w:t>©201</w:t>
-      </w:r>
-      <w:r>
-        <w:rPr>
-          <w:b/>
-        </w:rPr>
-        <w:t>4</w:t>
-      </w:r>
-      <w:r>
-        <w:rPr>
-          <w:b/>
-        </w:rPr>
-        <w:t>. kCura Corporation. All rights reserved. Relativity</w:t>
-      </w:r>
-      <w:r>
-        <w:rPr>
-          <w:rFonts w:cstheme="minorHAnsi"/>
-          <w:b/>
-        </w:rPr>
-        <w:t>®</w:t>
-      </w:r>
-      <w:r>
-        <w:rPr>
-          <w:b/>
-        </w:rPr>
-        <w:t xml:space="preserve"> and kCura® are registered trademarks of kCura Corporation.</w:t>
-      </w:r>
-    </w:p>
-    <w:p>
-      <w:pPr>
-        <w:pStyle w:val="Body"/>
-      </w:pPr>
+        <w:rPr>
+          <w:b/>
+        </w:rPr>
+      </w:pPr>
+      <w:r>
+        <w:rPr>
+          <w:b/>
+        </w:rPr>
+        <w:t xml:space="preserve">©2017. </w:t>
+      </w:r>
+      <w:proofErr w:type="spellStart"/>
+      <w:proofErr w:type="gramStart"/>
+      <w:r>
+        <w:rPr>
+          <w:b/>
+        </w:rPr>
+        <w:t>kCura</w:t>
+      </w:r>
+      <w:proofErr w:type="spellEnd"/>
+      <w:proofErr w:type="gramEnd"/>
+      <w:r>
+        <w:rPr>
+          <w:b/>
+        </w:rPr>
+        <w:t xml:space="preserve"> LLC. All rights reserved. Relativity® and </w:t>
+      </w:r>
+      <w:proofErr w:type="spellStart"/>
+      <w:r>
+        <w:rPr>
+          <w:b/>
+        </w:rPr>
+        <w:t>kCura</w:t>
+      </w:r>
+      <w:proofErr w:type="spellEnd"/>
+      <w:r>
+        <w:rPr>
+          <w:b/>
+        </w:rPr>
+        <w:t xml:space="preserve">® are registered trademarks of </w:t>
+      </w:r>
+      <w:proofErr w:type="spellStart"/>
+      <w:r>
+        <w:rPr>
+          <w:b/>
+        </w:rPr>
+        <w:t>kCura</w:t>
+      </w:r>
+      <w:proofErr w:type="spellEnd"/>
+      <w:r>
+        <w:rPr>
+          <w:b/>
+        </w:rPr>
+        <w:t xml:space="preserve"> </w:t>
+      </w:r>
+      <w:r>
+        <w:rPr>
+          <w:b/>
+        </w:rPr>
+        <w:t>LLC.</w:t>
+      </w:r>
     </w:p>
     <w:sectPr>
-      <w:footerReference w:type="default" r:id="rId18"/>
+      <w:footerReference w:type="default" r:id="rId17"/>
       <w:pgSz w:w="12240" w:h="15840"/>
       <w:pgMar w:top="1440" w:right="1440" w:bottom="1440" w:left="1440" w:header="720" w:footer="720" w:gutter="0"/>
       <w:cols w:space="720"/>
@@ -4427,7 +4545,7 @@
 </file>
 
 <file path=word/endnotes.xml><?xml version="1.0" encoding="utf-8"?>
-<w:endnotes xmlns:wpc="http://schemas.microsoft.com/office/word/2010/wordprocessingCanvas" xmlns:mc="http://schemas.openxmlformats.org/markup-compatibility/2006" xmlns:o="urn:schemas-microsoft-com:office:office" xmlns:r="http://schemas.openxmlformats.org/officeDocument/2006/relationships" xmlns:m="http://schemas.openxmlformats.org/officeDocument/2006/math" xmlns:v="urn:schemas-microsoft-com:vml" xmlns:wp14="http://schemas.microsoft.com/office/word/2010/wordprocessingDrawing" xmlns:wp="http://schemas.openxmlformats.org/drawingml/2006/wordprocessingDrawing" xmlns:w10="urn:schemas-microsoft-com:office:word" xmlns:w="http://schemas.openxmlformats.org/wordprocessingml/2006/main" xmlns:w14="http://schemas.microsoft.com/office/word/2010/wordml" xmlns:wpg="http://schemas.microsoft.com/office/word/2010/wordprocessingGroup" xmlns:wpi="http://schemas.microsoft.com/office/word/2010/wordprocessingInk" xmlns:wne="http://schemas.microsoft.com/office/word/2006/wordml" xmlns:wps="http://schemas.microsoft.com/office/word/2010/wordprocessingShape" mc:Ignorable="w14 wp14">
+<w:endnotes xmlns:wpc="http://schemas.microsoft.com/office/word/2010/wordprocessingCanvas" xmlns:mc="http://schemas.openxmlformats.org/markup-compatibility/2006" xmlns:o="urn:schemas-microsoft-com:office:office" xmlns:r="http://schemas.openxmlformats.org/officeDocument/2006/relationships" xmlns:m="http://schemas.openxmlformats.org/officeDocument/2006/math" xmlns:v="urn:schemas-microsoft-com:vml" xmlns:wp14="http://schemas.microsoft.com/office/word/2010/wordprocessingDrawing" xmlns:wp="http://schemas.openxmlformats.org/drawingml/2006/wordprocessingDrawing" xmlns:w10="urn:schemas-microsoft-com:office:word" xmlns:w="http://schemas.openxmlformats.org/wordprocessingml/2006/main" xmlns:w14="http://schemas.microsoft.com/office/word/2010/wordml" xmlns:w15="http://schemas.microsoft.com/office/word/2012/wordml" xmlns:wpg="http://schemas.microsoft.com/office/word/2010/wordprocessingGroup" xmlns:wpi="http://schemas.microsoft.com/office/word/2010/wordprocessingInk" xmlns:wne="http://schemas.microsoft.com/office/word/2006/wordml" xmlns:wps="http://schemas.microsoft.com/office/word/2010/wordprocessingShape" mc:Ignorable="w14 w15 wp14">
   <w:endnote w:type="separator" w:id="-1">
     <w:p>
       <w:r>
@@ -4446,7 +4564,7 @@
 </file>
 
 <file path=word/footer1.xml><?xml version="1.0" encoding="utf-8"?>
-<w:ftr xmlns:wpc="http://schemas.microsoft.com/office/word/2010/wordprocessingCanvas" xmlns:mc="http://schemas.openxmlformats.org/markup-compatibility/2006" xmlns:o="urn:schemas-microsoft-com:office:office" xmlns:r="http://schemas.openxmlformats.org/officeDocument/2006/relationships" xmlns:m="http://schemas.openxmlformats.org/officeDocument/2006/math" xmlns:v="urn:schemas-microsoft-com:vml" xmlns:wp14="http://schemas.microsoft.com/office/word/2010/wordprocessingDrawing" xmlns:wp="http://schemas.openxmlformats.org/drawingml/2006/wordprocessingDrawing" xmlns:w10="urn:schemas-microsoft-com:office:word" xmlns:w="http://schemas.openxmlformats.org/wordprocessingml/2006/main" xmlns:w14="http://schemas.microsoft.com/office/word/2010/wordml" xmlns:wpg="http://schemas.microsoft.com/office/word/2010/wordprocessingGroup" xmlns:wpi="http://schemas.microsoft.com/office/word/2010/wordprocessingInk" xmlns:wne="http://schemas.microsoft.com/office/word/2006/wordml" xmlns:wps="http://schemas.microsoft.com/office/word/2010/wordprocessingShape" mc:Ignorable="w14 wp14">
+<w:ftr xmlns:wpc="http://schemas.microsoft.com/office/word/2010/wordprocessingCanvas" xmlns:mc="http://schemas.openxmlformats.org/markup-compatibility/2006" xmlns:o="urn:schemas-microsoft-com:office:office" xmlns:r="http://schemas.openxmlformats.org/officeDocument/2006/relationships" xmlns:m="http://schemas.openxmlformats.org/officeDocument/2006/math" xmlns:v="urn:schemas-microsoft-com:vml" xmlns:wp14="http://schemas.microsoft.com/office/word/2010/wordprocessingDrawing" xmlns:wp="http://schemas.openxmlformats.org/drawingml/2006/wordprocessingDrawing" xmlns:w10="urn:schemas-microsoft-com:office:word" xmlns:w="http://schemas.openxmlformats.org/wordprocessingml/2006/main" xmlns:w14="http://schemas.microsoft.com/office/word/2010/wordml" xmlns:w15="http://schemas.microsoft.com/office/word/2012/wordml" xmlns:wpg="http://schemas.microsoft.com/office/word/2010/wordprocessingGroup" xmlns:wpi="http://schemas.microsoft.com/office/word/2010/wordprocessingInk" xmlns:wne="http://schemas.microsoft.com/office/word/2006/wordml" xmlns:wps="http://schemas.microsoft.com/office/word/2010/wordprocessingShape" mc:Ignorable="w14 w15 wp14">
   <w:p>
     <w:pPr>
       <w:pStyle w:val="Footer"/>
@@ -4460,21 +4578,11 @@
     <w:r>
       <w:t xml:space="preserve"> </w:t>
     </w:r>
-    <w:r>
-      <w:fldChar w:fldCharType="begin"/>
-    </w:r>
-    <w:r>
-      <w:instrText xml:space="preserve"> TITLE  \* Caps  \* MERGEFORMAT </w:instrText>
-    </w:r>
-    <w:r>
-      <w:fldChar w:fldCharType="separate"/>
-    </w:r>
-    <w:r>
-      <w:t>Imaging Set Scheduler</w:t>
-    </w:r>
-    <w:r>
-      <w:fldChar w:fldCharType="end"/>
-    </w:r>
+    <w:fldSimple w:instr=" TITLE  \* Caps  \* MERGEFORMAT ">
+      <w:r>
+        <w:t>Imaging Set Scheduler</w:t>
+      </w:r>
+    </w:fldSimple>
     <w:r>
       <w:t xml:space="preserve"> </w:t>
     </w:r>
@@ -4494,7 +4602,7 @@
       <w:rPr>
         <w:noProof/>
       </w:rPr>
-      <w:t>4</w:t>
+      <w:t>6</w:t>
     </w:r>
     <w:r>
       <w:rPr>
@@ -4507,7 +4615,7 @@
 </file>
 
 <file path=word/footnotes.xml><?xml version="1.0" encoding="utf-8"?>
-<w:footnotes xmlns:wpc="http://schemas.microsoft.com/office/word/2010/wordprocessingCanvas" xmlns:mc="http://schemas.openxmlformats.org/markup-compatibility/2006" xmlns:o="urn:schemas-microsoft-com:office:office" xmlns:r="http://schemas.openxmlformats.org/officeDocument/2006/relationships" xmlns:m="http://schemas.openxmlformats.org/officeDocument/2006/math" xmlns:v="urn:schemas-microsoft-com:vml" xmlns:wp14="http://schemas.microsoft.com/office/word/2010/wordprocessingDrawing" xmlns:wp="http://schemas.openxmlformats.org/drawingml/2006/wordprocessingDrawing" xmlns:w10="urn:schemas-microsoft-com:office:word" xmlns:w="http://schemas.openxmlformats.org/wordprocessingml/2006/main" xmlns:w14="http://schemas.microsoft.com/office/word/2010/wordml" xmlns:wpg="http://schemas.microsoft.com/office/word/2010/wordprocessingGroup" xmlns:wpi="http://schemas.microsoft.com/office/word/2010/wordprocessingInk" xmlns:wne="http://schemas.microsoft.com/office/word/2006/wordml" xmlns:wps="http://schemas.microsoft.com/office/word/2010/wordprocessingShape" mc:Ignorable="w14 wp14">
+<w:footnotes xmlns:wpc="http://schemas.microsoft.com/office/word/2010/wordprocessingCanvas" xmlns:mc="http://schemas.openxmlformats.org/markup-compatibility/2006" xmlns:o="urn:schemas-microsoft-com:office:office" xmlns:r="http://schemas.openxmlformats.org/officeDocument/2006/relationships" xmlns:m="http://schemas.openxmlformats.org/officeDocument/2006/math" xmlns:v="urn:schemas-microsoft-com:vml" xmlns:wp14="http://schemas.microsoft.com/office/word/2010/wordprocessingDrawing" xmlns:wp="http://schemas.openxmlformats.org/drawingml/2006/wordprocessingDrawing" xmlns:w10="urn:schemas-microsoft-com:office:word" xmlns:w="http://schemas.openxmlformats.org/wordprocessingml/2006/main" xmlns:w14="http://schemas.microsoft.com/office/word/2010/wordml" xmlns:w15="http://schemas.microsoft.com/office/word/2012/wordml" xmlns:wpg="http://schemas.microsoft.com/office/word/2010/wordprocessingGroup" xmlns:wpi="http://schemas.microsoft.com/office/word/2010/wordprocessingInk" xmlns:wne="http://schemas.microsoft.com/office/word/2006/wordml" xmlns:wps="http://schemas.microsoft.com/office/word/2010/wordprocessingShape" mc:Ignorable="w14 w15 wp14">
   <w:footnote w:type="separator" w:id="-1">
     <w:p>
       <w:r>
@@ -4526,8 +4634,8 @@
 </file>
 
 <file path=word/numbering.xml><?xml version="1.0" encoding="utf-8"?>
-<w:numbering xmlns:wpc="http://schemas.microsoft.com/office/word/2010/wordprocessingCanvas" xmlns:mc="http://schemas.openxmlformats.org/markup-compatibility/2006" xmlns:o="urn:schemas-microsoft-com:office:office" xmlns:r="http://schemas.openxmlformats.org/officeDocument/2006/relationships" xmlns:m="http://schemas.openxmlformats.org/officeDocument/2006/math" xmlns:v="urn:schemas-microsoft-com:vml" xmlns:wp14="http://schemas.microsoft.com/office/word/2010/wordprocessingDrawing" xmlns:wp="http://schemas.openxmlformats.org/drawingml/2006/wordprocessingDrawing" xmlns:w10="urn:schemas-microsoft-com:office:word" xmlns:w="http://schemas.openxmlformats.org/wordprocessingml/2006/main" xmlns:w14="http://schemas.microsoft.com/office/word/2010/wordml" xmlns:wpg="http://schemas.microsoft.com/office/word/2010/wordprocessingGroup" xmlns:wpi="http://schemas.microsoft.com/office/word/2010/wordprocessingInk" xmlns:wne="http://schemas.microsoft.com/office/word/2006/wordml" xmlns:wps="http://schemas.microsoft.com/office/word/2010/wordprocessingShape" mc:Ignorable="w14 wp14">
-  <w:abstractNum w:abstractNumId="0">
+<w:numbering xmlns:wpc="http://schemas.microsoft.com/office/word/2010/wordprocessingCanvas" xmlns:mc="http://schemas.openxmlformats.org/markup-compatibility/2006" xmlns:o="urn:schemas-microsoft-com:office:office" xmlns:r="http://schemas.openxmlformats.org/officeDocument/2006/relationships" xmlns:m="http://schemas.openxmlformats.org/officeDocument/2006/math" xmlns:v="urn:schemas-microsoft-com:vml" xmlns:wp14="http://schemas.microsoft.com/office/word/2010/wordprocessingDrawing" xmlns:wp="http://schemas.openxmlformats.org/drawingml/2006/wordprocessingDrawing" xmlns:w10="urn:schemas-microsoft-com:office:word" xmlns:w="http://schemas.openxmlformats.org/wordprocessingml/2006/main" xmlns:w14="http://schemas.microsoft.com/office/word/2010/wordml" xmlns:w15="http://schemas.microsoft.com/office/word/2012/wordml" xmlns:wpg="http://schemas.microsoft.com/office/word/2010/wordprocessingGroup" xmlns:wpi="http://schemas.microsoft.com/office/word/2010/wordprocessingInk" xmlns:wne="http://schemas.microsoft.com/office/word/2006/wordml" xmlns:wps="http://schemas.microsoft.com/office/word/2010/wordprocessingShape" mc:Ignorable="w14 w15 wp14">
+  <w:abstractNum w:abstractNumId="0" w15:restartNumberingAfterBreak="0">
     <w:nsid w:val="FFFFFF7D"/>
     <w:multiLevelType w:val="singleLevel"/>
     <w:tmpl w:val="9FD08360"/>
@@ -4545,7 +4653,7 @@
       </w:rPr>
     </w:lvl>
   </w:abstractNum>
-  <w:abstractNum w:abstractNumId="1">
+  <w:abstractNum w:abstractNumId="1" w15:restartNumberingAfterBreak="0">
     <w:nsid w:val="FFFFFF7E"/>
     <w:multiLevelType w:val="singleLevel"/>
     <w:tmpl w:val="D0DAB35E"/>
@@ -4564,7 +4672,7 @@
       </w:rPr>
     </w:lvl>
   </w:abstractNum>
-  <w:abstractNum w:abstractNumId="2">
+  <w:abstractNum w:abstractNumId="2" w15:restartNumberingAfterBreak="0">
     <w:nsid w:val="FFFFFF7F"/>
     <w:multiLevelType w:val="singleLevel"/>
     <w:tmpl w:val="4094E2A6"/>
@@ -4583,7 +4691,7 @@
       </w:rPr>
     </w:lvl>
   </w:abstractNum>
-  <w:abstractNum w:abstractNumId="3">
+  <w:abstractNum w:abstractNumId="3" w15:restartNumberingAfterBreak="0">
     <w:nsid w:val="FFFFFF81"/>
     <w:multiLevelType w:val="singleLevel"/>
     <w:tmpl w:val="5210C10E"/>
@@ -4601,7 +4709,7 @@
       </w:rPr>
     </w:lvl>
   </w:abstractNum>
-  <w:abstractNum w:abstractNumId="4">
+  <w:abstractNum w:abstractNumId="4" w15:restartNumberingAfterBreak="0">
     <w:nsid w:val="FFFFFF82"/>
     <w:multiLevelType w:val="singleLevel"/>
     <w:tmpl w:val="62F81B44"/>
@@ -4619,7 +4727,7 @@
       </w:rPr>
     </w:lvl>
   </w:abstractNum>
-  <w:abstractNum w:abstractNumId="5">
+  <w:abstractNum w:abstractNumId="5" w15:restartNumberingAfterBreak="0">
     <w:nsid w:val="FFFFFF83"/>
     <w:multiLevelType w:val="singleLevel"/>
     <w:tmpl w:val="61CE7754"/>
@@ -4637,7 +4745,7 @@
       </w:rPr>
     </w:lvl>
   </w:abstractNum>
-  <w:abstractNum w:abstractNumId="6">
+  <w:abstractNum w:abstractNumId="6" w15:restartNumberingAfterBreak="0">
     <w:nsid w:val="FFFFFF89"/>
     <w:multiLevelType w:val="singleLevel"/>
     <w:tmpl w:val="5FF21D7C"/>
@@ -4655,7 +4763,7 @@
       </w:rPr>
     </w:lvl>
   </w:abstractNum>
-  <w:abstractNum w:abstractNumId="7">
+  <w:abstractNum w:abstractNumId="7" w15:restartNumberingAfterBreak="0">
     <w:nsid w:val="05A8329A"/>
     <w:multiLevelType w:val="hybridMultilevel"/>
     <w:tmpl w:val="6AD040E8"/>
@@ -4744,7 +4852,7 @@
       </w:pPr>
     </w:lvl>
   </w:abstractNum>
-  <w:abstractNum w:abstractNumId="8">
+  <w:abstractNum w:abstractNumId="8" w15:restartNumberingAfterBreak="0">
     <w:nsid w:val="226F268E"/>
     <w:multiLevelType w:val="hybridMultilevel"/>
     <w:tmpl w:val="8012B1B0"/>
@@ -4857,7 +4965,7 @@
       </w:rPr>
     </w:lvl>
   </w:abstractNum>
-  <w:abstractNum w:abstractNumId="9">
+  <w:abstractNum w:abstractNumId="9" w15:restartNumberingAfterBreak="0">
     <w:nsid w:val="28A506ED"/>
     <w:multiLevelType w:val="hybridMultilevel"/>
     <w:tmpl w:val="BF84D93A"/>
@@ -4970,7 +5078,7 @@
       </w:rPr>
     </w:lvl>
   </w:abstractNum>
-  <w:abstractNum w:abstractNumId="10">
+  <w:abstractNum w:abstractNumId="10" w15:restartNumberingAfterBreak="0">
     <w:nsid w:val="529A276D"/>
     <w:multiLevelType w:val="multilevel"/>
     <w:tmpl w:val="37763234"/>
@@ -5065,7 +5173,7 @@
       </w:pPr>
     </w:lvl>
   </w:abstractNum>
-  <w:abstractNum w:abstractNumId="11">
+  <w:abstractNum w:abstractNumId="11" w15:restartNumberingAfterBreak="0">
     <w:nsid w:val="5B116ECE"/>
     <w:multiLevelType w:val="hybridMultilevel"/>
     <w:tmpl w:val="6AD040E8"/>
@@ -5154,7 +5262,7 @@
       </w:pPr>
     </w:lvl>
   </w:abstractNum>
-  <w:abstractNum w:abstractNumId="12">
+  <w:abstractNum w:abstractNumId="12" w15:restartNumberingAfterBreak="0">
     <w:nsid w:val="76EA44A1"/>
     <w:multiLevelType w:val="hybridMultilevel"/>
     <w:tmpl w:val="A25893BA"/>
@@ -5244,7 +5352,7 @@
       </w:pPr>
     </w:lvl>
   </w:abstractNum>
-  <w:abstractNum w:abstractNumId="13">
+  <w:abstractNum w:abstractNumId="13" w15:restartNumberingAfterBreak="0">
     <w:nsid w:val="79C6772C"/>
     <w:multiLevelType w:val="multilevel"/>
     <w:tmpl w:val="514A1E48"/>
@@ -5379,7 +5487,7 @@
       </w:rPr>
     </w:lvl>
   </w:abstractNum>
-  <w:abstractNum w:abstractNumId="14">
+  <w:abstractNum w:abstractNumId="14" w15:restartNumberingAfterBreak="0">
     <w:nsid w:val="7F966710"/>
     <w:multiLevelType w:val="hybridMultilevel"/>
     <w:tmpl w:val="4F04BD56"/>
@@ -5572,7 +5680,7 @@
 </file>
 
 <file path=word/styles.xml><?xml version="1.0" encoding="utf-8"?>
-<w:styles xmlns:mc="http://schemas.openxmlformats.org/markup-compatibility/2006" xmlns:r="http://schemas.openxmlformats.org/officeDocument/2006/relationships" xmlns:w="http://schemas.openxmlformats.org/wordprocessingml/2006/main" xmlns:w14="http://schemas.microsoft.com/office/word/2010/wordml" mc:Ignorable="w14">
+<w:styles xmlns:mc="http://schemas.openxmlformats.org/markup-compatibility/2006" xmlns:r="http://schemas.openxmlformats.org/officeDocument/2006/relationships" xmlns:w="http://schemas.openxmlformats.org/wordprocessingml/2006/main" xmlns:w14="http://schemas.microsoft.com/office/word/2010/wordml" xmlns:w15="http://schemas.microsoft.com/office/word/2012/wordml" mc:Ignorable="w14 w15">
   <w:docDefaults>
     <w:rPrDefault>
       <w:rPr>
@@ -5585,154 +5693,374 @@
     </w:rPrDefault>
     <w:pPrDefault/>
   </w:docDefaults>
-  <w:latentStyles w:defLockedState="0" w:defUIPriority="99" w:defSemiHidden="1" w:defUnhideWhenUsed="1" w:defQFormat="0" w:count="267">
-    <w:lsdException w:name="Normal" w:semiHidden="0" w:uiPriority="0" w:unhideWhenUsed="0" w:qFormat="1"/>
-    <w:lsdException w:name="heading 1" w:semiHidden="0" w:uiPriority="9" w:unhideWhenUsed="0" w:qFormat="1"/>
-    <w:lsdException w:name="heading 2" w:uiPriority="9" w:qFormat="1"/>
-    <w:lsdException w:name="heading 3" w:uiPriority="9" w:qFormat="1"/>
-    <w:lsdException w:name="heading 4" w:uiPriority="9" w:qFormat="1"/>
-    <w:lsdException w:name="heading 5" w:uiPriority="9" w:qFormat="1"/>
-    <w:lsdException w:name="heading 6" w:uiPriority="9" w:qFormat="1"/>
-    <w:lsdException w:name="heading 7" w:uiPriority="9" w:qFormat="1"/>
-    <w:lsdException w:name="heading 8" w:uiPriority="9" w:qFormat="1"/>
-    <w:lsdException w:name="heading 9" w:uiPriority="9" w:qFormat="1"/>
-    <w:lsdException w:name="toc 1" w:uiPriority="39"/>
-    <w:lsdException w:name="toc 2" w:uiPriority="39"/>
-    <w:lsdException w:name="toc 3" w:uiPriority="39" w:qFormat="1"/>
-    <w:lsdException w:name="toc 4" w:uiPriority="39"/>
-    <w:lsdException w:name="toc 5" w:uiPriority="39"/>
-    <w:lsdException w:name="toc 6" w:uiPriority="39"/>
-    <w:lsdException w:name="toc 7" w:uiPriority="39"/>
-    <w:lsdException w:name="toc 8" w:uiPriority="39"/>
-    <w:lsdException w:name="toc 9" w:uiPriority="39"/>
-    <w:lsdException w:name="caption" w:semiHidden="0" w:uiPriority="35" w:unhideWhenUsed="0" w:qFormat="1"/>
-    <w:lsdException w:name="List Bullet" w:semiHidden="0" w:unhideWhenUsed="0" w:qFormat="1"/>
-    <w:lsdException w:name="List Number" w:uiPriority="0" w:qFormat="1"/>
-    <w:lsdException w:name="List Bullet 2" w:semiHidden="0" w:unhideWhenUsed="0" w:qFormat="1"/>
-    <w:lsdException w:name="List Bullet 3" w:semiHidden="0" w:unhideWhenUsed="0"/>
-    <w:lsdException w:name="List Bullet 4" w:semiHidden="0" w:unhideWhenUsed="0" w:qFormat="1"/>
-    <w:lsdException w:name="List Number 4" w:qFormat="1"/>
-    <w:lsdException w:name="Title" w:semiHidden="0" w:uiPriority="10" w:unhideWhenUsed="0" w:qFormat="1"/>
-    <w:lsdException w:name="Default Paragraph Font" w:uiPriority="1"/>
-    <w:lsdException w:name="Body Text" w:semiHidden="0" w:unhideWhenUsed="0"/>
-    <w:lsdException w:name="Subtitle" w:uiPriority="11" w:unhideWhenUsed="0" w:qFormat="1"/>
-    <w:lsdException w:name="Date" w:qFormat="1"/>
-    <w:lsdException w:name="Note Heading" w:semiHidden="0" w:unhideWhenUsed="0"/>
-    <w:lsdException w:name="Body Text 3" w:semiHidden="0" w:unhideWhenUsed="0"/>
-    <w:lsdException w:name="Strong" w:uiPriority="22" w:unhideWhenUsed="0" w:qFormat="1"/>
+  <w:latentStyles w:defLockedState="0" w:defUIPriority="99" w:defSemiHidden="0" w:defUnhideWhenUsed="0" w:defQFormat="0" w:count="371">
+    <w:lsdException w:name="Normal" w:uiPriority="0" w:qFormat="1"/>
+    <w:lsdException w:name="heading 1" w:uiPriority="9" w:qFormat="1"/>
+    <w:lsdException w:name="heading 2" w:semiHidden="1" w:uiPriority="9" w:unhideWhenUsed="1" w:qFormat="1"/>
+    <w:lsdException w:name="heading 3" w:semiHidden="1" w:uiPriority="9" w:unhideWhenUsed="1" w:qFormat="1"/>
+    <w:lsdException w:name="heading 4" w:semiHidden="1" w:uiPriority="9" w:unhideWhenUsed="1" w:qFormat="1"/>
+    <w:lsdException w:name="heading 5" w:semiHidden="1" w:uiPriority="9" w:unhideWhenUsed="1" w:qFormat="1"/>
+    <w:lsdException w:name="heading 6" w:semiHidden="1" w:uiPriority="9" w:unhideWhenUsed="1" w:qFormat="1"/>
+    <w:lsdException w:name="heading 7" w:semiHidden="1" w:uiPriority="9" w:unhideWhenUsed="1" w:qFormat="1"/>
+    <w:lsdException w:name="heading 8" w:semiHidden="1" w:uiPriority="9" w:unhideWhenUsed="1" w:qFormat="1"/>
+    <w:lsdException w:name="heading 9" w:semiHidden="1" w:uiPriority="9" w:unhideWhenUsed="1" w:qFormat="1"/>
+    <w:lsdException w:name="index 1" w:semiHidden="1" w:unhideWhenUsed="1"/>
+    <w:lsdException w:name="index 2" w:semiHidden="1" w:unhideWhenUsed="1"/>
+    <w:lsdException w:name="index 3" w:semiHidden="1" w:unhideWhenUsed="1"/>
+    <w:lsdException w:name="index 4" w:semiHidden="1" w:unhideWhenUsed="1"/>
+    <w:lsdException w:name="index 5" w:semiHidden="1" w:unhideWhenUsed="1"/>
+    <w:lsdException w:name="index 6" w:semiHidden="1" w:unhideWhenUsed="1"/>
+    <w:lsdException w:name="index 7" w:semiHidden="1" w:unhideWhenUsed="1"/>
+    <w:lsdException w:name="index 8" w:semiHidden="1" w:unhideWhenUsed="1"/>
+    <w:lsdException w:name="index 9" w:semiHidden="1" w:unhideWhenUsed="1"/>
+    <w:lsdException w:name="toc 1" w:semiHidden="1" w:uiPriority="39" w:unhideWhenUsed="1"/>
+    <w:lsdException w:name="toc 2" w:semiHidden="1" w:uiPriority="39" w:unhideWhenUsed="1"/>
+    <w:lsdException w:name="toc 3" w:semiHidden="1" w:uiPriority="39" w:unhideWhenUsed="1" w:qFormat="1"/>
+    <w:lsdException w:name="toc 4" w:semiHidden="1" w:uiPriority="39" w:unhideWhenUsed="1"/>
+    <w:lsdException w:name="toc 5" w:semiHidden="1" w:uiPriority="39" w:unhideWhenUsed="1"/>
+    <w:lsdException w:name="toc 6" w:semiHidden="1" w:uiPriority="39" w:unhideWhenUsed="1"/>
+    <w:lsdException w:name="toc 7" w:semiHidden="1" w:uiPriority="39" w:unhideWhenUsed="1"/>
+    <w:lsdException w:name="toc 8" w:semiHidden="1" w:uiPriority="39" w:unhideWhenUsed="1"/>
+    <w:lsdException w:name="toc 9" w:semiHidden="1" w:uiPriority="39" w:unhideWhenUsed="1"/>
+    <w:lsdException w:name="Normal Indent" w:semiHidden="1" w:unhideWhenUsed="1"/>
+    <w:lsdException w:name="footnote text" w:semiHidden="1" w:unhideWhenUsed="1"/>
+    <w:lsdException w:name="annotation text" w:semiHidden="1" w:unhideWhenUsed="1"/>
+    <w:lsdException w:name="header" w:semiHidden="1" w:unhideWhenUsed="1"/>
+    <w:lsdException w:name="footer" w:semiHidden="1" w:unhideWhenUsed="1"/>
+    <w:lsdException w:name="index heading" w:semiHidden="1" w:unhideWhenUsed="1"/>
+    <w:lsdException w:name="caption" w:uiPriority="35" w:qFormat="1"/>
+    <w:lsdException w:name="table of figures" w:semiHidden="1" w:unhideWhenUsed="1"/>
+    <w:lsdException w:name="envelope address" w:semiHidden="1" w:unhideWhenUsed="1"/>
+    <w:lsdException w:name="envelope return" w:semiHidden="1" w:unhideWhenUsed="1"/>
+    <w:lsdException w:name="footnote reference" w:semiHidden="1" w:unhideWhenUsed="1"/>
+    <w:lsdException w:name="annotation reference" w:semiHidden="1" w:unhideWhenUsed="1"/>
+    <w:lsdException w:name="line number" w:semiHidden="1" w:unhideWhenUsed="1"/>
+    <w:lsdException w:name="page number" w:semiHidden="1" w:unhideWhenUsed="1"/>
+    <w:lsdException w:name="endnote reference" w:semiHidden="1" w:unhideWhenUsed="1"/>
+    <w:lsdException w:name="endnote text" w:semiHidden="1" w:unhideWhenUsed="1"/>
+    <w:lsdException w:name="table of authorities" w:semiHidden="1" w:unhideWhenUsed="1"/>
+    <w:lsdException w:name="macro" w:semiHidden="1" w:unhideWhenUsed="1"/>
+    <w:lsdException w:name="toa heading" w:semiHidden="1" w:unhideWhenUsed="1"/>
+    <w:lsdException w:name="List" w:semiHidden="1" w:unhideWhenUsed="1"/>
+    <w:lsdException w:name="List Bullet" w:qFormat="1"/>
+    <w:lsdException w:name="List Number" w:semiHidden="1" w:uiPriority="0" w:unhideWhenUsed="1" w:qFormat="1"/>
+    <w:lsdException w:name="List 2" w:semiHidden="1" w:unhideWhenUsed="1"/>
+    <w:lsdException w:name="List 3" w:semiHidden="1" w:unhideWhenUsed="1"/>
+    <w:lsdException w:name="List 4" w:semiHidden="1" w:unhideWhenUsed="1"/>
+    <w:lsdException w:name="List 5" w:semiHidden="1" w:unhideWhenUsed="1"/>
+    <w:lsdException w:name="List Bullet 2" w:qFormat="1"/>
+    <w:lsdException w:name="List Bullet 4" w:qFormat="1"/>
+    <w:lsdException w:name="List Bullet 5" w:semiHidden="1" w:unhideWhenUsed="1"/>
+    <w:lsdException w:name="List Number 2" w:semiHidden="1" w:unhideWhenUsed="1"/>
+    <w:lsdException w:name="List Number 3" w:semiHidden="1" w:unhideWhenUsed="1"/>
+    <w:lsdException w:name="List Number 4" w:semiHidden="1" w:unhideWhenUsed="1" w:qFormat="1"/>
+    <w:lsdException w:name="List Number 5" w:semiHidden="1" w:unhideWhenUsed="1"/>
+    <w:lsdException w:name="Title" w:uiPriority="10" w:qFormat="1"/>
+    <w:lsdException w:name="Closing" w:semiHidden="1" w:unhideWhenUsed="1"/>
+    <w:lsdException w:name="Signature" w:semiHidden="1" w:unhideWhenUsed="1"/>
+    <w:lsdException w:name="Default Paragraph Font" w:semiHidden="1" w:uiPriority="1" w:unhideWhenUsed="1"/>
+    <w:lsdException w:name="Body Text Indent" w:semiHidden="1" w:unhideWhenUsed="1"/>
+    <w:lsdException w:name="List Continue" w:semiHidden="1" w:unhideWhenUsed="1"/>
+    <w:lsdException w:name="List Continue 2" w:semiHidden="1" w:unhideWhenUsed="1"/>
+    <w:lsdException w:name="List Continue 3" w:semiHidden="1" w:unhideWhenUsed="1"/>
+    <w:lsdException w:name="List Continue 4" w:semiHidden="1" w:unhideWhenUsed="1"/>
+    <w:lsdException w:name="List Continue 5" w:semiHidden="1" w:unhideWhenUsed="1"/>
+    <w:lsdException w:name="Message Header" w:semiHidden="1" w:unhideWhenUsed="1"/>
+    <w:lsdException w:name="Subtitle" w:semiHidden="1" w:uiPriority="11" w:qFormat="1"/>
+    <w:lsdException w:name="Salutation" w:semiHidden="1" w:unhideWhenUsed="1"/>
+    <w:lsdException w:name="Date" w:semiHidden="1" w:unhideWhenUsed="1" w:qFormat="1"/>
+    <w:lsdException w:name="Body Text First Indent" w:semiHidden="1" w:unhideWhenUsed="1"/>
+    <w:lsdException w:name="Body Text First Indent 2" w:semiHidden="1" w:unhideWhenUsed="1"/>
+    <w:lsdException w:name="Body Text 2" w:semiHidden="1" w:unhideWhenUsed="1"/>
+    <w:lsdException w:name="Body Text Indent 2" w:semiHidden="1" w:unhideWhenUsed="1"/>
+    <w:lsdException w:name="Body Text Indent 3" w:semiHidden="1" w:unhideWhenUsed="1"/>
+    <w:lsdException w:name="Block Text" w:semiHidden="1" w:unhideWhenUsed="1"/>
+    <w:lsdException w:name="Hyperlink" w:semiHidden="1" w:unhideWhenUsed="1"/>
+    <w:lsdException w:name="FollowedHyperlink" w:semiHidden="1" w:unhideWhenUsed="1"/>
+    <w:lsdException w:name="Strong" w:uiPriority="22" w:qFormat="1"/>
     <w:lsdException w:name="Emphasis" w:uiPriority="20" w:qFormat="1"/>
-    <w:lsdException w:name="Table Grid" w:semiHidden="0" w:uiPriority="59" w:unhideWhenUsed="0"/>
-    <w:lsdException w:name="Placeholder Text" w:unhideWhenUsed="0"/>
-    <w:lsdException w:name="No Spacing" w:uiPriority="1" w:unhideWhenUsed="0" w:qFormat="1"/>
-    <w:lsdException w:name="Light Shading" w:semiHidden="0" w:uiPriority="60" w:unhideWhenUsed="0"/>
-    <w:lsdException w:name="Light List" w:semiHidden="0" w:uiPriority="61" w:unhideWhenUsed="0"/>
-    <w:lsdException w:name="Light Grid" w:semiHidden="0" w:uiPriority="62" w:unhideWhenUsed="0"/>
-    <w:lsdException w:name="Medium Shading 1" w:semiHidden="0" w:uiPriority="63" w:unhideWhenUsed="0"/>
-    <w:lsdException w:name="Medium Shading 2" w:semiHidden="0" w:uiPriority="64" w:unhideWhenUsed="0"/>
-    <w:lsdException w:name="Medium List 1" w:semiHidden="0" w:uiPriority="65" w:unhideWhenUsed="0"/>
-    <w:lsdException w:name="Medium List 2" w:semiHidden="0" w:uiPriority="66" w:unhideWhenUsed="0"/>
-    <w:lsdException w:name="Medium Grid 1" w:semiHidden="0" w:uiPriority="67" w:unhideWhenUsed="0"/>
-    <w:lsdException w:name="Medium Grid 2" w:semiHidden="0" w:uiPriority="68" w:unhideWhenUsed="0"/>
-    <w:lsdException w:name="Medium Grid 3" w:semiHidden="0" w:uiPriority="69" w:unhideWhenUsed="0"/>
-    <w:lsdException w:name="Dark List" w:semiHidden="0" w:uiPriority="70" w:unhideWhenUsed="0"/>
-    <w:lsdException w:name="Colorful Shading" w:semiHidden="0" w:uiPriority="71" w:unhideWhenUsed="0"/>
-    <w:lsdException w:name="Colorful List" w:semiHidden="0" w:uiPriority="72" w:unhideWhenUsed="0"/>
-    <w:lsdException w:name="Colorful Grid" w:semiHidden="0" w:uiPriority="73" w:unhideWhenUsed="0"/>
-    <w:lsdException w:name="Light Shading Accent 1" w:semiHidden="0" w:uiPriority="60" w:unhideWhenUsed="0"/>
-    <w:lsdException w:name="Light List Accent 1" w:semiHidden="0" w:uiPriority="61" w:unhideWhenUsed="0"/>
-    <w:lsdException w:name="Light Grid Accent 1" w:semiHidden="0" w:uiPriority="62" w:unhideWhenUsed="0"/>
-    <w:lsdException w:name="Medium Shading 1 Accent 1" w:semiHidden="0" w:uiPriority="63" w:unhideWhenUsed="0"/>
-    <w:lsdException w:name="Medium Shading 2 Accent 1" w:semiHidden="0" w:uiPriority="64" w:unhideWhenUsed="0"/>
-    <w:lsdException w:name="Medium List 1 Accent 1" w:semiHidden="0" w:uiPriority="65" w:unhideWhenUsed="0"/>
-    <w:lsdException w:name="Revision" w:unhideWhenUsed="0"/>
-    <w:lsdException w:name="List Paragraph" w:semiHidden="0" w:uiPriority="34" w:unhideWhenUsed="0" w:qFormat="1"/>
-    <w:lsdException w:name="Quote" w:uiPriority="29" w:unhideWhenUsed="0" w:qFormat="1"/>
-    <w:lsdException w:name="Intense Quote" w:uiPriority="30" w:unhideWhenUsed="0" w:qFormat="1"/>
-    <w:lsdException w:name="Medium List 2 Accent 1" w:semiHidden="0" w:uiPriority="66" w:unhideWhenUsed="0"/>
-    <w:lsdException w:name="Medium Grid 1 Accent 1" w:semiHidden="0" w:uiPriority="67" w:unhideWhenUsed="0"/>
-    <w:lsdException w:name="Medium Grid 2 Accent 1" w:semiHidden="0" w:uiPriority="68" w:unhideWhenUsed="0"/>
-    <w:lsdException w:name="Medium Grid 3 Accent 1" w:semiHidden="0" w:uiPriority="69" w:unhideWhenUsed="0"/>
-    <w:lsdException w:name="Dark List Accent 1" w:semiHidden="0" w:uiPriority="70" w:unhideWhenUsed="0"/>
-    <w:lsdException w:name="Colorful Shading Accent 1" w:semiHidden="0" w:uiPriority="71" w:unhideWhenUsed="0"/>
-    <w:lsdException w:name="Colorful List Accent 1" w:semiHidden="0" w:uiPriority="72" w:unhideWhenUsed="0"/>
-    <w:lsdException w:name="Colorful Grid Accent 1" w:semiHidden="0" w:uiPriority="73" w:unhideWhenUsed="0"/>
-    <w:lsdException w:name="Light Shading Accent 2" w:semiHidden="0" w:uiPriority="60" w:unhideWhenUsed="0"/>
-    <w:lsdException w:name="Light List Accent 2" w:semiHidden="0" w:uiPriority="61" w:unhideWhenUsed="0"/>
-    <w:lsdException w:name="Light Grid Accent 2" w:semiHidden="0" w:uiPriority="62" w:unhideWhenUsed="0"/>
-    <w:lsdException w:name="Medium Shading 1 Accent 2" w:semiHidden="0" w:uiPriority="63" w:unhideWhenUsed="0"/>
-    <w:lsdException w:name="Medium Shading 2 Accent 2" w:semiHidden="0" w:uiPriority="64" w:unhideWhenUsed="0"/>
-    <w:lsdException w:name="Medium List 1 Accent 2" w:semiHidden="0" w:uiPriority="65" w:unhideWhenUsed="0"/>
-    <w:lsdException w:name="Medium List 2 Accent 2" w:semiHidden="0" w:uiPriority="66" w:unhideWhenUsed="0"/>
-    <w:lsdException w:name="Medium Grid 1 Accent 2" w:semiHidden="0" w:uiPriority="67" w:unhideWhenUsed="0"/>
-    <w:lsdException w:name="Medium Grid 2 Accent 2" w:semiHidden="0" w:uiPriority="68" w:unhideWhenUsed="0"/>
-    <w:lsdException w:name="Medium Grid 3 Accent 2" w:semiHidden="0" w:uiPriority="69" w:unhideWhenUsed="0"/>
-    <w:lsdException w:name="Dark List Accent 2" w:semiHidden="0" w:uiPriority="70" w:unhideWhenUsed="0"/>
-    <w:lsdException w:name="Colorful Shading Accent 2" w:semiHidden="0" w:uiPriority="71" w:unhideWhenUsed="0"/>
-    <w:lsdException w:name="Colorful List Accent 2" w:semiHidden="0" w:uiPriority="72" w:unhideWhenUsed="0"/>
-    <w:lsdException w:name="Colorful Grid Accent 2" w:semiHidden="0" w:uiPriority="73" w:unhideWhenUsed="0"/>
-    <w:lsdException w:name="Light Shading Accent 3" w:semiHidden="0" w:uiPriority="60" w:unhideWhenUsed="0"/>
-    <w:lsdException w:name="Light List Accent 3" w:semiHidden="0" w:uiPriority="61" w:unhideWhenUsed="0"/>
-    <w:lsdException w:name="Light Grid Accent 3" w:semiHidden="0" w:uiPriority="62" w:unhideWhenUsed="0"/>
-    <w:lsdException w:name="Medium Shading 1 Accent 3" w:semiHidden="0" w:uiPriority="63" w:unhideWhenUsed="0"/>
-    <w:lsdException w:name="Medium Shading 2 Accent 3" w:semiHidden="0" w:uiPriority="64" w:unhideWhenUsed="0"/>
-    <w:lsdException w:name="Medium List 1 Accent 3" w:semiHidden="0" w:uiPriority="65" w:unhideWhenUsed="0"/>
-    <w:lsdException w:name="Medium List 2 Accent 3" w:semiHidden="0" w:uiPriority="66" w:unhideWhenUsed="0"/>
-    <w:lsdException w:name="Medium Grid 1 Accent 3" w:semiHidden="0" w:uiPriority="67" w:unhideWhenUsed="0"/>
-    <w:lsdException w:name="Medium Grid 2 Accent 3" w:semiHidden="0" w:uiPriority="68" w:unhideWhenUsed="0"/>
-    <w:lsdException w:name="Medium Grid 3 Accent 3" w:semiHidden="0" w:uiPriority="69" w:unhideWhenUsed="0"/>
-    <w:lsdException w:name="Dark List Accent 3" w:semiHidden="0" w:uiPriority="70" w:unhideWhenUsed="0"/>
-    <w:lsdException w:name="Colorful Shading Accent 3" w:semiHidden="0" w:uiPriority="71" w:unhideWhenUsed="0"/>
-    <w:lsdException w:name="Colorful List Accent 3" w:semiHidden="0" w:uiPriority="72" w:unhideWhenUsed="0"/>
-    <w:lsdException w:name="Colorful Grid Accent 3" w:semiHidden="0" w:uiPriority="73" w:unhideWhenUsed="0"/>
-    <w:lsdException w:name="Light Shading Accent 4" w:semiHidden="0" w:uiPriority="60" w:unhideWhenUsed="0"/>
-    <w:lsdException w:name="Light List Accent 4" w:semiHidden="0" w:uiPriority="61" w:unhideWhenUsed="0"/>
-    <w:lsdException w:name="Light Grid Accent 4" w:semiHidden="0" w:uiPriority="62" w:unhideWhenUsed="0"/>
-    <w:lsdException w:name="Medium Shading 1 Accent 4" w:semiHidden="0" w:uiPriority="63" w:unhideWhenUsed="0"/>
-    <w:lsdException w:name="Medium Shading 2 Accent 4" w:semiHidden="0" w:uiPriority="64" w:unhideWhenUsed="0"/>
-    <w:lsdException w:name="Medium List 1 Accent 4" w:semiHidden="0" w:uiPriority="65" w:unhideWhenUsed="0"/>
-    <w:lsdException w:name="Medium List 2 Accent 4" w:semiHidden="0" w:uiPriority="66" w:unhideWhenUsed="0"/>
-    <w:lsdException w:name="Medium Grid 1 Accent 4" w:semiHidden="0" w:uiPriority="67" w:unhideWhenUsed="0"/>
-    <w:lsdException w:name="Medium Grid 2 Accent 4" w:semiHidden="0" w:uiPriority="68" w:unhideWhenUsed="0"/>
-    <w:lsdException w:name="Medium Grid 3 Accent 4" w:semiHidden="0" w:uiPriority="69" w:unhideWhenUsed="0"/>
-    <w:lsdException w:name="Dark List Accent 4" w:semiHidden="0" w:uiPriority="70" w:unhideWhenUsed="0"/>
-    <w:lsdException w:name="Colorful Shading Accent 4" w:semiHidden="0" w:uiPriority="71" w:unhideWhenUsed="0"/>
-    <w:lsdException w:name="Colorful List Accent 4" w:semiHidden="0" w:uiPriority="72" w:unhideWhenUsed="0"/>
-    <w:lsdException w:name="Colorful Grid Accent 4" w:semiHidden="0" w:uiPriority="73" w:unhideWhenUsed="0"/>
-    <w:lsdException w:name="Light Shading Accent 5" w:semiHidden="0" w:uiPriority="60" w:unhideWhenUsed="0"/>
-    <w:lsdException w:name="Light List Accent 5" w:semiHidden="0" w:uiPriority="61" w:unhideWhenUsed="0"/>
-    <w:lsdException w:name="Light Grid Accent 5" w:semiHidden="0" w:uiPriority="62" w:unhideWhenUsed="0"/>
-    <w:lsdException w:name="Medium Shading 1 Accent 5" w:semiHidden="0" w:uiPriority="63" w:unhideWhenUsed="0"/>
-    <w:lsdException w:name="Medium Shading 2 Accent 5" w:semiHidden="0" w:uiPriority="64" w:unhideWhenUsed="0"/>
-    <w:lsdException w:name="Medium List 1 Accent 5" w:semiHidden="0" w:uiPriority="65" w:unhideWhenUsed="0"/>
-    <w:lsdException w:name="Medium List 2 Accent 5" w:semiHidden="0" w:uiPriority="66" w:unhideWhenUsed="0"/>
-    <w:lsdException w:name="Medium Grid 1 Accent 5" w:semiHidden="0" w:uiPriority="67" w:unhideWhenUsed="0"/>
-    <w:lsdException w:name="Medium Grid 2 Accent 5" w:semiHidden="0" w:uiPriority="68" w:unhideWhenUsed="0"/>
-    <w:lsdException w:name="Medium Grid 3 Accent 5" w:semiHidden="0" w:uiPriority="69" w:unhideWhenUsed="0"/>
-    <w:lsdException w:name="Dark List Accent 5" w:semiHidden="0" w:uiPriority="70" w:unhideWhenUsed="0"/>
-    <w:lsdException w:name="Colorful Shading Accent 5" w:semiHidden="0" w:uiPriority="71" w:unhideWhenUsed="0"/>
-    <w:lsdException w:name="Colorful List Accent 5" w:semiHidden="0" w:uiPriority="72" w:unhideWhenUsed="0"/>
-    <w:lsdException w:name="Colorful Grid Accent 5" w:semiHidden="0" w:uiPriority="73" w:unhideWhenUsed="0"/>
-    <w:lsdException w:name="Light Shading Accent 6" w:semiHidden="0" w:uiPriority="60" w:unhideWhenUsed="0"/>
-    <w:lsdException w:name="Light List Accent 6" w:semiHidden="0" w:uiPriority="61" w:unhideWhenUsed="0"/>
-    <w:lsdException w:name="Light Grid Accent 6" w:semiHidden="0" w:uiPriority="62" w:unhideWhenUsed="0"/>
-    <w:lsdException w:name="Medium Shading 1 Accent 6" w:semiHidden="0" w:uiPriority="63" w:unhideWhenUsed="0"/>
-    <w:lsdException w:name="Medium Shading 2 Accent 6" w:semiHidden="0" w:uiPriority="64" w:unhideWhenUsed="0"/>
-    <w:lsdException w:name="Medium List 1 Accent 6" w:semiHidden="0" w:uiPriority="65" w:unhideWhenUsed="0"/>
-    <w:lsdException w:name="Medium List 2 Accent 6" w:semiHidden="0" w:uiPriority="66" w:unhideWhenUsed="0"/>
-    <w:lsdException w:name="Medium Grid 1 Accent 6" w:semiHidden="0" w:uiPriority="67" w:unhideWhenUsed="0"/>
-    <w:lsdException w:name="Medium Grid 2 Accent 6" w:semiHidden="0" w:uiPriority="68" w:unhideWhenUsed="0"/>
-    <w:lsdException w:name="Medium Grid 3 Accent 6" w:semiHidden="0" w:uiPriority="69" w:unhideWhenUsed="0"/>
-    <w:lsdException w:name="Dark List Accent 6" w:semiHidden="0" w:uiPriority="70" w:unhideWhenUsed="0"/>
-    <w:lsdException w:name="Colorful Shading Accent 6" w:semiHidden="0" w:uiPriority="71" w:unhideWhenUsed="0"/>
-    <w:lsdException w:name="Colorful List Accent 6" w:semiHidden="0" w:uiPriority="72" w:unhideWhenUsed="0"/>
-    <w:lsdException w:name="Colorful Grid Accent 6" w:semiHidden="0" w:uiPriority="73" w:unhideWhenUsed="0"/>
+    <w:lsdException w:name="Document Map" w:semiHidden="1" w:unhideWhenUsed="1"/>
+    <w:lsdException w:name="Plain Text" w:semiHidden="1" w:unhideWhenUsed="1"/>
+    <w:lsdException w:name="E-mail Signature" w:semiHidden="1" w:unhideWhenUsed="1"/>
+    <w:lsdException w:name="HTML Top of Form" w:semiHidden="1" w:unhideWhenUsed="1"/>
+    <w:lsdException w:name="HTML Bottom of Form" w:semiHidden="1" w:unhideWhenUsed="1"/>
+    <w:lsdException w:name="Normal (Web)" w:semiHidden="1" w:unhideWhenUsed="1"/>
+    <w:lsdException w:name="HTML Acronym" w:semiHidden="1" w:unhideWhenUsed="1"/>
+    <w:lsdException w:name="HTML Address" w:semiHidden="1" w:unhideWhenUsed="1"/>
+    <w:lsdException w:name="HTML Cite" w:semiHidden="1" w:unhideWhenUsed="1"/>
+    <w:lsdException w:name="HTML Code" w:semiHidden="1" w:unhideWhenUsed="1"/>
+    <w:lsdException w:name="HTML Definition" w:semiHidden="1" w:unhideWhenUsed="1"/>
+    <w:lsdException w:name="HTML Keyboard" w:semiHidden="1" w:unhideWhenUsed="1"/>
+    <w:lsdException w:name="HTML Preformatted" w:semiHidden="1" w:unhideWhenUsed="1"/>
+    <w:lsdException w:name="HTML Sample" w:semiHidden="1" w:unhideWhenUsed="1"/>
+    <w:lsdException w:name="HTML Typewriter" w:semiHidden="1" w:unhideWhenUsed="1"/>
+    <w:lsdException w:name="HTML Variable" w:semiHidden="1" w:unhideWhenUsed="1"/>
+    <w:lsdException w:name="Normal Table" w:semiHidden="1" w:unhideWhenUsed="1"/>
+    <w:lsdException w:name="annotation subject" w:semiHidden="1" w:unhideWhenUsed="1"/>
+    <w:lsdException w:name="No List" w:semiHidden="1" w:unhideWhenUsed="1"/>
+    <w:lsdException w:name="Outline List 1" w:semiHidden="1" w:unhideWhenUsed="1"/>
+    <w:lsdException w:name="Outline List 2" w:semiHidden="1" w:unhideWhenUsed="1"/>
+    <w:lsdException w:name="Outline List 3" w:semiHidden="1" w:unhideWhenUsed="1"/>
+    <w:lsdException w:name="Table Simple 1" w:semiHidden="1" w:unhideWhenUsed="1"/>
+    <w:lsdException w:name="Table Simple 2" w:semiHidden="1" w:unhideWhenUsed="1"/>
+    <w:lsdException w:name="Table Simple 3" w:semiHidden="1" w:unhideWhenUsed="1"/>
+    <w:lsdException w:name="Table Classic 1" w:semiHidden="1" w:unhideWhenUsed="1"/>
+    <w:lsdException w:name="Table Classic 2" w:semiHidden="1" w:unhideWhenUsed="1"/>
+    <w:lsdException w:name="Table Classic 3" w:semiHidden="1" w:unhideWhenUsed="1"/>
+    <w:lsdException w:name="Table Classic 4" w:semiHidden="1" w:unhideWhenUsed="1"/>
+    <w:lsdException w:name="Table Colorful 1" w:semiHidden="1" w:unhideWhenUsed="1"/>
+    <w:lsdException w:name="Table Colorful 2" w:semiHidden="1" w:unhideWhenUsed="1"/>
+    <w:lsdException w:name="Table Colorful 3" w:semiHidden="1" w:unhideWhenUsed="1"/>
+    <w:lsdException w:name="Table Columns 1" w:semiHidden="1" w:unhideWhenUsed="1"/>
+    <w:lsdException w:name="Table Columns 2" w:semiHidden="1" w:unhideWhenUsed="1"/>
+    <w:lsdException w:name="Table Columns 3" w:semiHidden="1" w:unhideWhenUsed="1"/>
+    <w:lsdException w:name="Table Columns 4" w:semiHidden="1" w:unhideWhenUsed="1"/>
+    <w:lsdException w:name="Table Columns 5" w:semiHidden="1" w:unhideWhenUsed="1"/>
+    <w:lsdException w:name="Table Grid 1" w:semiHidden="1" w:unhideWhenUsed="1"/>
+    <w:lsdException w:name="Table Grid 2" w:semiHidden="1" w:unhideWhenUsed="1"/>
+    <w:lsdException w:name="Table Grid 3" w:semiHidden="1" w:unhideWhenUsed="1"/>
+    <w:lsdException w:name="Table Grid 4" w:semiHidden="1" w:unhideWhenUsed="1"/>
+    <w:lsdException w:name="Table Grid 5" w:semiHidden="1" w:unhideWhenUsed="1"/>
+    <w:lsdException w:name="Table Grid 6" w:semiHidden="1" w:unhideWhenUsed="1"/>
+    <w:lsdException w:name="Table Grid 7" w:semiHidden="1" w:unhideWhenUsed="1"/>
+    <w:lsdException w:name="Table Grid 8" w:semiHidden="1" w:unhideWhenUsed="1"/>
+    <w:lsdException w:name="Table List 1" w:semiHidden="1" w:unhideWhenUsed="1"/>
+    <w:lsdException w:name="Table List 2" w:semiHidden="1" w:unhideWhenUsed="1"/>
+    <w:lsdException w:name="Table List 3" w:semiHidden="1" w:unhideWhenUsed="1"/>
+    <w:lsdException w:name="Table List 4" w:semiHidden="1" w:unhideWhenUsed="1"/>
+    <w:lsdException w:name="Table List 5" w:semiHidden="1" w:unhideWhenUsed="1"/>
+    <w:lsdException w:name="Table List 6" w:semiHidden="1" w:unhideWhenUsed="1"/>
+    <w:lsdException w:name="Table List 7" w:semiHidden="1" w:unhideWhenUsed="1"/>
+    <w:lsdException w:name="Table List 8" w:semiHidden="1" w:unhideWhenUsed="1"/>
+    <w:lsdException w:name="Table 3D effects 1" w:semiHidden="1" w:unhideWhenUsed="1"/>
+    <w:lsdException w:name="Table 3D effects 2" w:semiHidden="1" w:unhideWhenUsed="1"/>
+    <w:lsdException w:name="Table 3D effects 3" w:semiHidden="1" w:unhideWhenUsed="1"/>
+    <w:lsdException w:name="Table Contemporary" w:semiHidden="1" w:unhideWhenUsed="1"/>
+    <w:lsdException w:name="Table Elegant" w:semiHidden="1" w:unhideWhenUsed="1"/>
+    <w:lsdException w:name="Table Professional" w:semiHidden="1" w:unhideWhenUsed="1"/>
+    <w:lsdException w:name="Table Subtle 1" w:semiHidden="1" w:unhideWhenUsed="1"/>
+    <w:lsdException w:name="Table Subtle 2" w:semiHidden="1" w:unhideWhenUsed="1"/>
+    <w:lsdException w:name="Table Web 1" w:semiHidden="1" w:unhideWhenUsed="1"/>
+    <w:lsdException w:name="Table Web 2" w:semiHidden="1" w:unhideWhenUsed="1"/>
+    <w:lsdException w:name="Table Web 3" w:semiHidden="1" w:unhideWhenUsed="1"/>
+    <w:lsdException w:name="Balloon Text" w:semiHidden="1" w:unhideWhenUsed="1"/>
+    <w:lsdException w:name="Table Grid" w:uiPriority="59"/>
+    <w:lsdException w:name="Table Theme" w:semiHidden="1" w:unhideWhenUsed="1"/>
+    <w:lsdException w:name="Placeholder Text" w:semiHidden="1"/>
+    <w:lsdException w:name="No Spacing" w:semiHidden="1" w:uiPriority="1" w:qFormat="1"/>
+    <w:lsdException w:name="Light Shading" w:uiPriority="60"/>
+    <w:lsdException w:name="Light List" w:uiPriority="61"/>
+    <w:lsdException w:name="Light Grid" w:uiPriority="62"/>
+    <w:lsdException w:name="Medium Shading 1" w:uiPriority="63"/>
+    <w:lsdException w:name="Medium Shading 2" w:uiPriority="64"/>
+    <w:lsdException w:name="Medium List 1" w:uiPriority="65"/>
+    <w:lsdException w:name="Medium List 2" w:uiPriority="66"/>
+    <w:lsdException w:name="Medium Grid 1" w:uiPriority="67"/>
+    <w:lsdException w:name="Medium Grid 2" w:uiPriority="68"/>
+    <w:lsdException w:name="Medium Grid 3" w:uiPriority="69"/>
+    <w:lsdException w:name="Dark List" w:uiPriority="70"/>
+    <w:lsdException w:name="Colorful Shading" w:uiPriority="71"/>
+    <w:lsdException w:name="Colorful List" w:uiPriority="72"/>
+    <w:lsdException w:name="Colorful Grid" w:uiPriority="73"/>
+    <w:lsdException w:name="Light Shading Accent 1" w:uiPriority="60"/>
+    <w:lsdException w:name="Light List Accent 1" w:uiPriority="61"/>
+    <w:lsdException w:name="Light Grid Accent 1" w:uiPriority="62"/>
+    <w:lsdException w:name="Medium Shading 1 Accent 1" w:uiPriority="63"/>
+    <w:lsdException w:name="Medium Shading 2 Accent 1" w:uiPriority="64"/>
+    <w:lsdException w:name="Medium List 1 Accent 1" w:uiPriority="65"/>
+    <w:lsdException w:name="Revision" w:semiHidden="1"/>
+    <w:lsdException w:name="List Paragraph" w:uiPriority="34" w:qFormat="1"/>
+    <w:lsdException w:name="Quote" w:uiPriority="29" w:qFormat="1"/>
+    <w:lsdException w:name="Intense Quote" w:uiPriority="30" w:qFormat="1"/>
+    <w:lsdException w:name="Medium List 2 Accent 1" w:uiPriority="66"/>
+    <w:lsdException w:name="Medium Grid 1 Accent 1" w:uiPriority="67"/>
+    <w:lsdException w:name="Medium Grid 2 Accent 1" w:uiPriority="68"/>
+    <w:lsdException w:name="Medium Grid 3 Accent 1" w:uiPriority="69"/>
+    <w:lsdException w:name="Dark List Accent 1" w:uiPriority="70"/>
+    <w:lsdException w:name="Colorful Shading Accent 1" w:uiPriority="71"/>
+    <w:lsdException w:name="Colorful List Accent 1" w:uiPriority="72"/>
+    <w:lsdException w:name="Colorful Grid Accent 1" w:uiPriority="73"/>
+    <w:lsdException w:name="Light Shading Accent 2" w:uiPriority="60"/>
+    <w:lsdException w:name="Light List Accent 2" w:uiPriority="61"/>
+    <w:lsdException w:name="Light Grid Accent 2" w:uiPriority="62"/>
+    <w:lsdException w:name="Medium Shading 1 Accent 2" w:uiPriority="63"/>
+    <w:lsdException w:name="Medium Shading 2 Accent 2" w:uiPriority="64"/>
+    <w:lsdException w:name="Medium List 1 Accent 2" w:uiPriority="65"/>
+    <w:lsdException w:name="Medium List 2 Accent 2" w:uiPriority="66"/>
+    <w:lsdException w:name="Medium Grid 1 Accent 2" w:uiPriority="67"/>
+    <w:lsdException w:name="Medium Grid 2 Accent 2" w:uiPriority="68"/>
+    <w:lsdException w:name="Medium Grid 3 Accent 2" w:uiPriority="69"/>
+    <w:lsdException w:name="Dark List Accent 2" w:uiPriority="70"/>
+    <w:lsdException w:name="Colorful Shading Accent 2" w:uiPriority="71"/>
+    <w:lsdException w:name="Colorful List Accent 2" w:uiPriority="72"/>
+    <w:lsdException w:name="Colorful Grid Accent 2" w:uiPriority="73"/>
+    <w:lsdException w:name="Light Shading Accent 3" w:uiPriority="60"/>
+    <w:lsdException w:name="Light List Accent 3" w:uiPriority="61"/>
+    <w:lsdException w:name="Light Grid Accent 3" w:uiPriority="62"/>
+    <w:lsdException w:name="Medium Shading 1 Accent 3" w:uiPriority="63"/>
+    <w:lsdException w:name="Medium Shading 2 Accent 3" w:uiPriority="64"/>
+    <w:lsdException w:name="Medium List 1 Accent 3" w:uiPriority="65"/>
+    <w:lsdException w:name="Medium List 2 Accent 3" w:uiPriority="66"/>
+    <w:lsdException w:name="Medium Grid 1 Accent 3" w:uiPriority="67"/>
+    <w:lsdException w:name="Medium Grid 2 Accent 3" w:uiPriority="68"/>
+    <w:lsdException w:name="Medium Grid 3 Accent 3" w:uiPriority="69"/>
+    <w:lsdException w:name="Dark List Accent 3" w:uiPriority="70"/>
+    <w:lsdException w:name="Colorful Shading Accent 3" w:uiPriority="71"/>
+    <w:lsdException w:name="Colorful List Accent 3" w:uiPriority="72"/>
+    <w:lsdException w:name="Colorful Grid Accent 3" w:uiPriority="73"/>
+    <w:lsdException w:name="Light Shading Accent 4" w:uiPriority="60"/>
+    <w:lsdException w:name="Light List Accent 4" w:uiPriority="61"/>
+    <w:lsdException w:name="Light Grid Accent 4" w:uiPriority="62"/>
+    <w:lsdException w:name="Medium Shading 1 Accent 4" w:uiPriority="63"/>
+    <w:lsdException w:name="Medium Shading 2 Accent 4" w:uiPriority="64"/>
+    <w:lsdException w:name="Medium List 1 Accent 4" w:uiPriority="65"/>
+    <w:lsdException w:name="Medium List 2 Accent 4" w:uiPriority="66"/>
+    <w:lsdException w:name="Medium Grid 1 Accent 4" w:uiPriority="67"/>
+    <w:lsdException w:name="Medium Grid 2 Accent 4" w:uiPriority="68"/>
+    <w:lsdException w:name="Medium Grid 3 Accent 4" w:uiPriority="69"/>
+    <w:lsdException w:name="Dark List Accent 4" w:uiPriority="70"/>
+    <w:lsdException w:name="Colorful Shading Accent 4" w:uiPriority="71"/>
+    <w:lsdException w:name="Colorful List Accent 4" w:uiPriority="72"/>
+    <w:lsdException w:name="Colorful Grid Accent 4" w:uiPriority="73"/>
+    <w:lsdException w:name="Light Shading Accent 5" w:uiPriority="60"/>
+    <w:lsdException w:name="Light List Accent 5" w:uiPriority="61"/>
+    <w:lsdException w:name="Light Grid Accent 5" w:uiPriority="62"/>
+    <w:lsdException w:name="Medium Shading 1 Accent 5" w:uiPriority="63"/>
+    <w:lsdException w:name="Medium Shading 2 Accent 5" w:uiPriority="64"/>
+    <w:lsdException w:name="Medium List 1 Accent 5" w:uiPriority="65"/>
+    <w:lsdException w:name="Medium List 2 Accent 5" w:uiPriority="66"/>
+    <w:lsdException w:name="Medium Grid 1 Accent 5" w:uiPriority="67"/>
+    <w:lsdException w:name="Medium Grid 2 Accent 5" w:uiPriority="68"/>
+    <w:lsdException w:name="Medium Grid 3 Accent 5" w:uiPriority="69"/>
+    <w:lsdException w:name="Dark List Accent 5" w:uiPriority="70"/>
+    <w:lsdException w:name="Colorful Shading Accent 5" w:uiPriority="71"/>
+    <w:lsdException w:name="Colorful List Accent 5" w:uiPriority="72"/>
+    <w:lsdException w:name="Colorful Grid Accent 5" w:uiPriority="73"/>
+    <w:lsdException w:name="Light Shading Accent 6" w:uiPriority="60"/>
+    <w:lsdException w:name="Light List Accent 6" w:uiPriority="61"/>
+    <w:lsdException w:name="Light Grid Accent 6" w:uiPriority="62"/>
+    <w:lsdException w:name="Medium Shading 1 Accent 6" w:uiPriority="63"/>
+    <w:lsdException w:name="Medium Shading 2 Accent 6" w:uiPriority="64"/>
+    <w:lsdException w:name="Medium List 1 Accent 6" w:uiPriority="65"/>
+    <w:lsdException w:name="Medium List 2 Accent 6" w:uiPriority="66"/>
+    <w:lsdException w:name="Medium Grid 1 Accent 6" w:uiPriority="67"/>
+    <w:lsdException w:name="Medium Grid 2 Accent 6" w:uiPriority="68"/>
+    <w:lsdException w:name="Medium Grid 3 Accent 6" w:uiPriority="69"/>
+    <w:lsdException w:name="Dark List Accent 6" w:uiPriority="70"/>
+    <w:lsdException w:name="Colorful Shading Accent 6" w:uiPriority="71"/>
+    <w:lsdException w:name="Colorful List Accent 6" w:uiPriority="72"/>
+    <w:lsdException w:name="Colorful Grid Accent 6" w:uiPriority="73"/>
     <w:lsdException w:name="Subtle Emphasis" w:uiPriority="19" w:qFormat="1"/>
-    <w:lsdException w:name="Intense Emphasis" w:uiPriority="21" w:unhideWhenUsed="0" w:qFormat="1"/>
+    <w:lsdException w:name="Intense Emphasis" w:uiPriority="21" w:qFormat="1"/>
     <w:lsdException w:name="Subtle Reference" w:uiPriority="31" w:qFormat="1"/>
-    <w:lsdException w:name="Intense Reference" w:uiPriority="32" w:unhideWhenUsed="0" w:qFormat="1"/>
-    <w:lsdException w:name="Book Title" w:uiPriority="33" w:unhideWhenUsed="0" w:qFormat="1"/>
-    <w:lsdException w:name="Bibliography" w:uiPriority="37"/>
-    <w:lsdException w:name="TOC Heading" w:uiPriority="39" w:qFormat="1"/>
+    <w:lsdException w:name="Intense Reference" w:uiPriority="32" w:qFormat="1"/>
+    <w:lsdException w:name="Book Title" w:uiPriority="33" w:qFormat="1"/>
+    <w:lsdException w:name="Bibliography" w:semiHidden="1" w:uiPriority="37" w:unhideWhenUsed="1"/>
+    <w:lsdException w:name="TOC Heading" w:semiHidden="1" w:uiPriority="39" w:unhideWhenUsed="1" w:qFormat="1"/>
+    <w:lsdException w:name="Plain Table 1" w:uiPriority="41"/>
+    <w:lsdException w:name="Plain Table 2" w:uiPriority="42"/>
+    <w:lsdException w:name="Plain Table 3" w:uiPriority="43"/>
+    <w:lsdException w:name="Plain Table 4" w:uiPriority="44"/>
+    <w:lsdException w:name="Plain Table 5" w:uiPriority="45"/>
+    <w:lsdException w:name="Grid Table Light" w:uiPriority="40"/>
+    <w:lsdException w:name="Grid Table 1 Light" w:uiPriority="46"/>
+    <w:lsdException w:name="Grid Table 2" w:uiPriority="47"/>
+    <w:lsdException w:name="Grid Table 3" w:uiPriority="48"/>
+    <w:lsdException w:name="Grid Table 4" w:uiPriority="49"/>
+    <w:lsdException w:name="Grid Table 5 Dark" w:uiPriority="50"/>
+    <w:lsdException w:name="Grid Table 6 Colorful" w:uiPriority="51"/>
+    <w:lsdException w:name="Grid Table 7 Colorful" w:uiPriority="52"/>
+    <w:lsdException w:name="Grid Table 1 Light Accent 1" w:uiPriority="46"/>
+    <w:lsdException w:name="Grid Table 2 Accent 1" w:uiPriority="47"/>
+    <w:lsdException w:name="Grid Table 3 Accent 1" w:uiPriority="48"/>
+    <w:lsdException w:name="Grid Table 4 Accent 1" w:uiPriority="49"/>
+    <w:lsdException w:name="Grid Table 5 Dark Accent 1" w:uiPriority="50"/>
+    <w:lsdException w:name="Grid Table 6 Colorful Accent 1" w:uiPriority="51"/>
+    <w:lsdException w:name="Grid Table 7 Colorful Accent 1" w:uiPriority="52"/>
+    <w:lsdException w:name="Grid Table 1 Light Accent 2" w:uiPriority="46"/>
+    <w:lsdException w:name="Grid Table 2 Accent 2" w:uiPriority="47"/>
+    <w:lsdException w:name="Grid Table 3 Accent 2" w:uiPriority="48"/>
+    <w:lsdException w:name="Grid Table 4 Accent 2" w:uiPriority="49"/>
+    <w:lsdException w:name="Grid Table 5 Dark Accent 2" w:uiPriority="50"/>
+    <w:lsdException w:name="Grid Table 6 Colorful Accent 2" w:uiPriority="51"/>
+    <w:lsdException w:name="Grid Table 7 Colorful Accent 2" w:uiPriority="52"/>
+    <w:lsdException w:name="Grid Table 1 Light Accent 3" w:uiPriority="46"/>
+    <w:lsdException w:name="Grid Table 2 Accent 3" w:uiPriority="47"/>
+    <w:lsdException w:name="Grid Table 3 Accent 3" w:uiPriority="48"/>
+    <w:lsdException w:name="Grid Table 4 Accent 3" w:uiPriority="49"/>
+    <w:lsdException w:name="Grid Table 5 Dark Accent 3" w:uiPriority="50"/>
+    <w:lsdException w:name="Grid Table 6 Colorful Accent 3" w:uiPriority="51"/>
+    <w:lsdException w:name="Grid Table 7 Colorful Accent 3" w:uiPriority="52"/>
+    <w:lsdException w:name="Grid Table 1 Light Accent 4" w:uiPriority="46"/>
+    <w:lsdException w:name="Grid Table 2 Accent 4" w:uiPriority="47"/>
+    <w:lsdException w:name="Grid Table 3 Accent 4" w:uiPriority="48"/>
+    <w:lsdException w:name="Grid Table 4 Accent 4" w:uiPriority="49"/>
+    <w:lsdException w:name="Grid Table 5 Dark Accent 4" w:uiPriority="50"/>
+    <w:lsdException w:name="Grid Table 6 Colorful Accent 4" w:uiPriority="51"/>
+    <w:lsdException w:name="Grid Table 7 Colorful Accent 4" w:uiPriority="52"/>
+    <w:lsdException w:name="Grid Table 1 Light Accent 5" w:uiPriority="46"/>
+    <w:lsdException w:name="Grid Table 2 Accent 5" w:uiPriority="47"/>
+    <w:lsdException w:name="Grid Table 3 Accent 5" w:uiPriority="48"/>
+    <w:lsdException w:name="Grid Table 4 Accent 5" w:uiPriority="49"/>
+    <w:lsdException w:name="Grid Table 5 Dark Accent 5" w:uiPriority="50"/>
+    <w:lsdException w:name="Grid Table 6 Colorful Accent 5" w:uiPriority="51"/>
+    <w:lsdException w:name="Grid Table 7 Colorful Accent 5" w:uiPriority="52"/>
+    <w:lsdException w:name="Grid Table 1 Light Accent 6" w:uiPriority="46"/>
+    <w:lsdException w:name="Grid Table 2 Accent 6" w:uiPriority="47"/>
+    <w:lsdException w:name="Grid Table 3 Accent 6" w:uiPriority="48"/>
+    <w:lsdException w:name="Grid Table 4 Accent 6" w:uiPriority="49"/>
+    <w:lsdException w:name="Grid Table 5 Dark Accent 6" w:uiPriority="50"/>
+    <w:lsdException w:name="Grid Table 6 Colorful Accent 6" w:uiPriority="51"/>
+    <w:lsdException w:name="Grid Table 7 Colorful Accent 6" w:uiPriority="52"/>
+    <w:lsdException w:name="List Table 1 Light" w:uiPriority="46"/>
+    <w:lsdException w:name="List Table 2" w:uiPriority="47"/>
+    <w:lsdException w:name="List Table 3" w:uiPriority="48"/>
+    <w:lsdException w:name="List Table 4" w:uiPriority="49"/>
+    <w:lsdException w:name="List Table 5 Dark" w:uiPriority="50"/>
+    <w:lsdException w:name="List Table 6 Colorful" w:uiPriority="51"/>
+    <w:lsdException w:name="List Table 7 Colorful" w:uiPriority="52"/>
+    <w:lsdException w:name="List Table 1 Light Accent 1" w:uiPriority="46"/>
+    <w:lsdException w:name="List Table 2 Accent 1" w:uiPriority="47"/>
+    <w:lsdException w:name="List Table 3 Accent 1" w:uiPriority="48"/>
+    <w:lsdException w:name="List Table 4 Accent 1" w:uiPriority="49"/>
+    <w:lsdException w:name="List Table 5 Dark Accent 1" w:uiPriority="50"/>
+    <w:lsdException w:name="List Table 6 Colorful Accent 1" w:uiPriority="51"/>
+    <w:lsdException w:name="List Table 7 Colorful Accent 1" w:uiPriority="52"/>
+    <w:lsdException w:name="List Table 1 Light Accent 2" w:uiPriority="46"/>
+    <w:lsdException w:name="List Table 2 Accent 2" w:uiPriority="47"/>
+    <w:lsdException w:name="List Table 3 Accent 2" w:uiPriority="48"/>
+    <w:lsdException w:name="List Table 4 Accent 2" w:uiPriority="49"/>
+    <w:lsdException w:name="List Table 5 Dark Accent 2" w:uiPriority="50"/>
+    <w:lsdException w:name="List Table 6 Colorful Accent 2" w:uiPriority="51"/>
+    <w:lsdException w:name="List Table 7 Colorful Accent 2" w:uiPriority="52"/>
+    <w:lsdException w:name="List Table 1 Light Accent 3" w:uiPriority="46"/>
+    <w:lsdException w:name="List Table 2 Accent 3" w:uiPriority="47"/>
+    <w:lsdException w:name="List Table 3 Accent 3" w:uiPriority="48"/>
+    <w:lsdException w:name="List Table 4 Accent 3" w:uiPriority="49"/>
+    <w:lsdException w:name="List Table 5 Dark Accent 3" w:uiPriority="50"/>
+    <w:lsdException w:name="List Table 6 Colorful Accent 3" w:uiPriority="51"/>
+    <w:lsdException w:name="List Table 7 Colorful Accent 3" w:uiPriority="52"/>
+    <w:lsdException w:name="List Table 1 Light Accent 4" w:uiPriority="46"/>
+    <w:lsdException w:name="List Table 2 Accent 4" w:uiPriority="47"/>
+    <w:lsdException w:name="List Table 3 Accent 4" w:uiPriority="48"/>
+    <w:lsdException w:name="List Table 4 Accent 4" w:uiPriority="49"/>
+    <w:lsdException w:name="List Table 5 Dark Accent 4" w:uiPriority="50"/>
+    <w:lsdException w:name="List Table 6 Colorful Accent 4" w:uiPriority="51"/>
+    <w:lsdException w:name="List Table 7 Colorful Accent 4" w:uiPriority="52"/>
+    <w:lsdException w:name="List Table 1 Light Accent 5" w:uiPriority="46"/>
+    <w:lsdException w:name="List Table 2 Accent 5" w:uiPriority="47"/>
+    <w:lsdException w:name="List Table 3 Accent 5" w:uiPriority="48"/>
+    <w:lsdException w:name="List Table 4 Accent 5" w:uiPriority="49"/>
+    <w:lsdException w:name="List Table 5 Dark Accent 5" w:uiPriority="50"/>
+    <w:lsdException w:name="List Table 6 Colorful Accent 5" w:uiPriority="51"/>
+    <w:lsdException w:name="List Table 7 Colorful Accent 5" w:uiPriority="52"/>
+    <w:lsdException w:name="List Table 1 Light Accent 6" w:uiPriority="46"/>
+    <w:lsdException w:name="List Table 2 Accent 6" w:uiPriority="47"/>
+    <w:lsdException w:name="List Table 3 Accent 6" w:uiPriority="48"/>
+    <w:lsdException w:name="List Table 4 Accent 6" w:uiPriority="49"/>
+    <w:lsdException w:name="List Table 5 Dark Accent 6" w:uiPriority="50"/>
+    <w:lsdException w:name="List Table 6 Colorful Accent 6" w:uiPriority="51"/>
+    <w:lsdException w:name="List Table 7 Colorful Accent 6" w:uiPriority="52"/>
   </w:latentStyles>
   <w:style w:type="paragraph" w:default="1" w:styleId="Normal">
     <w:name w:val="Normal"/>
@@ -7314,1751 +7642,8 @@
 </w:styles>
 </file>
 
-<file path=word/stylesWithEffects.xml><?xml version="1.0" encoding="utf-8"?>
-<w:styles xmlns:wpc="http://schemas.microsoft.com/office/word/2010/wordprocessingCanvas" xmlns:mc="http://schemas.openxmlformats.org/markup-compatibility/2006" xmlns:o="urn:schemas-microsoft-com:office:office" xmlns:r="http://schemas.openxmlformats.org/officeDocument/2006/relationships" xmlns:m="http://schemas.openxmlformats.org/officeDocument/2006/math" xmlns:v="urn:schemas-microsoft-com:vml" xmlns:wp14="http://schemas.microsoft.com/office/word/2010/wordprocessingDrawing" xmlns:wp="http://schemas.openxmlformats.org/drawingml/2006/wordprocessingDrawing" xmlns:w10="urn:schemas-microsoft-com:office:word" xmlns:w="http://schemas.openxmlformats.org/wordprocessingml/2006/main" xmlns:w14="http://schemas.microsoft.com/office/word/2010/wordml" xmlns:wpg="http://schemas.microsoft.com/office/word/2010/wordprocessingGroup" xmlns:wpi="http://schemas.microsoft.com/office/word/2010/wordprocessingInk" xmlns:wne="http://schemas.microsoft.com/office/word/2006/wordml" xmlns:wps="http://schemas.microsoft.com/office/word/2010/wordprocessingShape" mc:Ignorable="w14 wp14">
-  <w:docDefaults>
-    <w:rPrDefault>
-      <w:rPr>
-        <w:rFonts w:asciiTheme="minorHAnsi" w:eastAsiaTheme="minorHAnsi" w:hAnsiTheme="minorHAnsi" w:cstheme="minorBidi"/>
-        <w:color w:val="464646"/>
-        <w:sz w:val="22"/>
-        <w:szCs w:val="22"/>
-        <w:lang w:val="en-US" w:eastAsia="en-US" w:bidi="ar-SA"/>
-      </w:rPr>
-    </w:rPrDefault>
-    <w:pPrDefault/>
-  </w:docDefaults>
-  <w:latentStyles w:defLockedState="0" w:defUIPriority="99" w:defSemiHidden="1" w:defUnhideWhenUsed="1" w:defQFormat="0" w:count="267">
-    <w:lsdException w:name="Normal" w:semiHidden="0" w:uiPriority="0" w:unhideWhenUsed="0" w:qFormat="1"/>
-    <w:lsdException w:name="heading 1" w:semiHidden="0" w:uiPriority="9" w:unhideWhenUsed="0" w:qFormat="1"/>
-    <w:lsdException w:name="heading 2" w:uiPriority="9" w:qFormat="1"/>
-    <w:lsdException w:name="heading 3" w:uiPriority="9" w:qFormat="1"/>
-    <w:lsdException w:name="heading 4" w:uiPriority="9" w:qFormat="1"/>
-    <w:lsdException w:name="heading 5" w:uiPriority="9" w:qFormat="1"/>
-    <w:lsdException w:name="heading 6" w:uiPriority="9" w:qFormat="1"/>
-    <w:lsdException w:name="heading 7" w:uiPriority="9" w:qFormat="1"/>
-    <w:lsdException w:name="heading 8" w:uiPriority="9" w:qFormat="1"/>
-    <w:lsdException w:name="heading 9" w:uiPriority="9" w:qFormat="1"/>
-    <w:lsdException w:name="toc 1" w:uiPriority="39"/>
-    <w:lsdException w:name="toc 2" w:uiPriority="39"/>
-    <w:lsdException w:name="toc 3" w:uiPriority="39" w:qFormat="1"/>
-    <w:lsdException w:name="toc 4" w:uiPriority="39"/>
-    <w:lsdException w:name="toc 5" w:uiPriority="39"/>
-    <w:lsdException w:name="toc 6" w:uiPriority="39"/>
-    <w:lsdException w:name="toc 7" w:uiPriority="39"/>
-    <w:lsdException w:name="toc 8" w:uiPriority="39"/>
-    <w:lsdException w:name="toc 9" w:uiPriority="39"/>
-    <w:lsdException w:name="caption" w:semiHidden="0" w:uiPriority="35" w:unhideWhenUsed="0" w:qFormat="1"/>
-    <w:lsdException w:name="List Bullet" w:semiHidden="0" w:unhideWhenUsed="0" w:qFormat="1"/>
-    <w:lsdException w:name="List Number" w:uiPriority="0" w:qFormat="1"/>
-    <w:lsdException w:name="List Bullet 2" w:semiHidden="0" w:unhideWhenUsed="0" w:qFormat="1"/>
-    <w:lsdException w:name="List Bullet 3" w:semiHidden="0" w:unhideWhenUsed="0"/>
-    <w:lsdException w:name="List Bullet 4" w:semiHidden="0" w:unhideWhenUsed="0" w:qFormat="1"/>
-    <w:lsdException w:name="List Number 4" w:qFormat="1"/>
-    <w:lsdException w:name="Title" w:semiHidden="0" w:uiPriority="10" w:unhideWhenUsed="0" w:qFormat="1"/>
-    <w:lsdException w:name="Default Paragraph Font" w:uiPriority="1"/>
-    <w:lsdException w:name="Body Text" w:semiHidden="0" w:unhideWhenUsed="0"/>
-    <w:lsdException w:name="Subtitle" w:uiPriority="11" w:unhideWhenUsed="0" w:qFormat="1"/>
-    <w:lsdException w:name="Date" w:qFormat="1"/>
-    <w:lsdException w:name="Note Heading" w:semiHidden="0" w:unhideWhenUsed="0"/>
-    <w:lsdException w:name="Body Text 3" w:semiHidden="0" w:unhideWhenUsed="0"/>
-    <w:lsdException w:name="Strong" w:uiPriority="22" w:unhideWhenUsed="0" w:qFormat="1"/>
-    <w:lsdException w:name="Emphasis" w:uiPriority="20" w:qFormat="1"/>
-    <w:lsdException w:name="Table Grid" w:semiHidden="0" w:uiPriority="59" w:unhideWhenUsed="0"/>
-    <w:lsdException w:name="Placeholder Text" w:unhideWhenUsed="0"/>
-    <w:lsdException w:name="No Spacing" w:uiPriority="1" w:unhideWhenUsed="0" w:qFormat="1"/>
-    <w:lsdException w:name="Light Shading" w:semiHidden="0" w:uiPriority="60" w:unhideWhenUsed="0"/>
-    <w:lsdException w:name="Light List" w:semiHidden="0" w:uiPriority="61" w:unhideWhenUsed="0"/>
-    <w:lsdException w:name="Light Grid" w:semiHidden="0" w:uiPriority="62" w:unhideWhenUsed="0"/>
-    <w:lsdException w:name="Medium Shading 1" w:semiHidden="0" w:uiPriority="63" w:unhideWhenUsed="0"/>
-    <w:lsdException w:name="Medium Shading 2" w:semiHidden="0" w:uiPriority="64" w:unhideWhenUsed="0"/>
-    <w:lsdException w:name="Medium List 1" w:semiHidden="0" w:uiPriority="65" w:unhideWhenUsed="0"/>
-    <w:lsdException w:name="Medium List 2" w:semiHidden="0" w:uiPriority="66" w:unhideWhenUsed="0"/>
-    <w:lsdException w:name="Medium Grid 1" w:semiHidden="0" w:uiPriority="67" w:unhideWhenUsed="0"/>
-    <w:lsdException w:name="Medium Grid 2" w:semiHidden="0" w:uiPriority="68" w:unhideWhenUsed="0"/>
-    <w:lsdException w:name="Medium Grid 3" w:semiHidden="0" w:uiPriority="69" w:unhideWhenUsed="0"/>
-    <w:lsdException w:name="Dark List" w:semiHidden="0" w:uiPriority="70" w:unhideWhenUsed="0"/>
-    <w:lsdException w:name="Colorful Shading" w:semiHidden="0" w:uiPriority="71" w:unhideWhenUsed="0"/>
-    <w:lsdException w:name="Colorful List" w:semiHidden="0" w:uiPriority="72" w:unhideWhenUsed="0"/>
-    <w:lsdException w:name="Colorful Grid" w:semiHidden="0" w:uiPriority="73" w:unhideWhenUsed="0"/>
-    <w:lsdException w:name="Light Shading Accent 1" w:semiHidden="0" w:uiPriority="60" w:unhideWhenUsed="0"/>
-    <w:lsdException w:name="Light List Accent 1" w:semiHidden="0" w:uiPriority="61" w:unhideWhenUsed="0"/>
-    <w:lsdException w:name="Light Grid Accent 1" w:semiHidden="0" w:uiPriority="62" w:unhideWhenUsed="0"/>
-    <w:lsdException w:name="Medium Shading 1 Accent 1" w:semiHidden="0" w:uiPriority="63" w:unhideWhenUsed="0"/>
-    <w:lsdException w:name="Medium Shading 2 Accent 1" w:semiHidden="0" w:uiPriority="64" w:unhideWhenUsed="0"/>
-    <w:lsdException w:name="Medium List 1 Accent 1" w:semiHidden="0" w:uiPriority="65" w:unhideWhenUsed="0"/>
-    <w:lsdException w:name="Revision" w:unhideWhenUsed="0"/>
-    <w:lsdException w:name="List Paragraph" w:semiHidden="0" w:uiPriority="34" w:unhideWhenUsed="0" w:qFormat="1"/>
-    <w:lsdException w:name="Quote" w:uiPriority="29" w:unhideWhenUsed="0" w:qFormat="1"/>
-    <w:lsdException w:name="Intense Quote" w:uiPriority="30" w:unhideWhenUsed="0" w:qFormat="1"/>
-    <w:lsdException w:name="Medium List 2 Accent 1" w:semiHidden="0" w:uiPriority="66" w:unhideWhenUsed="0"/>
-    <w:lsdException w:name="Medium Grid 1 Accent 1" w:semiHidden="0" w:uiPriority="67" w:unhideWhenUsed="0"/>
-    <w:lsdException w:name="Medium Grid 2 Accent 1" w:semiHidden="0" w:uiPriority="68" w:unhideWhenUsed="0"/>
-    <w:lsdException w:name="Medium Grid 3 Accent 1" w:semiHidden="0" w:uiPriority="69" w:unhideWhenUsed="0"/>
-    <w:lsdException w:name="Dark List Accent 1" w:semiHidden="0" w:uiPriority="70" w:unhideWhenUsed="0"/>
-    <w:lsdException w:name="Colorful Shading Accent 1" w:semiHidden="0" w:uiPriority="71" w:unhideWhenUsed="0"/>
-    <w:lsdException w:name="Colorful List Accent 1" w:semiHidden="0" w:uiPriority="72" w:unhideWhenUsed="0"/>
-    <w:lsdException w:name="Colorful Grid Accent 1" w:semiHidden="0" w:uiPriority="73" w:unhideWhenUsed="0"/>
-    <w:lsdException w:name="Light Shading Accent 2" w:semiHidden="0" w:uiPriority="60" w:unhideWhenUsed="0"/>
-    <w:lsdException w:name="Light List Accent 2" w:semiHidden="0" w:uiPriority="61" w:unhideWhenUsed="0"/>
-    <w:lsdException w:name="Light Grid Accent 2" w:semiHidden="0" w:uiPriority="62" w:unhideWhenUsed="0"/>
-    <w:lsdException w:name="Medium Shading 1 Accent 2" w:semiHidden="0" w:uiPriority="63" w:unhideWhenUsed="0"/>
-    <w:lsdException w:name="Medium Shading 2 Accent 2" w:semiHidden="0" w:uiPriority="64" w:unhideWhenUsed="0"/>
-    <w:lsdException w:name="Medium List 1 Accent 2" w:semiHidden="0" w:uiPriority="65" w:unhideWhenUsed="0"/>
-    <w:lsdException w:name="Medium List 2 Accent 2" w:semiHidden="0" w:uiPriority="66" w:unhideWhenUsed="0"/>
-    <w:lsdException w:name="Medium Grid 1 Accent 2" w:semiHidden="0" w:uiPriority="67" w:unhideWhenUsed="0"/>
-    <w:lsdException w:name="Medium Grid 2 Accent 2" w:semiHidden="0" w:uiPriority="68" w:unhideWhenUsed="0"/>
-    <w:lsdException w:name="Medium Grid 3 Accent 2" w:semiHidden="0" w:uiPriority="69" w:unhideWhenUsed="0"/>
-    <w:lsdException w:name="Dark List Accent 2" w:semiHidden="0" w:uiPriority="70" w:unhideWhenUsed="0"/>
-    <w:lsdException w:name="Colorful Shading Accent 2" w:semiHidden="0" w:uiPriority="71" w:unhideWhenUsed="0"/>
-    <w:lsdException w:name="Colorful List Accent 2" w:semiHidden="0" w:uiPriority="72" w:unhideWhenUsed="0"/>
-    <w:lsdException w:name="Colorful Grid Accent 2" w:semiHidden="0" w:uiPriority="73" w:unhideWhenUsed="0"/>
-    <w:lsdException w:name="Light Shading Accent 3" w:semiHidden="0" w:uiPriority="60" w:unhideWhenUsed="0"/>
-    <w:lsdException w:name="Light List Accent 3" w:semiHidden="0" w:uiPriority="61" w:unhideWhenUsed="0"/>
-    <w:lsdException w:name="Light Grid Accent 3" w:semiHidden="0" w:uiPriority="62" w:unhideWhenUsed="0"/>
-    <w:lsdException w:name="Medium Shading 1 Accent 3" w:semiHidden="0" w:uiPriority="63" w:unhideWhenUsed="0"/>
-    <w:lsdException w:name="Medium Shading 2 Accent 3" w:semiHidden="0" w:uiPriority="64" w:unhideWhenUsed="0"/>
-    <w:lsdException w:name="Medium List 1 Accent 3" w:semiHidden="0" w:uiPriority="65" w:unhideWhenUsed="0"/>
-    <w:lsdException w:name="Medium List 2 Accent 3" w:semiHidden="0" w:uiPriority="66" w:unhideWhenUsed="0"/>
-    <w:lsdException w:name="Medium Grid 1 Accent 3" w:semiHidden="0" w:uiPriority="67" w:unhideWhenUsed="0"/>
-    <w:lsdException w:name="Medium Grid 2 Accent 3" w:semiHidden="0" w:uiPriority="68" w:unhideWhenUsed="0"/>
-    <w:lsdException w:name="Medium Grid 3 Accent 3" w:semiHidden="0" w:uiPriority="69" w:unhideWhenUsed="0"/>
-    <w:lsdException w:name="Dark List Accent 3" w:semiHidden="0" w:uiPriority="70" w:unhideWhenUsed="0"/>
-    <w:lsdException w:name="Colorful Shading Accent 3" w:semiHidden="0" w:uiPriority="71" w:unhideWhenUsed="0"/>
-    <w:lsdException w:name="Colorful List Accent 3" w:semiHidden="0" w:uiPriority="72" w:unhideWhenUsed="0"/>
-    <w:lsdException w:name="Colorful Grid Accent 3" w:semiHidden="0" w:uiPriority="73" w:unhideWhenUsed="0"/>
-    <w:lsdException w:name="Light Shading Accent 4" w:semiHidden="0" w:uiPriority="60" w:unhideWhenUsed="0"/>
-    <w:lsdException w:name="Light List Accent 4" w:semiHidden="0" w:uiPriority="61" w:unhideWhenUsed="0"/>
-    <w:lsdException w:name="Light Grid Accent 4" w:semiHidden="0" w:uiPriority="62" w:unhideWhenUsed="0"/>
-    <w:lsdException w:name="Medium Shading 1 Accent 4" w:semiHidden="0" w:uiPriority="63" w:unhideWhenUsed="0"/>
-    <w:lsdException w:name="Medium Shading 2 Accent 4" w:semiHidden="0" w:uiPriority="64" w:unhideWhenUsed="0"/>
-    <w:lsdException w:name="Medium List 1 Accent 4" w:semiHidden="0" w:uiPriority="65" w:unhideWhenUsed="0"/>
-    <w:lsdException w:name="Medium List 2 Accent 4" w:semiHidden="0" w:uiPriority="66" w:unhideWhenUsed="0"/>
-    <w:lsdException w:name="Medium Grid 1 Accent 4" w:semiHidden="0" w:uiPriority="67" w:unhideWhenUsed="0"/>
-    <w:lsdException w:name="Medium Grid 2 Accent 4" w:semiHidden="0" w:uiPriority="68" w:unhideWhenUsed="0"/>
-    <w:lsdException w:name="Medium Grid 3 Accent 4" w:semiHidden="0" w:uiPriority="69" w:unhideWhenUsed="0"/>
-    <w:lsdException w:name="Dark List Accent 4" w:semiHidden="0" w:uiPriority="70" w:unhideWhenUsed="0"/>
-    <w:lsdException w:name="Colorful Shading Accent 4" w:semiHidden="0" w:uiPriority="71" w:unhideWhenUsed="0"/>
-    <w:lsdException w:name="Colorful List Accent 4" w:semiHidden="0" w:uiPriority="72" w:unhideWhenUsed="0"/>
-    <w:lsdException w:name="Colorful Grid Accent 4" w:semiHidden="0" w:uiPriority="73" w:unhideWhenUsed="0"/>
-    <w:lsdException w:name="Light Shading Accent 5" w:semiHidden="0" w:uiPriority="60" w:unhideWhenUsed="0"/>
-    <w:lsdException w:name="Light List Accent 5" w:semiHidden="0" w:uiPriority="61" w:unhideWhenUsed="0"/>
-    <w:lsdException w:name="Light Grid Accent 5" w:semiHidden="0" w:uiPriority="62" w:unhideWhenUsed="0"/>
-    <w:lsdException w:name="Medium Shading 1 Accent 5" w:semiHidden="0" w:uiPriority="63" w:unhideWhenUsed="0"/>
-    <w:lsdException w:name="Medium Shading 2 Accent 5" w:semiHidden="0" w:uiPriority="64" w:unhideWhenUsed="0"/>
-    <w:lsdException w:name="Medium List 1 Accent 5" w:semiHidden="0" w:uiPriority="65" w:unhideWhenUsed="0"/>
-    <w:lsdException w:name="Medium List 2 Accent 5" w:semiHidden="0" w:uiPriority="66" w:unhideWhenUsed="0"/>
-    <w:lsdException w:name="Medium Grid 1 Accent 5" w:semiHidden="0" w:uiPriority="67" w:unhideWhenUsed="0"/>
-    <w:lsdException w:name="Medium Grid 2 Accent 5" w:semiHidden="0" w:uiPriority="68" w:unhideWhenUsed="0"/>
-    <w:lsdException w:name="Medium Grid 3 Accent 5" w:semiHidden="0" w:uiPriority="69" w:unhideWhenUsed="0"/>
-    <w:lsdException w:name="Dark List Accent 5" w:semiHidden="0" w:uiPriority="70" w:unhideWhenUsed="0"/>
-    <w:lsdException w:name="Colorful Shading Accent 5" w:semiHidden="0" w:uiPriority="71" w:unhideWhenUsed="0"/>
-    <w:lsdException w:name="Colorful List Accent 5" w:semiHidden="0" w:uiPriority="72" w:unhideWhenUsed="0"/>
-    <w:lsdException w:name="Colorful Grid Accent 5" w:semiHidden="0" w:uiPriority="73" w:unhideWhenUsed="0"/>
-    <w:lsdException w:name="Light Shading Accent 6" w:semiHidden="0" w:uiPriority="60" w:unhideWhenUsed="0"/>
-    <w:lsdException w:name="Light List Accent 6" w:semiHidden="0" w:uiPriority="61" w:unhideWhenUsed="0"/>
-    <w:lsdException w:name="Light Grid Accent 6" w:semiHidden="0" w:uiPriority="62" w:unhideWhenUsed="0"/>
-    <w:lsdException w:name="Medium Shading 1 Accent 6" w:semiHidden="0" w:uiPriority="63" w:unhideWhenUsed="0"/>
-    <w:lsdException w:name="Medium Shading 2 Accent 6" w:semiHidden="0" w:uiPriority="64" w:unhideWhenUsed="0"/>
-    <w:lsdException w:name="Medium List 1 Accent 6" w:semiHidden="0" w:uiPriority="65" w:unhideWhenUsed="0"/>
-    <w:lsdException w:name="Medium List 2 Accent 6" w:semiHidden="0" w:uiPriority="66" w:unhideWhenUsed="0"/>
-    <w:lsdException w:name="Medium Grid 1 Accent 6" w:semiHidden="0" w:uiPriority="67" w:unhideWhenUsed="0"/>
-    <w:lsdException w:name="Medium Grid 2 Accent 6" w:semiHidden="0" w:uiPriority="68" w:unhideWhenUsed="0"/>
-    <w:lsdException w:name="Medium Grid 3 Accent 6" w:semiHidden="0" w:uiPriority="69" w:unhideWhenUsed="0"/>
-    <w:lsdException w:name="Dark List Accent 6" w:semiHidden="0" w:uiPriority="70" w:unhideWhenUsed="0"/>
-    <w:lsdException w:name="Colorful Shading Accent 6" w:semiHidden="0" w:uiPriority="71" w:unhideWhenUsed="0"/>
-    <w:lsdException w:name="Colorful List Accent 6" w:semiHidden="0" w:uiPriority="72" w:unhideWhenUsed="0"/>
-    <w:lsdException w:name="Colorful Grid Accent 6" w:semiHidden="0" w:uiPriority="73" w:unhideWhenUsed="0"/>
-    <w:lsdException w:name="Subtle Emphasis" w:uiPriority="19" w:qFormat="1"/>
-    <w:lsdException w:name="Intense Emphasis" w:uiPriority="21" w:unhideWhenUsed="0" w:qFormat="1"/>
-    <w:lsdException w:name="Subtle Reference" w:uiPriority="31" w:qFormat="1"/>
-    <w:lsdException w:name="Intense Reference" w:uiPriority="32" w:unhideWhenUsed="0" w:qFormat="1"/>
-    <w:lsdException w:name="Book Title" w:uiPriority="33" w:unhideWhenUsed="0" w:qFormat="1"/>
-    <w:lsdException w:name="Bibliography" w:uiPriority="37"/>
-    <w:lsdException w:name="TOC Heading" w:uiPriority="39" w:qFormat="1"/>
-  </w:latentStyles>
-  <w:style w:type="paragraph" w:default="1" w:styleId="Normal">
-    <w:name w:val="Normal"/>
-    <w:qFormat/>
-    <w:rsid w:val="00990EE5"/>
-  </w:style>
-  <w:style w:type="paragraph" w:styleId="Heading1">
-    <w:name w:val="heading 1"/>
-    <w:basedOn w:val="Normal"/>
-    <w:next w:val="Normal"/>
-    <w:link w:val="Heading1Char"/>
-    <w:uiPriority w:val="9"/>
-    <w:qFormat/>
-    <w:rsid w:val="00155F86"/>
-    <w:pPr>
-      <w:keepNext/>
-      <w:pageBreakBefore/>
-      <w:numPr>
-        <w:numId w:val="14"/>
-      </w:numPr>
-      <w:pBdr>
-        <w:bottom w:val="dotted" w:sz="4" w:space="1" w:color="035F8B"/>
-      </w:pBdr>
-      <w:spacing w:before="200" w:after="200"/>
-      <w:outlineLvl w:val="0"/>
-    </w:pPr>
-    <w:rPr>
-      <w:rFonts w:ascii="Calibri" w:eastAsiaTheme="minorEastAsia" w:hAnsi="Calibri" w:cs="Arial"/>
-      <w:b/>
-      <w:color w:val="035F8B"/>
-      <w:sz w:val="42"/>
-      <w:szCs w:val="28"/>
-    </w:rPr>
-  </w:style>
-  <w:style w:type="paragraph" w:styleId="Heading2">
-    <w:name w:val="heading 2"/>
-    <w:basedOn w:val="Normal"/>
-    <w:next w:val="Normal"/>
-    <w:link w:val="Heading2Char"/>
-    <w:uiPriority w:val="9"/>
-    <w:qFormat/>
-    <w:rsid w:val="00155F86"/>
-    <w:pPr>
-      <w:keepNext/>
-      <w:numPr>
-        <w:ilvl w:val="1"/>
-        <w:numId w:val="14"/>
-      </w:numPr>
-      <w:spacing w:before="200" w:after="200"/>
-      <w:outlineLvl w:val="1"/>
-    </w:pPr>
-    <w:rPr>
-      <w:rFonts w:eastAsiaTheme="minorEastAsia" w:cs="Arial"/>
-      <w:b/>
-      <w:color w:val="002C50"/>
-      <w:sz w:val="36"/>
-      <w:szCs w:val="24"/>
-    </w:rPr>
-  </w:style>
-  <w:style w:type="paragraph" w:styleId="Heading3">
-    <w:name w:val="heading 3"/>
-    <w:basedOn w:val="Normal"/>
-    <w:next w:val="Normal"/>
-    <w:link w:val="Heading3Char"/>
-    <w:uiPriority w:val="9"/>
-    <w:qFormat/>
-    <w:rsid w:val="00155F86"/>
-    <w:pPr>
-      <w:keepNext/>
-      <w:numPr>
-        <w:ilvl w:val="2"/>
-        <w:numId w:val="14"/>
-      </w:numPr>
-      <w:spacing w:before="200" w:after="200"/>
-      <w:outlineLvl w:val="2"/>
-    </w:pPr>
-    <w:rPr>
-      <w:rFonts w:eastAsiaTheme="minorEastAsia" w:cs="Arial"/>
-      <w:color w:val="002C50"/>
-      <w:sz w:val="30"/>
-      <w:szCs w:val="24"/>
-    </w:rPr>
-  </w:style>
-  <w:style w:type="paragraph" w:styleId="Heading4">
-    <w:name w:val="heading 4"/>
-    <w:basedOn w:val="Normal"/>
-    <w:next w:val="Normal"/>
-    <w:link w:val="Heading4Char"/>
-    <w:uiPriority w:val="9"/>
-    <w:unhideWhenUsed/>
-    <w:qFormat/>
-    <w:rsid w:val="004E4FCE"/>
-    <w:pPr>
-      <w:keepNext/>
-      <w:keepLines/>
-      <w:numPr>
-        <w:ilvl w:val="3"/>
-        <w:numId w:val="14"/>
-      </w:numPr>
-      <w:spacing w:before="200" w:after="200"/>
-      <w:outlineLvl w:val="3"/>
-    </w:pPr>
-    <w:rPr>
-      <w:rFonts w:eastAsiaTheme="majorEastAsia" w:cstheme="majorBidi"/>
-      <w:b/>
-      <w:bCs/>
-      <w:iCs/>
-      <w:color w:val="002C50"/>
-      <w:sz w:val="24"/>
-    </w:rPr>
-  </w:style>
-  <w:style w:type="paragraph" w:styleId="Heading5">
-    <w:name w:val="heading 5"/>
-    <w:basedOn w:val="Normal"/>
-    <w:next w:val="Normal"/>
-    <w:link w:val="Heading5Char"/>
-    <w:uiPriority w:val="9"/>
-    <w:unhideWhenUsed/>
-    <w:qFormat/>
-    <w:rsid w:val="004E4FCE"/>
-    <w:pPr>
-      <w:keepNext/>
-      <w:keepLines/>
-      <w:numPr>
-        <w:ilvl w:val="4"/>
-        <w:numId w:val="14"/>
-      </w:numPr>
-      <w:spacing w:before="200" w:after="200"/>
-      <w:outlineLvl w:val="4"/>
-    </w:pPr>
-    <w:rPr>
-      <w:rFonts w:eastAsiaTheme="majorEastAsia" w:cstheme="majorBidi"/>
-      <w:b/>
-      <w:i/>
-      <w:color w:val="002C50"/>
-      <w:sz w:val="24"/>
-    </w:rPr>
-  </w:style>
-  <w:style w:type="paragraph" w:styleId="Heading6">
-    <w:name w:val="heading 6"/>
-    <w:basedOn w:val="Normal"/>
-    <w:next w:val="Normal"/>
-    <w:link w:val="Heading6Char"/>
-    <w:uiPriority w:val="9"/>
-    <w:semiHidden/>
-    <w:qFormat/>
-    <w:rsid w:val="00861C75"/>
-    <w:pPr>
-      <w:keepNext/>
-      <w:keepLines/>
-      <w:numPr>
-        <w:ilvl w:val="5"/>
-        <w:numId w:val="14"/>
-      </w:numPr>
-      <w:spacing w:before="200"/>
-      <w:outlineLvl w:val="5"/>
-    </w:pPr>
-    <w:rPr>
-      <w:rFonts w:asciiTheme="majorHAnsi" w:eastAsiaTheme="majorEastAsia" w:hAnsiTheme="majorHAnsi" w:cstheme="majorBidi"/>
-      <w:i/>
-      <w:iCs/>
-      <w:color w:val="243F60" w:themeColor="accent1" w:themeShade="7F"/>
-    </w:rPr>
-  </w:style>
-  <w:style w:type="paragraph" w:styleId="Heading7">
-    <w:name w:val="heading 7"/>
-    <w:basedOn w:val="Normal"/>
-    <w:next w:val="Normal"/>
-    <w:link w:val="Heading7Char"/>
-    <w:uiPriority w:val="9"/>
-    <w:semiHidden/>
-    <w:unhideWhenUsed/>
-    <w:qFormat/>
-    <w:rsid w:val="00861C75"/>
-    <w:pPr>
-      <w:keepNext/>
-      <w:keepLines/>
-      <w:numPr>
-        <w:ilvl w:val="6"/>
-        <w:numId w:val="14"/>
-      </w:numPr>
-      <w:spacing w:before="200"/>
-      <w:outlineLvl w:val="6"/>
-    </w:pPr>
-    <w:rPr>
-      <w:rFonts w:asciiTheme="majorHAnsi" w:eastAsiaTheme="majorEastAsia" w:hAnsiTheme="majorHAnsi" w:cstheme="majorBidi"/>
-      <w:i/>
-      <w:iCs/>
-      <w:color w:val="404040" w:themeColor="text1" w:themeTint="BF"/>
-    </w:rPr>
-  </w:style>
-  <w:style w:type="paragraph" w:styleId="Heading8">
-    <w:name w:val="heading 8"/>
-    <w:basedOn w:val="Normal"/>
-    <w:next w:val="Normal"/>
-    <w:link w:val="Heading8Char"/>
-    <w:uiPriority w:val="9"/>
-    <w:semiHidden/>
-    <w:unhideWhenUsed/>
-    <w:qFormat/>
-    <w:rsid w:val="00861C75"/>
-    <w:pPr>
-      <w:keepNext/>
-      <w:keepLines/>
-      <w:numPr>
-        <w:ilvl w:val="7"/>
-        <w:numId w:val="14"/>
-      </w:numPr>
-      <w:spacing w:before="200"/>
-      <w:outlineLvl w:val="7"/>
-    </w:pPr>
-    <w:rPr>
-      <w:rFonts w:asciiTheme="majorHAnsi" w:eastAsiaTheme="majorEastAsia" w:hAnsiTheme="majorHAnsi" w:cstheme="majorBidi"/>
-      <w:color w:val="404040" w:themeColor="text1" w:themeTint="BF"/>
-      <w:sz w:val="20"/>
-      <w:szCs w:val="20"/>
-    </w:rPr>
-  </w:style>
-  <w:style w:type="paragraph" w:styleId="Heading9">
-    <w:name w:val="heading 9"/>
-    <w:basedOn w:val="Normal"/>
-    <w:next w:val="Normal"/>
-    <w:link w:val="Heading9Char"/>
-    <w:uiPriority w:val="9"/>
-    <w:semiHidden/>
-    <w:unhideWhenUsed/>
-    <w:qFormat/>
-    <w:rsid w:val="00861C75"/>
-    <w:pPr>
-      <w:keepNext/>
-      <w:keepLines/>
-      <w:numPr>
-        <w:ilvl w:val="8"/>
-        <w:numId w:val="14"/>
-      </w:numPr>
-      <w:spacing w:before="200"/>
-      <w:outlineLvl w:val="8"/>
-    </w:pPr>
-    <w:rPr>
-      <w:rFonts w:asciiTheme="majorHAnsi" w:eastAsiaTheme="majorEastAsia" w:hAnsiTheme="majorHAnsi" w:cstheme="majorBidi"/>
-      <w:i/>
-      <w:iCs/>
-      <w:color w:val="404040" w:themeColor="text1" w:themeTint="BF"/>
-      <w:sz w:val="20"/>
-      <w:szCs w:val="20"/>
-    </w:rPr>
-  </w:style>
-  <w:style w:type="character" w:default="1" w:styleId="DefaultParagraphFont">
-    <w:name w:val="Default Paragraph Font"/>
-    <w:uiPriority w:val="1"/>
-    <w:semiHidden/>
-    <w:unhideWhenUsed/>
-  </w:style>
-  <w:style w:type="table" w:default="1" w:styleId="TableNormal">
-    <w:name w:val="Normal Table"/>
-    <w:uiPriority w:val="99"/>
-    <w:semiHidden/>
-    <w:unhideWhenUsed/>
-    <w:tblPr>
-      <w:tblInd w:w="0" w:type="dxa"/>
-      <w:tblCellMar>
-        <w:top w:w="0" w:type="dxa"/>
-        <w:left w:w="108" w:type="dxa"/>
-        <w:bottom w:w="0" w:type="dxa"/>
-        <w:right w:w="108" w:type="dxa"/>
-      </w:tblCellMar>
-    </w:tblPr>
-  </w:style>
-  <w:style w:type="numbering" w:default="1" w:styleId="NoList">
-    <w:name w:val="No List"/>
-    <w:uiPriority w:val="99"/>
-    <w:semiHidden/>
-    <w:unhideWhenUsed/>
-  </w:style>
-  <w:style w:type="character" w:customStyle="1" w:styleId="Heading3Char">
-    <w:name w:val="Heading 3 Char"/>
-    <w:basedOn w:val="DefaultParagraphFont"/>
-    <w:link w:val="Heading3"/>
-    <w:uiPriority w:val="9"/>
-    <w:rsid w:val="00155F86"/>
-    <w:rPr>
-      <w:rFonts w:eastAsiaTheme="minorEastAsia" w:cs="Arial"/>
-      <w:color w:val="002C50"/>
-      <w:sz w:val="30"/>
-      <w:szCs w:val="24"/>
-    </w:rPr>
-  </w:style>
-  <w:style w:type="character" w:customStyle="1" w:styleId="Heading1Char">
-    <w:name w:val="Heading 1 Char"/>
-    <w:basedOn w:val="DefaultParagraphFont"/>
-    <w:link w:val="Heading1"/>
-    <w:uiPriority w:val="9"/>
-    <w:rsid w:val="00155F86"/>
-    <w:rPr>
-      <w:rFonts w:ascii="Calibri" w:eastAsiaTheme="minorEastAsia" w:hAnsi="Calibri" w:cs="Arial"/>
-      <w:b/>
-      <w:color w:val="035F8B"/>
-      <w:sz w:val="42"/>
-      <w:szCs w:val="28"/>
-    </w:rPr>
-  </w:style>
-  <w:style w:type="character" w:customStyle="1" w:styleId="Heading2Char">
-    <w:name w:val="Heading 2 Char"/>
-    <w:basedOn w:val="DefaultParagraphFont"/>
-    <w:link w:val="Heading2"/>
-    <w:uiPriority w:val="9"/>
-    <w:rsid w:val="00155F86"/>
-    <w:rPr>
-      <w:rFonts w:eastAsiaTheme="minorEastAsia" w:cs="Arial"/>
-      <w:b/>
-      <w:color w:val="002C50"/>
-      <w:sz w:val="36"/>
-      <w:szCs w:val="24"/>
-    </w:rPr>
-  </w:style>
-  <w:style w:type="paragraph" w:styleId="ListNumber">
-    <w:name w:val="List Number"/>
-    <w:basedOn w:val="List"/>
-    <w:qFormat/>
-    <w:rsid w:val="00153011"/>
-    <w:pPr>
-      <w:numPr>
-        <w:numId w:val="10"/>
-      </w:numPr>
-      <w:spacing w:after="100"/>
-      <w:contextualSpacing w:val="0"/>
-    </w:pPr>
-    <w:rPr>
-      <w:rFonts w:eastAsiaTheme="minorEastAsia"/>
-      <w:szCs w:val="20"/>
-      <w:lang w:bidi="en-US"/>
-    </w:rPr>
-  </w:style>
-  <w:style w:type="paragraph" w:styleId="List">
-    <w:name w:val="List"/>
-    <w:basedOn w:val="Normal"/>
-    <w:uiPriority w:val="99"/>
-    <w:semiHidden/>
-    <w:unhideWhenUsed/>
-    <w:rsid w:val="00865D21"/>
-    <w:pPr>
-      <w:ind w:left="360" w:hanging="360"/>
-      <w:contextualSpacing/>
-    </w:pPr>
-  </w:style>
-  <w:style w:type="character" w:customStyle="1" w:styleId="Heading4Char">
-    <w:name w:val="Heading 4 Char"/>
-    <w:basedOn w:val="DefaultParagraphFont"/>
-    <w:link w:val="Heading4"/>
-    <w:uiPriority w:val="9"/>
-    <w:rsid w:val="004E4FCE"/>
-    <w:rPr>
-      <w:rFonts w:eastAsiaTheme="majorEastAsia" w:cstheme="majorBidi"/>
-      <w:b/>
-      <w:bCs/>
-      <w:iCs/>
-      <w:color w:val="002C50"/>
-      <w:sz w:val="24"/>
-    </w:rPr>
-  </w:style>
-  <w:style w:type="character" w:customStyle="1" w:styleId="Heading5Char">
-    <w:name w:val="Heading 5 Char"/>
-    <w:basedOn w:val="DefaultParagraphFont"/>
-    <w:link w:val="Heading5"/>
-    <w:uiPriority w:val="9"/>
-    <w:rsid w:val="004E4FCE"/>
-    <w:rPr>
-      <w:rFonts w:eastAsiaTheme="majorEastAsia" w:cstheme="majorBidi"/>
-      <w:b/>
-      <w:i/>
-      <w:color w:val="002C50"/>
-      <w:sz w:val="24"/>
-    </w:rPr>
-  </w:style>
-  <w:style w:type="character" w:customStyle="1" w:styleId="Heading6Char">
-    <w:name w:val="Heading 6 Char"/>
-    <w:basedOn w:val="DefaultParagraphFont"/>
-    <w:link w:val="Heading6"/>
-    <w:uiPriority w:val="9"/>
-    <w:semiHidden/>
-    <w:rsid w:val="00AF5D96"/>
-    <w:rPr>
-      <w:rFonts w:asciiTheme="majorHAnsi" w:eastAsiaTheme="majorEastAsia" w:hAnsiTheme="majorHAnsi" w:cstheme="majorBidi"/>
-      <w:i/>
-      <w:iCs/>
-      <w:color w:val="243F60" w:themeColor="accent1" w:themeShade="7F"/>
-    </w:rPr>
-  </w:style>
-  <w:style w:type="character" w:customStyle="1" w:styleId="Heading7Char">
-    <w:name w:val="Heading 7 Char"/>
-    <w:basedOn w:val="DefaultParagraphFont"/>
-    <w:link w:val="Heading7"/>
-    <w:uiPriority w:val="9"/>
-    <w:semiHidden/>
-    <w:rsid w:val="00861C75"/>
-    <w:rPr>
-      <w:rFonts w:asciiTheme="majorHAnsi" w:eastAsiaTheme="majorEastAsia" w:hAnsiTheme="majorHAnsi" w:cstheme="majorBidi"/>
-      <w:i/>
-      <w:iCs/>
-      <w:color w:val="404040" w:themeColor="text1" w:themeTint="BF"/>
-    </w:rPr>
-  </w:style>
-  <w:style w:type="character" w:customStyle="1" w:styleId="Heading8Char">
-    <w:name w:val="Heading 8 Char"/>
-    <w:basedOn w:val="DefaultParagraphFont"/>
-    <w:link w:val="Heading8"/>
-    <w:uiPriority w:val="9"/>
-    <w:semiHidden/>
-    <w:rsid w:val="00861C75"/>
-    <w:rPr>
-      <w:rFonts w:asciiTheme="majorHAnsi" w:eastAsiaTheme="majorEastAsia" w:hAnsiTheme="majorHAnsi" w:cstheme="majorBidi"/>
-      <w:color w:val="404040" w:themeColor="text1" w:themeTint="BF"/>
-      <w:sz w:val="20"/>
-      <w:szCs w:val="20"/>
-    </w:rPr>
-  </w:style>
-  <w:style w:type="character" w:customStyle="1" w:styleId="Heading9Char">
-    <w:name w:val="Heading 9 Char"/>
-    <w:basedOn w:val="DefaultParagraphFont"/>
-    <w:link w:val="Heading9"/>
-    <w:uiPriority w:val="9"/>
-    <w:semiHidden/>
-    <w:rsid w:val="00861C75"/>
-    <w:rPr>
-      <w:rFonts w:asciiTheme="majorHAnsi" w:eastAsiaTheme="majorEastAsia" w:hAnsiTheme="majorHAnsi" w:cstheme="majorBidi"/>
-      <w:i/>
-      <w:iCs/>
-      <w:color w:val="404040" w:themeColor="text1" w:themeTint="BF"/>
-      <w:sz w:val="20"/>
-      <w:szCs w:val="20"/>
-    </w:rPr>
-  </w:style>
-  <w:style w:type="paragraph" w:styleId="TOCHeading">
-    <w:name w:val="TOC Heading"/>
-    <w:basedOn w:val="Heading1"/>
-    <w:next w:val="Normal"/>
-    <w:uiPriority w:val="39"/>
-    <w:unhideWhenUsed/>
-    <w:qFormat/>
-    <w:rsid w:val="00D70368"/>
-    <w:pPr>
-      <w:keepLines/>
-      <w:numPr>
-        <w:numId w:val="0"/>
-      </w:numPr>
-      <w:outlineLvl w:val="9"/>
-    </w:pPr>
-    <w:rPr>
-      <w:rFonts w:eastAsiaTheme="majorEastAsia" w:cstheme="majorBidi"/>
-      <w:bCs/>
-      <w:lang w:eastAsia="ja-JP"/>
-    </w:rPr>
-  </w:style>
-  <w:style w:type="paragraph" w:styleId="TOC1">
-    <w:name w:val="toc 1"/>
-    <w:basedOn w:val="Body"/>
-    <w:next w:val="Body"/>
-    <w:autoRedefine/>
-    <w:uiPriority w:val="39"/>
-    <w:unhideWhenUsed/>
-    <w:rsid w:val="00C6752F"/>
-    <w:pPr>
-      <w:ind w:left="432" w:hanging="432"/>
-    </w:pPr>
-    <w:rPr>
-      <w:b/>
-    </w:rPr>
-  </w:style>
-  <w:style w:type="paragraph" w:styleId="TOC2">
-    <w:name w:val="toc 2"/>
-    <w:basedOn w:val="Body"/>
-    <w:next w:val="Body"/>
-    <w:autoRedefine/>
-    <w:uiPriority w:val="39"/>
-    <w:unhideWhenUsed/>
-    <w:rsid w:val="00C6752F"/>
-    <w:pPr>
-      <w:tabs>
-        <w:tab w:val="left" w:pos="880"/>
-        <w:tab w:val="right" w:leader="dot" w:pos="9350"/>
-      </w:tabs>
-      <w:ind w:left="648" w:hanging="432"/>
-    </w:pPr>
-  </w:style>
-  <w:style w:type="paragraph" w:styleId="TOC3">
-    <w:name w:val="toc 3"/>
-    <w:basedOn w:val="Body"/>
-    <w:next w:val="Body"/>
-    <w:uiPriority w:val="39"/>
-    <w:unhideWhenUsed/>
-    <w:qFormat/>
-    <w:rsid w:val="00F10CAC"/>
-    <w:pPr>
-      <w:ind w:left="1166" w:hanging="720"/>
-    </w:pPr>
-  </w:style>
-  <w:style w:type="character" w:styleId="Hyperlink">
-    <w:name w:val="Hyperlink"/>
-    <w:basedOn w:val="DefaultParagraphFont"/>
-    <w:uiPriority w:val="99"/>
-    <w:unhideWhenUsed/>
-    <w:rsid w:val="00861C75"/>
-    <w:rPr>
-      <w:color w:val="0000FF" w:themeColor="hyperlink"/>
-      <w:u w:val="single"/>
-    </w:rPr>
-  </w:style>
-  <w:style w:type="paragraph" w:styleId="BalloonText">
-    <w:name w:val="Balloon Text"/>
-    <w:basedOn w:val="Normal"/>
-    <w:link w:val="BalloonTextChar"/>
-    <w:uiPriority w:val="99"/>
-    <w:semiHidden/>
-    <w:unhideWhenUsed/>
-    <w:rsid w:val="00861C75"/>
-    <w:rPr>
-      <w:rFonts w:ascii="Tahoma" w:hAnsi="Tahoma" w:cs="Tahoma"/>
-      <w:sz w:val="16"/>
-      <w:szCs w:val="16"/>
-    </w:rPr>
-  </w:style>
-  <w:style w:type="character" w:customStyle="1" w:styleId="BalloonTextChar">
-    <w:name w:val="Balloon Text Char"/>
-    <w:basedOn w:val="DefaultParagraphFont"/>
-    <w:link w:val="BalloonText"/>
-    <w:uiPriority w:val="99"/>
-    <w:semiHidden/>
-    <w:rsid w:val="00861C75"/>
-    <w:rPr>
-      <w:rFonts w:ascii="Tahoma" w:hAnsi="Tahoma" w:cs="Tahoma"/>
-      <w:sz w:val="16"/>
-      <w:szCs w:val="16"/>
-    </w:rPr>
-  </w:style>
-  <w:style w:type="paragraph" w:styleId="Header">
-    <w:name w:val="header"/>
-    <w:basedOn w:val="Normal"/>
-    <w:link w:val="HeaderChar"/>
-    <w:uiPriority w:val="99"/>
-    <w:semiHidden/>
-    <w:rsid w:val="00583A6E"/>
-    <w:pPr>
-      <w:tabs>
-        <w:tab w:val="center" w:pos="4680"/>
-        <w:tab w:val="right" w:pos="9360"/>
-      </w:tabs>
-    </w:pPr>
-  </w:style>
-  <w:style w:type="character" w:customStyle="1" w:styleId="HeaderChar">
-    <w:name w:val="Header Char"/>
-    <w:basedOn w:val="DefaultParagraphFont"/>
-    <w:link w:val="Header"/>
-    <w:uiPriority w:val="99"/>
-    <w:semiHidden/>
-    <w:rsid w:val="006970EC"/>
-  </w:style>
-  <w:style w:type="paragraph" w:styleId="Footer">
-    <w:name w:val="footer"/>
-    <w:basedOn w:val="Normal"/>
-    <w:link w:val="FooterChar"/>
-    <w:uiPriority w:val="99"/>
-    <w:unhideWhenUsed/>
-    <w:rsid w:val="00583A6E"/>
-    <w:pPr>
-      <w:tabs>
-        <w:tab w:val="center" w:pos="4680"/>
-        <w:tab w:val="right" w:pos="9360"/>
-      </w:tabs>
-      <w:jc w:val="right"/>
-    </w:pPr>
-  </w:style>
-  <w:style w:type="character" w:customStyle="1" w:styleId="FooterChar">
-    <w:name w:val="Footer Char"/>
-    <w:basedOn w:val="DefaultParagraphFont"/>
-    <w:link w:val="Footer"/>
-    <w:uiPriority w:val="99"/>
-    <w:rsid w:val="00583A6E"/>
-    <w:rPr>
-      <w:color w:val="464646"/>
-    </w:rPr>
-  </w:style>
-  <w:style w:type="paragraph" w:styleId="BodyText3">
-    <w:name w:val="Body Text 3"/>
-    <w:basedOn w:val="Normal"/>
-    <w:link w:val="BodyText3Char"/>
-    <w:uiPriority w:val="99"/>
-    <w:rsid w:val="00255ECF"/>
-    <w:pPr>
-      <w:spacing w:after="100"/>
-      <w:ind w:left="1080"/>
-    </w:pPr>
-    <w:rPr>
-      <w:szCs w:val="16"/>
-    </w:rPr>
-  </w:style>
-  <w:style w:type="paragraph" w:customStyle="1" w:styleId="Body">
-    <w:name w:val="Body"/>
-    <w:basedOn w:val="Normal"/>
-    <w:link w:val="BodyChar"/>
-    <w:qFormat/>
-    <w:rsid w:val="00583A6E"/>
-    <w:pPr>
-      <w:spacing w:after="100"/>
-    </w:pPr>
-  </w:style>
-  <w:style w:type="paragraph" w:styleId="BodyText">
-    <w:name w:val="Body Text"/>
-    <w:basedOn w:val="Normal"/>
-    <w:link w:val="BodyTextChar"/>
-    <w:uiPriority w:val="99"/>
-    <w:rsid w:val="00255ECF"/>
-    <w:pPr>
-      <w:spacing w:after="100"/>
-      <w:ind w:left="360"/>
-    </w:pPr>
-  </w:style>
-  <w:style w:type="character" w:customStyle="1" w:styleId="BodyTextChar">
-    <w:name w:val="Body Text Char"/>
-    <w:basedOn w:val="DefaultParagraphFont"/>
-    <w:link w:val="BodyText"/>
-    <w:uiPriority w:val="99"/>
-    <w:rsid w:val="00255ECF"/>
-  </w:style>
-  <w:style w:type="paragraph" w:styleId="BodyText2">
-    <w:name w:val="Body Text 2"/>
-    <w:basedOn w:val="Normal"/>
-    <w:link w:val="BodyText2Char"/>
-    <w:uiPriority w:val="99"/>
-    <w:rsid w:val="00255ECF"/>
-    <w:pPr>
-      <w:spacing w:after="100"/>
-      <w:ind w:left="720"/>
-    </w:pPr>
-  </w:style>
-  <w:style w:type="character" w:customStyle="1" w:styleId="BodyText2Char">
-    <w:name w:val="Body Text 2 Char"/>
-    <w:basedOn w:val="DefaultParagraphFont"/>
-    <w:link w:val="BodyText2"/>
-    <w:uiPriority w:val="99"/>
-    <w:rsid w:val="00255ECF"/>
-  </w:style>
-  <w:style w:type="character" w:customStyle="1" w:styleId="BodyText3Char">
-    <w:name w:val="Body Text 3 Char"/>
-    <w:basedOn w:val="DefaultParagraphFont"/>
-    <w:link w:val="BodyText3"/>
-    <w:uiPriority w:val="99"/>
-    <w:rsid w:val="00255ECF"/>
-    <w:rPr>
-      <w:szCs w:val="16"/>
-    </w:rPr>
-  </w:style>
-  <w:style w:type="paragraph" w:styleId="ListBullet">
-    <w:name w:val="List Bullet"/>
-    <w:basedOn w:val="Body"/>
-    <w:uiPriority w:val="99"/>
-    <w:qFormat/>
-    <w:rsid w:val="0098364C"/>
-    <w:pPr>
-      <w:numPr>
-        <w:numId w:val="3"/>
-      </w:numPr>
-    </w:pPr>
-  </w:style>
-  <w:style w:type="paragraph" w:styleId="ListNumber2">
-    <w:name w:val="List Number 2"/>
-    <w:basedOn w:val="Normal"/>
-    <w:uiPriority w:val="99"/>
-    <w:rsid w:val="006F7CF5"/>
-    <w:pPr>
-      <w:numPr>
-        <w:numId w:val="1"/>
-      </w:numPr>
-      <w:spacing w:after="100"/>
-      <w:ind w:left="1080"/>
-    </w:pPr>
-  </w:style>
-  <w:style w:type="paragraph" w:styleId="ListNumber3">
-    <w:name w:val="List Number 3"/>
-    <w:basedOn w:val="Normal"/>
-    <w:uiPriority w:val="99"/>
-    <w:rsid w:val="006F7CF5"/>
-    <w:pPr>
-      <w:numPr>
-        <w:numId w:val="2"/>
-      </w:numPr>
-      <w:spacing w:after="100"/>
-      <w:ind w:left="1440"/>
-    </w:pPr>
-  </w:style>
-  <w:style w:type="paragraph" w:styleId="ListBullet2">
-    <w:name w:val="List Bullet 2"/>
-    <w:basedOn w:val="Body"/>
-    <w:uiPriority w:val="99"/>
-    <w:qFormat/>
-    <w:rsid w:val="00153011"/>
-    <w:pPr>
-      <w:numPr>
-        <w:numId w:val="4"/>
-      </w:numPr>
-      <w:ind w:left="1080"/>
-    </w:pPr>
-  </w:style>
-  <w:style w:type="paragraph" w:styleId="ListBullet3">
-    <w:name w:val="List Bullet 3"/>
-    <w:basedOn w:val="Normal"/>
-    <w:uiPriority w:val="99"/>
-    <w:rsid w:val="00153011"/>
-    <w:pPr>
-      <w:numPr>
-        <w:numId w:val="5"/>
-      </w:numPr>
-      <w:spacing w:after="100"/>
-    </w:pPr>
-  </w:style>
-  <w:style w:type="paragraph" w:styleId="NoteHeading">
-    <w:name w:val="Note Heading"/>
-    <w:basedOn w:val="Normal"/>
-    <w:next w:val="Normal"/>
-    <w:link w:val="NoteHeadingChar"/>
-    <w:uiPriority w:val="99"/>
-    <w:semiHidden/>
-    <w:rsid w:val="0018397C"/>
-  </w:style>
-  <w:style w:type="character" w:customStyle="1" w:styleId="NoteHeadingChar">
-    <w:name w:val="Note Heading Char"/>
-    <w:basedOn w:val="DefaultParagraphFont"/>
-    <w:link w:val="NoteHeading"/>
-    <w:uiPriority w:val="99"/>
-    <w:semiHidden/>
-    <w:rsid w:val="0018397C"/>
-  </w:style>
-  <w:style w:type="paragraph" w:customStyle="1" w:styleId="Note">
-    <w:name w:val="Note"/>
-    <w:basedOn w:val="Body"/>
-    <w:link w:val="NoteChar"/>
-    <w:qFormat/>
-    <w:rsid w:val="00481AAF"/>
-    <w:pPr>
-      <w:keepLines/>
-      <w:pBdr>
-        <w:top w:val="single" w:sz="6" w:space="1" w:color="CDCDCD"/>
-        <w:bottom w:val="single" w:sz="6" w:space="1" w:color="CDCDCD"/>
-      </w:pBdr>
-      <w:shd w:val="clear" w:color="auto" w:fill="E7E7E7"/>
-      <w:spacing w:before="100"/>
-    </w:pPr>
-  </w:style>
-  <w:style w:type="character" w:customStyle="1" w:styleId="BodyChar">
-    <w:name w:val="Body Char"/>
-    <w:basedOn w:val="DefaultParagraphFont"/>
-    <w:link w:val="Body"/>
-    <w:rsid w:val="0018397C"/>
-  </w:style>
-  <w:style w:type="character" w:customStyle="1" w:styleId="NoteChar">
-    <w:name w:val="Note Char"/>
-    <w:basedOn w:val="BodyChar"/>
-    <w:link w:val="Note"/>
-    <w:rsid w:val="00481AAF"/>
-    <w:rPr>
-      <w:color w:val="464646"/>
-      <w:shd w:val="clear" w:color="auto" w:fill="E7E7E7"/>
-    </w:rPr>
-  </w:style>
-  <w:style w:type="paragraph" w:customStyle="1" w:styleId="Note2">
-    <w:name w:val="Note 2"/>
-    <w:basedOn w:val="Note"/>
-    <w:next w:val="Body"/>
-    <w:qFormat/>
-    <w:rsid w:val="004E5CB5"/>
-    <w:pPr>
-      <w:ind w:left="720"/>
-    </w:pPr>
-  </w:style>
-  <w:style w:type="paragraph" w:customStyle="1" w:styleId="Note3">
-    <w:name w:val="Note 3"/>
-    <w:basedOn w:val="Note"/>
-    <w:link w:val="Note3Char"/>
-    <w:qFormat/>
-    <w:rsid w:val="004E5CB5"/>
-    <w:pPr>
-      <w:ind w:left="1080"/>
-    </w:pPr>
-  </w:style>
-  <w:style w:type="character" w:customStyle="1" w:styleId="Note3Char">
-    <w:name w:val="Note 3 Char"/>
-    <w:basedOn w:val="NoteChar"/>
-    <w:link w:val="Note3"/>
-    <w:rsid w:val="004E5CB5"/>
-    <w:rPr>
-      <w:color w:val="464646"/>
-      <w:shd w:val="clear" w:color="auto" w:fill="E7E7E7"/>
-    </w:rPr>
-  </w:style>
-  <w:style w:type="table" w:styleId="TableGrid">
-    <w:name w:val="Table Grid"/>
-    <w:basedOn w:val="TableNormal"/>
-    <w:uiPriority w:val="59"/>
-    <w:rsid w:val="009175CC"/>
-    <w:tblPr>
-      <w:tblBorders>
-        <w:top w:val="single" w:sz="4" w:space="0" w:color="auto"/>
-        <w:left w:val="single" w:sz="4" w:space="0" w:color="auto"/>
-        <w:bottom w:val="single" w:sz="4" w:space="0" w:color="auto"/>
-        <w:right w:val="single" w:sz="4" w:space="0" w:color="auto"/>
-        <w:insideH w:val="single" w:sz="4" w:space="0" w:color="auto"/>
-        <w:insideV w:val="single" w:sz="4" w:space="0" w:color="auto"/>
-      </w:tblBorders>
-    </w:tblPr>
-  </w:style>
-  <w:style w:type="paragraph" w:customStyle="1" w:styleId="Code">
-    <w:name w:val="Code"/>
-    <w:basedOn w:val="Normal"/>
-    <w:qFormat/>
-    <w:rsid w:val="00BC2A14"/>
-    <w:rPr>
-      <w:rFonts w:ascii="Courier New" w:hAnsi="Courier New"/>
-      <w:sz w:val="20"/>
-    </w:rPr>
-  </w:style>
-  <w:style w:type="paragraph" w:customStyle="1" w:styleId="Code2">
-    <w:name w:val="Code 2"/>
-    <w:basedOn w:val="Code"/>
-    <w:qFormat/>
-    <w:rsid w:val="00BC2A14"/>
-    <w:pPr>
-      <w:ind w:left="360"/>
-    </w:pPr>
-  </w:style>
-  <w:style w:type="paragraph" w:customStyle="1" w:styleId="Code3">
-    <w:name w:val="Code 3"/>
-    <w:basedOn w:val="Code"/>
-    <w:qFormat/>
-    <w:rsid w:val="00BC2A14"/>
-    <w:pPr>
-      <w:ind w:left="720"/>
-    </w:pPr>
-  </w:style>
-  <w:style w:type="paragraph" w:customStyle="1" w:styleId="Code4">
-    <w:name w:val="Code 4"/>
-    <w:basedOn w:val="Code"/>
-    <w:qFormat/>
-    <w:rsid w:val="00BC2A14"/>
-    <w:pPr>
-      <w:ind w:left="1080"/>
-    </w:pPr>
-  </w:style>
-  <w:style w:type="paragraph" w:customStyle="1" w:styleId="Code5">
-    <w:name w:val="Code 5"/>
-    <w:basedOn w:val="Code"/>
-    <w:qFormat/>
-    <w:rsid w:val="00BC2A14"/>
-    <w:pPr>
-      <w:ind w:left="1440"/>
-    </w:pPr>
-  </w:style>
-  <w:style w:type="paragraph" w:customStyle="1" w:styleId="Code6">
-    <w:name w:val="Code 6"/>
-    <w:basedOn w:val="Code"/>
-    <w:qFormat/>
-    <w:rsid w:val="00BC2A14"/>
-    <w:pPr>
-      <w:ind w:left="1800"/>
-    </w:pPr>
-  </w:style>
-  <w:style w:type="paragraph" w:customStyle="1" w:styleId="Code7">
-    <w:name w:val="Code 7"/>
-    <w:basedOn w:val="Code"/>
-    <w:qFormat/>
-    <w:rsid w:val="00BC2A14"/>
-    <w:pPr>
-      <w:ind w:left="2160"/>
-    </w:pPr>
-  </w:style>
-  <w:style w:type="paragraph" w:customStyle="1" w:styleId="Code8">
-    <w:name w:val="Code 8"/>
-    <w:basedOn w:val="Code"/>
-    <w:qFormat/>
-    <w:rsid w:val="00626F30"/>
-    <w:pPr>
-      <w:ind w:left="2520"/>
-    </w:pPr>
-  </w:style>
-  <w:style w:type="paragraph" w:customStyle="1" w:styleId="Figure">
-    <w:name w:val="Figure"/>
-    <w:basedOn w:val="Body"/>
-    <w:next w:val="Body"/>
-    <w:link w:val="FigureChar"/>
-    <w:qFormat/>
-    <w:rsid w:val="0037575A"/>
-  </w:style>
-  <w:style w:type="character" w:customStyle="1" w:styleId="FigureChar">
-    <w:name w:val="Figure Char"/>
-    <w:basedOn w:val="BodyChar"/>
-    <w:link w:val="Figure"/>
-    <w:rsid w:val="0037575A"/>
-  </w:style>
-  <w:style w:type="paragraph" w:customStyle="1" w:styleId="Figure2">
-    <w:name w:val="Figure 2"/>
-    <w:basedOn w:val="Body"/>
-    <w:next w:val="Body"/>
-    <w:link w:val="Figure2Char"/>
-    <w:qFormat/>
-    <w:rsid w:val="000E475A"/>
-    <w:pPr>
-      <w:ind w:left="720"/>
-    </w:pPr>
-  </w:style>
-  <w:style w:type="character" w:customStyle="1" w:styleId="Figure2Char">
-    <w:name w:val="Figure 2 Char"/>
-    <w:basedOn w:val="BodyChar"/>
-    <w:link w:val="Figure2"/>
-    <w:rsid w:val="000E475A"/>
-  </w:style>
-  <w:style w:type="paragraph" w:styleId="Caption">
-    <w:name w:val="caption"/>
-    <w:basedOn w:val="Body"/>
-    <w:next w:val="Figure"/>
-    <w:uiPriority w:val="35"/>
-    <w:qFormat/>
-    <w:rsid w:val="00615990"/>
-    <w:pPr>
-      <w:keepNext/>
-      <w:spacing w:after="60"/>
-    </w:pPr>
-    <w:rPr>
-      <w:bCs/>
-      <w:i/>
-      <w:sz w:val="20"/>
-      <w:szCs w:val="18"/>
-    </w:rPr>
-  </w:style>
-  <w:style w:type="paragraph" w:customStyle="1" w:styleId="Caption3">
-    <w:name w:val="Caption 3"/>
-    <w:basedOn w:val="Caption"/>
-    <w:next w:val="Figure3"/>
-    <w:qFormat/>
-    <w:rsid w:val="000E475A"/>
-    <w:pPr>
-      <w:ind w:left="1080"/>
-    </w:pPr>
-  </w:style>
-  <w:style w:type="paragraph" w:customStyle="1" w:styleId="Figure3">
-    <w:name w:val="Figure 3"/>
-    <w:basedOn w:val="Figure"/>
-    <w:next w:val="Body"/>
-    <w:qFormat/>
-    <w:rsid w:val="000E475A"/>
-    <w:pPr>
-      <w:ind w:left="1080"/>
-    </w:pPr>
-  </w:style>
-  <w:style w:type="paragraph" w:customStyle="1" w:styleId="Caption2">
-    <w:name w:val="Caption 2"/>
-    <w:basedOn w:val="Caption"/>
-    <w:next w:val="Figure2"/>
-    <w:qFormat/>
-    <w:rsid w:val="000E475A"/>
-    <w:pPr>
-      <w:ind w:left="720"/>
-    </w:pPr>
-  </w:style>
-  <w:style w:type="table" w:customStyle="1" w:styleId="kCuraTableStyle">
-    <w:name w:val="kCura Table Style"/>
-    <w:basedOn w:val="TableNormal"/>
-    <w:uiPriority w:val="99"/>
-    <w:rsid w:val="008F6FCA"/>
-    <w:tblPr>
-      <w:tblStyleRowBandSize w:val="1"/>
-      <w:tblInd w:w="144" w:type="dxa"/>
-      <w:tblBorders>
-        <w:top w:val="single" w:sz="6" w:space="0" w:color="DCDCDC"/>
-        <w:left w:val="single" w:sz="6" w:space="0" w:color="DCDCDC"/>
-        <w:bottom w:val="single" w:sz="6" w:space="0" w:color="DCDCDC"/>
-        <w:right w:val="single" w:sz="6" w:space="0" w:color="DCDCDC"/>
-      </w:tblBorders>
-      <w:tblCellMar>
-        <w:top w:w="43" w:type="dxa"/>
-        <w:left w:w="115" w:type="dxa"/>
-        <w:bottom w:w="43" w:type="dxa"/>
-        <w:right w:w="115" w:type="dxa"/>
-      </w:tblCellMar>
-    </w:tblPr>
-    <w:trPr>
-      <w:cantSplit/>
-    </w:trPr>
-    <w:tblStylePr w:type="firstRow">
-      <w:pPr>
-        <w:keepNext/>
-        <w:wordWrap/>
-      </w:pPr>
-      <w:rPr>
-        <w:rFonts w:asciiTheme="minorHAnsi" w:hAnsiTheme="minorHAnsi"/>
-        <w:b/>
-        <w:color w:val="464646"/>
-        <w:sz w:val="22"/>
-      </w:rPr>
-      <w:tblPr/>
-      <w:trPr>
-        <w:tblHeader/>
-      </w:trPr>
-      <w:tcPr>
-        <w:tcBorders>
-          <w:top w:val="nil"/>
-          <w:left w:val="single" w:sz="6" w:space="0" w:color="DCDCDC"/>
-          <w:bottom w:val="nil"/>
-          <w:right w:val="single" w:sz="6" w:space="0" w:color="DCDCDC"/>
-          <w:insideH w:val="nil"/>
-          <w:insideV w:val="nil"/>
-          <w:tl2br w:val="nil"/>
-          <w:tr2bl w:val="nil"/>
-        </w:tcBorders>
-        <w:shd w:val="clear" w:color="auto" w:fill="DCDCDC"/>
-      </w:tcPr>
-    </w:tblStylePr>
-    <w:tblStylePr w:type="band1Horz">
-      <w:rPr>
-        <w:rFonts w:ascii="Calibri" w:hAnsi="Calibri"/>
-        <w:color w:val="464646"/>
-        <w:sz w:val="22"/>
-      </w:rPr>
-    </w:tblStylePr>
-    <w:tblStylePr w:type="band2Horz">
-      <w:rPr>
-        <w:rFonts w:ascii="Calibri" w:hAnsi="Calibri"/>
-        <w:color w:val="464646"/>
-        <w:sz w:val="22"/>
-      </w:rPr>
-      <w:tblPr/>
-      <w:tcPr>
-        <w:tcBorders>
-          <w:top w:val="nil"/>
-          <w:left w:val="single" w:sz="6" w:space="0" w:color="DCDCDC"/>
-          <w:bottom w:val="nil"/>
-          <w:right w:val="single" w:sz="6" w:space="0" w:color="DCDCDC"/>
-          <w:insideH w:val="nil"/>
-          <w:insideV w:val="nil"/>
-          <w:tl2br w:val="nil"/>
-          <w:tr2bl w:val="nil"/>
-        </w:tcBorders>
-        <w:shd w:val="clear" w:color="auto" w:fill="EBEBEB"/>
-      </w:tcPr>
-    </w:tblStylePr>
-  </w:style>
-  <w:style w:type="table" w:styleId="MediumShading1">
-    <w:name w:val="Medium Shading 1"/>
-    <w:basedOn w:val="TableNormal"/>
-    <w:uiPriority w:val="63"/>
-    <w:rsid w:val="005B5F43"/>
-    <w:tblPr>
-      <w:tblStyleRowBandSize w:val="1"/>
-      <w:tblStyleColBandSize w:val="1"/>
-      <w:tblBorders>
-        <w:top w:val="single" w:sz="8" w:space="0" w:color="404040" w:themeColor="text1" w:themeTint="BF"/>
-        <w:left w:val="single" w:sz="8" w:space="0" w:color="404040" w:themeColor="text1" w:themeTint="BF"/>
-        <w:bottom w:val="single" w:sz="8" w:space="0" w:color="404040" w:themeColor="text1" w:themeTint="BF"/>
-        <w:right w:val="single" w:sz="8" w:space="0" w:color="404040" w:themeColor="text1" w:themeTint="BF"/>
-        <w:insideH w:val="single" w:sz="8" w:space="0" w:color="404040" w:themeColor="text1" w:themeTint="BF"/>
-      </w:tblBorders>
-    </w:tblPr>
-    <w:tblStylePr w:type="firstRow">
-      <w:pPr>
-        <w:spacing w:before="0" w:after="0" w:line="240" w:lineRule="auto"/>
-      </w:pPr>
-      <w:rPr>
-        <w:b/>
-        <w:bCs/>
-        <w:color w:val="FFFFFF" w:themeColor="background1"/>
-      </w:rPr>
-      <w:tblPr/>
-      <w:tcPr>
-        <w:tcBorders>
-          <w:top w:val="single" w:sz="8" w:space="0" w:color="404040" w:themeColor="text1" w:themeTint="BF"/>
-          <w:left w:val="single" w:sz="8" w:space="0" w:color="404040" w:themeColor="text1" w:themeTint="BF"/>
-          <w:bottom w:val="single" w:sz="8" w:space="0" w:color="404040" w:themeColor="text1" w:themeTint="BF"/>
-          <w:right w:val="single" w:sz="8" w:space="0" w:color="404040" w:themeColor="text1" w:themeTint="BF"/>
-          <w:insideH w:val="nil"/>
-          <w:insideV w:val="nil"/>
-        </w:tcBorders>
-        <w:shd w:val="clear" w:color="auto" w:fill="000000" w:themeFill="text1"/>
-      </w:tcPr>
-    </w:tblStylePr>
-    <w:tblStylePr w:type="lastRow">
-      <w:pPr>
-        <w:spacing w:before="0" w:after="0" w:line="240" w:lineRule="auto"/>
-      </w:pPr>
-      <w:rPr>
-        <w:b/>
-        <w:bCs/>
-      </w:rPr>
-      <w:tblPr/>
-      <w:tcPr>
-        <w:tcBorders>
-          <w:top w:val="double" w:sz="6" w:space="0" w:color="404040" w:themeColor="text1" w:themeTint="BF"/>
-          <w:left w:val="single" w:sz="8" w:space="0" w:color="404040" w:themeColor="text1" w:themeTint="BF"/>
-          <w:bottom w:val="single" w:sz="8" w:space="0" w:color="404040" w:themeColor="text1" w:themeTint="BF"/>
-          <w:right w:val="single" w:sz="8" w:space="0" w:color="404040" w:themeColor="text1" w:themeTint="BF"/>
-          <w:insideH w:val="nil"/>
-          <w:insideV w:val="nil"/>
-        </w:tcBorders>
-      </w:tcPr>
-    </w:tblStylePr>
-    <w:tblStylePr w:type="firstCol">
-      <w:rPr>
-        <w:b/>
-        <w:bCs/>
-      </w:rPr>
-    </w:tblStylePr>
-    <w:tblStylePr w:type="lastCol">
-      <w:rPr>
-        <w:b/>
-        <w:bCs/>
-      </w:rPr>
-    </w:tblStylePr>
-    <w:tblStylePr w:type="band1Vert">
-      <w:tblPr/>
-      <w:tcPr>
-        <w:shd w:val="clear" w:color="auto" w:fill="C0C0C0" w:themeFill="text1" w:themeFillTint="3F"/>
-      </w:tcPr>
-    </w:tblStylePr>
-    <w:tblStylePr w:type="band1Horz">
-      <w:tblPr/>
-      <w:tcPr>
-        <w:tcBorders>
-          <w:insideH w:val="nil"/>
-          <w:insideV w:val="nil"/>
-        </w:tcBorders>
-        <w:shd w:val="clear" w:color="auto" w:fill="C0C0C0" w:themeFill="text1" w:themeFillTint="3F"/>
-      </w:tcPr>
-    </w:tblStylePr>
-    <w:tblStylePr w:type="band2Horz">
-      <w:tblPr/>
-      <w:tcPr>
-        <w:tcBorders>
-          <w:insideH w:val="nil"/>
-          <w:insideV w:val="nil"/>
-        </w:tcBorders>
-      </w:tcPr>
-    </w:tblStylePr>
-  </w:style>
-  <w:style w:type="table" w:customStyle="1" w:styleId="kCuraTableStyle1">
-    <w:name w:val="kCura Table Style 1"/>
-    <w:basedOn w:val="kCuraTableStyle"/>
-    <w:uiPriority w:val="99"/>
-    <w:rsid w:val="008F6FCA"/>
-    <w:tblPr>
-      <w:tblBorders>
-        <w:top w:val="single" w:sz="6" w:space="0" w:color="EBEBEB"/>
-        <w:left w:val="single" w:sz="6" w:space="0" w:color="EBEBEB"/>
-        <w:bottom w:val="single" w:sz="6" w:space="0" w:color="EBEBEB"/>
-        <w:right w:val="single" w:sz="6" w:space="0" w:color="EBEBEB"/>
-        <w:insideH w:val="single" w:sz="6" w:space="0" w:color="EBEBEB"/>
-        <w:insideV w:val="single" w:sz="6" w:space="0" w:color="EBEBEB"/>
-      </w:tblBorders>
-    </w:tblPr>
-    <w:tblStylePr w:type="firstRow">
-      <w:pPr>
-        <w:keepNext/>
-        <w:wordWrap/>
-      </w:pPr>
-      <w:rPr>
-        <w:rFonts w:asciiTheme="minorHAnsi" w:hAnsiTheme="minorHAnsi"/>
-        <w:b/>
-        <w:color w:val="464646"/>
-        <w:sz w:val="22"/>
-      </w:rPr>
-      <w:tblPr/>
-      <w:trPr>
-        <w:tblHeader/>
-      </w:trPr>
-      <w:tcPr>
-        <w:tcBorders>
-          <w:top w:val="single" w:sz="6" w:space="0" w:color="DCDCDC"/>
-          <w:left w:val="single" w:sz="6" w:space="0" w:color="DCDCDC"/>
-          <w:bottom w:val="single" w:sz="6" w:space="0" w:color="DCDCDC"/>
-          <w:right w:val="single" w:sz="6" w:space="0" w:color="DCDCDC"/>
-          <w:insideH w:val="nil"/>
-          <w:insideV w:val="single" w:sz="6" w:space="0" w:color="DCDCDC"/>
-          <w:tl2br w:val="nil"/>
-          <w:tr2bl w:val="nil"/>
-        </w:tcBorders>
-        <w:shd w:val="clear" w:color="auto" w:fill="DCDCDC"/>
-      </w:tcPr>
-    </w:tblStylePr>
-    <w:tblStylePr w:type="band1Horz">
-      <w:rPr>
-        <w:rFonts w:ascii="Calibri" w:hAnsi="Calibri"/>
-        <w:color w:val="464646"/>
-        <w:sz w:val="22"/>
-      </w:rPr>
-      <w:tblPr/>
-      <w:tcPr>
-        <w:tcBorders>
-          <w:top w:val="single" w:sz="6" w:space="0" w:color="DCDCDC"/>
-          <w:left w:val="single" w:sz="6" w:space="0" w:color="DCDCDC"/>
-          <w:bottom w:val="single" w:sz="6" w:space="0" w:color="DCDCDC"/>
-          <w:right w:val="single" w:sz="6" w:space="0" w:color="DCDCDC"/>
-          <w:insideH w:val="nil"/>
-          <w:insideV w:val="single" w:sz="6" w:space="0" w:color="DCDCDC"/>
-          <w:tl2br w:val="nil"/>
-          <w:tr2bl w:val="nil"/>
-        </w:tcBorders>
-      </w:tcPr>
-    </w:tblStylePr>
-    <w:tblStylePr w:type="band2Horz">
-      <w:rPr>
-        <w:rFonts w:ascii="Calibri" w:hAnsi="Calibri"/>
-        <w:color w:val="464646"/>
-        <w:sz w:val="22"/>
-      </w:rPr>
-      <w:tblPr/>
-      <w:tcPr>
-        <w:tcBorders>
-          <w:top w:val="single" w:sz="6" w:space="0" w:color="DCDCDC"/>
-          <w:left w:val="single" w:sz="6" w:space="0" w:color="DCDCDC"/>
-          <w:bottom w:val="single" w:sz="6" w:space="0" w:color="DCDCDC"/>
-          <w:right w:val="single" w:sz="6" w:space="0" w:color="DCDCDC"/>
-          <w:insideH w:val="single" w:sz="6" w:space="0" w:color="DCDCDC"/>
-          <w:insideV w:val="single" w:sz="6" w:space="0" w:color="DCDCDC"/>
-          <w:tl2br w:val="nil"/>
-          <w:tr2bl w:val="nil"/>
-        </w:tcBorders>
-        <w:shd w:val="clear" w:color="auto" w:fill="EBEBEB"/>
-      </w:tcPr>
-    </w:tblStylePr>
-  </w:style>
-  <w:style w:type="paragraph" w:styleId="Title">
-    <w:name w:val="Title"/>
-    <w:basedOn w:val="Body"/>
-    <w:next w:val="Release"/>
-    <w:link w:val="TitleChar"/>
-    <w:uiPriority w:val="10"/>
-    <w:qFormat/>
-    <w:rsid w:val="00650822"/>
-    <w:pPr>
-      <w:spacing w:after="0"/>
-      <w:jc w:val="center"/>
-    </w:pPr>
-    <w:rPr>
-      <w:rFonts w:eastAsiaTheme="majorEastAsia" w:cstheme="majorBidi"/>
-      <w:b/>
-      <w:spacing w:val="5"/>
-      <w:kern w:val="28"/>
-      <w:sz w:val="72"/>
-      <w:szCs w:val="52"/>
-    </w:rPr>
-  </w:style>
-  <w:style w:type="paragraph" w:customStyle="1" w:styleId="DisclaimerTitle">
-    <w:name w:val="Disclaimer Title"/>
-    <w:basedOn w:val="Body"/>
-    <w:next w:val="Body"/>
-    <w:qFormat/>
-    <w:rsid w:val="001C44D6"/>
-    <w:pPr>
-      <w:pageBreakBefore/>
-      <w:outlineLvl w:val="0"/>
-    </w:pPr>
-    <w:rPr>
-      <w:b/>
-      <w:color w:val="1F497D"/>
-      <w:sz w:val="24"/>
-    </w:rPr>
-  </w:style>
-  <w:style w:type="character" w:customStyle="1" w:styleId="TitleChar">
-    <w:name w:val="Title Char"/>
-    <w:basedOn w:val="DefaultParagraphFont"/>
-    <w:link w:val="Title"/>
-    <w:uiPriority w:val="10"/>
-    <w:rsid w:val="008C5481"/>
-    <w:rPr>
-      <w:rFonts w:eastAsiaTheme="majorEastAsia" w:cstheme="majorBidi"/>
-      <w:b/>
-      <w:color w:val="464646"/>
-      <w:spacing w:val="5"/>
-      <w:kern w:val="28"/>
-      <w:sz w:val="72"/>
-      <w:szCs w:val="52"/>
-    </w:rPr>
-  </w:style>
-  <w:style w:type="paragraph" w:customStyle="1" w:styleId="RelativityTitleLogo">
-    <w:name w:val="Relativity Title Logo"/>
-    <w:basedOn w:val="Body"/>
-    <w:next w:val="Title"/>
-    <w:qFormat/>
-    <w:rsid w:val="00650822"/>
-    <w:pPr>
-      <w:jc w:val="center"/>
-    </w:pPr>
-  </w:style>
-  <w:style w:type="paragraph" w:customStyle="1" w:styleId="Release">
-    <w:name w:val="Release"/>
-    <w:basedOn w:val="Date"/>
-    <w:qFormat/>
-    <w:rsid w:val="00650822"/>
-    <w:rPr>
-      <w:sz w:val="48"/>
-    </w:rPr>
-  </w:style>
-  <w:style w:type="paragraph" w:styleId="Date">
-    <w:name w:val="Date"/>
-    <w:basedOn w:val="Body"/>
-    <w:next w:val="Body"/>
-    <w:link w:val="DateChar"/>
-    <w:uiPriority w:val="99"/>
-    <w:qFormat/>
-    <w:rsid w:val="008C5481"/>
-    <w:pPr>
-      <w:jc w:val="center"/>
-    </w:pPr>
-    <w:rPr>
-      <w:sz w:val="32"/>
-    </w:rPr>
-  </w:style>
-  <w:style w:type="character" w:customStyle="1" w:styleId="DateChar">
-    <w:name w:val="Date Char"/>
-    <w:basedOn w:val="DefaultParagraphFont"/>
-    <w:link w:val="Date"/>
-    <w:uiPriority w:val="99"/>
-    <w:rsid w:val="008C5481"/>
-    <w:rPr>
-      <w:color w:val="464646"/>
-      <w:sz w:val="32"/>
-    </w:rPr>
-  </w:style>
-  <w:style w:type="paragraph" w:customStyle="1" w:styleId="kCuraLogo">
-    <w:name w:val="kCura Logo"/>
-    <w:basedOn w:val="Body"/>
-    <w:next w:val="Body"/>
-    <w:link w:val="kCuraLogoChar"/>
-    <w:qFormat/>
-    <w:rsid w:val="008C5481"/>
-    <w:pPr>
-      <w:jc w:val="right"/>
-    </w:pPr>
-  </w:style>
-  <w:style w:type="character" w:customStyle="1" w:styleId="kCuraLogoChar">
-    <w:name w:val="kCura Logo Char"/>
-    <w:basedOn w:val="BodyChar"/>
-    <w:link w:val="kCuraLogo"/>
-    <w:rsid w:val="008C5481"/>
-    <w:rPr>
-      <w:color w:val="464646"/>
-    </w:rPr>
-  </w:style>
-  <w:style w:type="paragraph" w:styleId="ListBullet4">
-    <w:name w:val="List Bullet 4"/>
-    <w:basedOn w:val="Normal"/>
-    <w:uiPriority w:val="99"/>
-    <w:qFormat/>
-    <w:rsid w:val="0034708B"/>
-    <w:pPr>
-      <w:numPr>
-        <w:numId w:val="6"/>
-      </w:numPr>
-      <w:ind w:left="1800"/>
-      <w:contextualSpacing/>
-    </w:pPr>
-  </w:style>
-  <w:style w:type="paragraph" w:styleId="ListParagraph">
-    <w:name w:val="List Paragraph"/>
-    <w:basedOn w:val="Normal"/>
-    <w:link w:val="ListParagraphChar"/>
-    <w:uiPriority w:val="34"/>
-    <w:qFormat/>
-    <w:rsid w:val="007D1FBC"/>
-    <w:pPr>
-      <w:ind w:left="720"/>
-      <w:contextualSpacing/>
-    </w:pPr>
-  </w:style>
-  <w:style w:type="paragraph" w:styleId="ListNumber4">
-    <w:name w:val="List Number 4"/>
-    <w:basedOn w:val="Normal"/>
-    <w:uiPriority w:val="99"/>
-    <w:semiHidden/>
-    <w:unhideWhenUsed/>
-    <w:qFormat/>
-    <w:rsid w:val="00302117"/>
-    <w:pPr>
-      <w:numPr>
-        <w:numId w:val="7"/>
-      </w:numPr>
-      <w:spacing w:after="100"/>
-    </w:pPr>
-  </w:style>
-  <w:style w:type="paragraph" w:customStyle="1" w:styleId="Appendix1">
-    <w:name w:val="Appendix 1"/>
-    <w:basedOn w:val="Heading1"/>
-    <w:next w:val="Body"/>
-    <w:qFormat/>
-    <w:rsid w:val="00B549B8"/>
-    <w:pPr>
-      <w:numPr>
-        <w:numId w:val="9"/>
-      </w:numPr>
-    </w:pPr>
-  </w:style>
-  <w:style w:type="paragraph" w:customStyle="1" w:styleId="Appendix2">
-    <w:name w:val="Appendix 2"/>
-    <w:basedOn w:val="Heading2"/>
-    <w:link w:val="Appendix2Char"/>
-    <w:qFormat/>
-    <w:rsid w:val="001446D9"/>
-    <w:pPr>
-      <w:numPr>
-        <w:numId w:val="9"/>
-      </w:numPr>
-    </w:pPr>
-  </w:style>
-  <w:style w:type="character" w:customStyle="1" w:styleId="Appendix2Char">
-    <w:name w:val="Appendix 2 Char"/>
-    <w:basedOn w:val="Heading2Char"/>
-    <w:link w:val="Appendix2"/>
-    <w:rsid w:val="001446D9"/>
-    <w:rPr>
-      <w:rFonts w:eastAsiaTheme="minorEastAsia" w:cs="Arial"/>
-      <w:b/>
-      <w:color w:val="002C50"/>
-      <w:sz w:val="36"/>
-      <w:szCs w:val="24"/>
-    </w:rPr>
-  </w:style>
-  <w:style w:type="paragraph" w:customStyle="1" w:styleId="Appendix3">
-    <w:name w:val="Appendix 3"/>
-    <w:basedOn w:val="Heading3"/>
-    <w:next w:val="Body"/>
-    <w:link w:val="Appendix3Char"/>
-    <w:qFormat/>
-    <w:rsid w:val="00D66403"/>
-    <w:pPr>
-      <w:numPr>
-        <w:numId w:val="9"/>
-      </w:numPr>
-    </w:pPr>
-  </w:style>
-  <w:style w:type="character" w:customStyle="1" w:styleId="Appendix3Char">
-    <w:name w:val="Appendix 3 Char"/>
-    <w:basedOn w:val="Heading3Char"/>
-    <w:link w:val="Appendix3"/>
-    <w:rsid w:val="00D66403"/>
-    <w:rPr>
-      <w:rFonts w:eastAsiaTheme="minorEastAsia" w:cs="Arial"/>
-      <w:color w:val="002C50"/>
-      <w:sz w:val="30"/>
-      <w:szCs w:val="24"/>
-    </w:rPr>
-  </w:style>
-  <w:style w:type="paragraph" w:customStyle="1" w:styleId="Appendix4">
-    <w:name w:val="Appendix 4"/>
-    <w:basedOn w:val="Heading4"/>
-    <w:next w:val="Body"/>
-    <w:link w:val="Appendix4Char"/>
-    <w:qFormat/>
-    <w:rsid w:val="00D66403"/>
-    <w:pPr>
-      <w:numPr>
-        <w:numId w:val="9"/>
-      </w:numPr>
-    </w:pPr>
-  </w:style>
-  <w:style w:type="character" w:customStyle="1" w:styleId="Appendix4Char">
-    <w:name w:val="Appendix 4 Char"/>
-    <w:basedOn w:val="Heading4Char"/>
-    <w:link w:val="Appendix4"/>
-    <w:rsid w:val="00D66403"/>
-    <w:rPr>
-      <w:rFonts w:eastAsiaTheme="majorEastAsia" w:cstheme="majorBidi"/>
-      <w:b/>
-      <w:bCs/>
-      <w:iCs/>
-      <w:color w:val="002C50"/>
-      <w:sz w:val="24"/>
-    </w:rPr>
-  </w:style>
-  <w:style w:type="character" w:styleId="CommentReference">
-    <w:name w:val="annotation reference"/>
-    <w:basedOn w:val="DefaultParagraphFont"/>
-    <w:uiPriority w:val="99"/>
-    <w:semiHidden/>
-    <w:unhideWhenUsed/>
-    <w:rsid w:val="001A2E2A"/>
-    <w:rPr>
-      <w:sz w:val="16"/>
-      <w:szCs w:val="16"/>
-    </w:rPr>
-  </w:style>
-  <w:style w:type="paragraph" w:styleId="CommentText">
-    <w:name w:val="annotation text"/>
-    <w:basedOn w:val="Normal"/>
-    <w:link w:val="CommentTextChar"/>
-    <w:uiPriority w:val="99"/>
-    <w:semiHidden/>
-    <w:unhideWhenUsed/>
-    <w:rsid w:val="001A2E2A"/>
-    <w:rPr>
-      <w:sz w:val="20"/>
-      <w:szCs w:val="20"/>
-    </w:rPr>
-  </w:style>
-  <w:style w:type="character" w:customStyle="1" w:styleId="CommentTextChar">
-    <w:name w:val="Comment Text Char"/>
-    <w:basedOn w:val="DefaultParagraphFont"/>
-    <w:link w:val="CommentText"/>
-    <w:uiPriority w:val="99"/>
-    <w:semiHidden/>
-    <w:rsid w:val="001A2E2A"/>
-    <w:rPr>
-      <w:sz w:val="20"/>
-      <w:szCs w:val="20"/>
-    </w:rPr>
-  </w:style>
-  <w:style w:type="paragraph" w:styleId="CommentSubject">
-    <w:name w:val="annotation subject"/>
-    <w:basedOn w:val="CommentText"/>
-    <w:next w:val="CommentText"/>
-    <w:link w:val="CommentSubjectChar"/>
-    <w:uiPriority w:val="99"/>
-    <w:semiHidden/>
-    <w:unhideWhenUsed/>
-    <w:rsid w:val="001A2E2A"/>
-    <w:rPr>
-      <w:b/>
-      <w:bCs/>
-    </w:rPr>
-  </w:style>
-  <w:style w:type="character" w:customStyle="1" w:styleId="CommentSubjectChar">
-    <w:name w:val="Comment Subject Char"/>
-    <w:basedOn w:val="CommentTextChar"/>
-    <w:link w:val="CommentSubject"/>
-    <w:uiPriority w:val="99"/>
-    <w:semiHidden/>
-    <w:rsid w:val="001A2E2A"/>
-    <w:rPr>
-      <w:b/>
-      <w:bCs/>
-      <w:sz w:val="20"/>
-      <w:szCs w:val="20"/>
-    </w:rPr>
-  </w:style>
-  <w:style w:type="character" w:customStyle="1" w:styleId="ListParagraphChar">
-    <w:name w:val="List Paragraph Char"/>
-    <w:basedOn w:val="DefaultParagraphFont"/>
-    <w:link w:val="ListParagraph"/>
-    <w:uiPriority w:val="34"/>
-    <w:locked/>
-    <w:rsid w:val="003509ED"/>
-  </w:style>
-  <w:style w:type="character" w:styleId="PlaceholderText">
-    <w:name w:val="Placeholder Text"/>
-    <w:basedOn w:val="DefaultParagraphFont"/>
-    <w:uiPriority w:val="99"/>
-    <w:semiHidden/>
-    <w:rsid w:val="001C253A"/>
-    <w:rPr>
-      <w:color w:val="808080"/>
-    </w:rPr>
-  </w:style>
-  <w:style w:type="paragraph" w:customStyle="1" w:styleId="Heading1Shortdocuments">
-    <w:name w:val="Heading 1 (Short documents)"/>
-    <w:basedOn w:val="Heading1"/>
-    <w:qFormat/>
-    <w:rsid w:val="00990EE5"/>
-    <w:pPr>
-      <w:pageBreakBefore w:val="0"/>
-      <w:spacing w:before="360"/>
-    </w:pPr>
-    <w:rPr>
-      <w:sz w:val="40"/>
-    </w:rPr>
-  </w:style>
-  <w:style w:type="paragraph" w:customStyle="1" w:styleId="Heading2Shortdocuments">
-    <w:name w:val="Heading 2 (Short documents)"/>
-    <w:basedOn w:val="Heading2"/>
-    <w:qFormat/>
-    <w:rsid w:val="00CD628B"/>
-    <w:rPr>
-      <w:sz w:val="32"/>
-    </w:rPr>
-  </w:style>
-</w:styles>
-</file>
-
 <file path=word/glossary/document.xml><?xml version="1.0" encoding="utf-8"?>
-<w:glossaryDocument xmlns:wpc="http://schemas.microsoft.com/office/word/2010/wordprocessingCanvas" xmlns:mc="http://schemas.openxmlformats.org/markup-compatibility/2006" xmlns:o="urn:schemas-microsoft-com:office:office" xmlns:r="http://schemas.openxmlformats.org/officeDocument/2006/relationships" xmlns:m="http://schemas.openxmlformats.org/officeDocument/2006/math" xmlns:v="urn:schemas-microsoft-com:vml" xmlns:wp14="http://schemas.microsoft.com/office/word/2010/wordprocessingDrawing" xmlns:wp="http://schemas.openxmlformats.org/drawingml/2006/wordprocessingDrawing" xmlns:w10="urn:schemas-microsoft-com:office:word" xmlns:w="http://schemas.openxmlformats.org/wordprocessingml/2006/main" xmlns:w14="http://schemas.microsoft.com/office/word/2010/wordml" xmlns:wpg="http://schemas.microsoft.com/office/word/2010/wordprocessingGroup" xmlns:wpi="http://schemas.microsoft.com/office/word/2010/wordprocessingInk" xmlns:wne="http://schemas.microsoft.com/office/word/2006/wordml" xmlns:wps="http://schemas.microsoft.com/office/word/2010/wordprocessingShape" mc:Ignorable="w14 wp14">
+<w:glossaryDocument xmlns:wpc="http://schemas.microsoft.com/office/word/2010/wordprocessingCanvas" xmlns:mc="http://schemas.openxmlformats.org/markup-compatibility/2006" xmlns:o="urn:schemas-microsoft-com:office:office" xmlns:r="http://schemas.openxmlformats.org/officeDocument/2006/relationships" xmlns:m="http://schemas.openxmlformats.org/officeDocument/2006/math" xmlns:v="urn:schemas-microsoft-com:vml" xmlns:wp14="http://schemas.microsoft.com/office/word/2010/wordprocessingDrawing" xmlns:wp="http://schemas.openxmlformats.org/drawingml/2006/wordprocessingDrawing" xmlns:w10="urn:schemas-microsoft-com:office:word" xmlns:w="http://schemas.openxmlformats.org/wordprocessingml/2006/main" xmlns:w14="http://schemas.microsoft.com/office/word/2010/wordml" xmlns:w15="http://schemas.microsoft.com/office/word/2012/wordml" xmlns:wpg="http://schemas.microsoft.com/office/word/2010/wordprocessingGroup" xmlns:wpi="http://schemas.microsoft.com/office/word/2010/wordprocessingInk" xmlns:wne="http://schemas.microsoft.com/office/word/2006/wordml" xmlns:wps="http://schemas.microsoft.com/office/word/2010/wordprocessingShape" mc:Ignorable="w14 w15 wp14">
   <w:docParts>
     <w:docPart>
       <w:docPartPr>
@@ -9094,7 +7679,7 @@
 </file>
 
 <file path=word/glossary/fontTable.xml><?xml version="1.0" encoding="utf-8"?>
-<w:fonts xmlns:mc="http://schemas.openxmlformats.org/markup-compatibility/2006" xmlns:r="http://schemas.openxmlformats.org/officeDocument/2006/relationships" xmlns:w="http://schemas.openxmlformats.org/wordprocessingml/2006/main" xmlns:w14="http://schemas.microsoft.com/office/word/2010/wordml" mc:Ignorable="w14">
+<w:fonts xmlns:mc="http://schemas.openxmlformats.org/markup-compatibility/2006" xmlns:r="http://schemas.openxmlformats.org/officeDocument/2006/relationships" xmlns:w="http://schemas.openxmlformats.org/wordprocessingml/2006/main" xmlns:w14="http://schemas.microsoft.com/office/word/2010/wordml" xmlns:w15="http://schemas.microsoft.com/office/word/2012/wordml" mc:Ignorable="w14 w15">
   <w:font w:name="Symbol">
     <w:panose1 w:val="05050102010706020507"/>
     <w:charset w:val="02"/>
@@ -9107,14 +7692,14 @@
     <w:charset w:val="00"/>
     <w:family w:val="roman"/>
     <w:pitch w:val="variable"/>
-    <w:sig w:usb0="E0002AFF" w:usb1="C0007841" w:usb2="00000009" w:usb3="00000000" w:csb0="000001FF" w:csb1="00000000"/>
+    <w:sig w:usb0="E0002EFF" w:usb1="C000785B" w:usb2="00000009" w:usb3="00000000" w:csb0="000001FF" w:csb1="00000000"/>
   </w:font>
   <w:font w:name="Courier New">
     <w:panose1 w:val="02070309020205020404"/>
     <w:charset w:val="00"/>
     <w:family w:val="modern"/>
     <w:pitch w:val="fixed"/>
-    <w:sig w:usb0="E0002AFF" w:usb1="C0007843" w:usb2="00000009" w:usb3="00000000" w:csb0="000001FF" w:csb1="00000000"/>
+    <w:sig w:usb0="E0002EFF" w:usb1="C0007843" w:usb2="00000009" w:usb3="00000000" w:csb0="000001FF" w:csb1="00000000"/>
   </w:font>
   <w:font w:name="Wingdings">
     <w:panose1 w:val="05000000000000000000"/>
@@ -9128,14 +7713,14 @@
     <w:charset w:val="00"/>
     <w:family w:val="swiss"/>
     <w:pitch w:val="variable"/>
-    <w:sig w:usb0="E00002FF" w:usb1="4000ACFF" w:usb2="00000001" w:usb3="00000000" w:csb0="0000019F" w:csb1="00000000"/>
+    <w:sig w:usb0="E0002AFF" w:usb1="C000247B" w:usb2="00000009" w:usb3="00000000" w:csb0="000001FF" w:csb1="00000000"/>
   </w:font>
   <w:font w:name="Arial">
     <w:panose1 w:val="020B0604020202020204"/>
     <w:charset w:val="00"/>
     <w:family w:val="swiss"/>
     <w:pitch w:val="variable"/>
-    <w:sig w:usb0="E0002AFF" w:usb1="C0007843" w:usb2="00000009" w:usb3="00000000" w:csb0="000001FF" w:csb1="00000000"/>
+    <w:sig w:usb0="E0002EFF" w:usb1="C0007843" w:usb2="00000009" w:usb3="00000000" w:csb0="000001FF" w:csb1="00000000"/>
   </w:font>
   <w:font w:name="Cambria">
     <w:panose1 w:val="02040503050406030204"/>
@@ -9151,11 +7736,18 @@
     <w:pitch w:val="variable"/>
     <w:sig w:usb0="E1002EFF" w:usb1="C000605B" w:usb2="00000029" w:usb3="00000000" w:csb0="000101FF" w:csb1="00000000"/>
   </w:font>
+  <w:font w:name="Calibri Light">
+    <w:panose1 w:val="020F0302020204030204"/>
+    <w:charset w:val="00"/>
+    <w:family w:val="swiss"/>
+    <w:pitch w:val="variable"/>
+    <w:sig w:usb0="E0002AFF" w:usb1="C000247B" w:usb2="00000009" w:usb3="00000000" w:csb0="000001FF" w:csb1="00000000"/>
+  </w:font>
 </w:fonts>
 </file>
 
 <file path=word/glossary/settings.xml><?xml version="1.0" encoding="utf-8"?>
-<w:settings xmlns:mc="http://schemas.openxmlformats.org/markup-compatibility/2006" xmlns:o="urn:schemas-microsoft-com:office:office" xmlns:r="http://schemas.openxmlformats.org/officeDocument/2006/relationships" xmlns:m="http://schemas.openxmlformats.org/officeDocument/2006/math" xmlns:v="urn:schemas-microsoft-com:vml" xmlns:w10="urn:schemas-microsoft-com:office:word" xmlns:w="http://schemas.openxmlformats.org/wordprocessingml/2006/main" xmlns:w14="http://schemas.microsoft.com/office/word/2010/wordml" xmlns:sl="http://schemas.openxmlformats.org/schemaLibrary/2006/main" mc:Ignorable="w14">
+<w:settings xmlns:mc="http://schemas.openxmlformats.org/markup-compatibility/2006" xmlns:o="urn:schemas-microsoft-com:office:office" xmlns:r="http://schemas.openxmlformats.org/officeDocument/2006/relationships" xmlns:m="http://schemas.openxmlformats.org/officeDocument/2006/math" xmlns:v="urn:schemas-microsoft-com:vml" xmlns:w10="urn:schemas-microsoft-com:office:word" xmlns:w="http://schemas.openxmlformats.org/wordprocessingml/2006/main" xmlns:w14="http://schemas.microsoft.com/office/word/2010/wordml" xmlns:w15="http://schemas.microsoft.com/office/word/2012/wordml" xmlns:sl="http://schemas.openxmlformats.org/schemaLibrary/2006/main" mc:Ignorable="w14 w15">
   <w:view w:val="normal"/>
   <w:revisionView w:inkAnnotations="0"/>
   <w:defaultTabStop w:val="720"/>
@@ -9169,11 +7761,13 @@
   </w:compat>
   <w:rsids>
     <w:rsidRoot w:val="003A6169"/>
+    <w:rsid w:val="000718A4"/>
     <w:rsid w:val="000B3F1A"/>
     <w:rsid w:val="000E5F30"/>
     <w:rsid w:val="001F4885"/>
     <w:rsid w:val="0020302D"/>
     <w:rsid w:val="00221FDD"/>
+    <w:rsid w:val="00243EFD"/>
     <w:rsid w:val="00257BD8"/>
     <w:rsid w:val="00271A57"/>
     <w:rsid w:val="003A6169"/>
@@ -9191,6 +7785,7 @@
     <w:rsid w:val="00B81464"/>
     <w:rsid w:val="00BA18E2"/>
     <w:rsid w:val="00CD2E73"/>
+    <w:rsid w:val="00D81895"/>
     <w:rsid w:val="00D84FA0"/>
     <w:rsid w:val="00E648A9"/>
     <w:rsid w:val="00F73383"/>
@@ -9208,7 +7803,7 @@
     <m:intLim m:val="subSup"/>
     <m:naryLim m:val="undOvr"/>
   </m:mathPr>
-  <w:themeFontLang w:val="en-US"/>
+  <w:themeFontLang w:val="en-US" w:bidi="ar-SA"/>
   <w:clrSchemeMapping w:bg1="light1" w:t1="dark1" w:bg2="light2" w:t2="dark2" w:accent1="accent1" w:accent2="accent2" w:accent3="accent3" w:accent4="accent4" w:accent5="accent5" w:accent6="accent6" w:hyperlink="hyperlink" w:followedHyperlink="followedHyperlink"/>
   <w:decimalSymbol w:val="."/>
   <w:listSeparator w:val=","/>
@@ -9216,7 +7811,7 @@
 </file>
 
 <file path=word/glossary/styles.xml><?xml version="1.0" encoding="utf-8"?>
-<w:styles xmlns:mc="http://schemas.openxmlformats.org/markup-compatibility/2006" xmlns:r="http://schemas.openxmlformats.org/officeDocument/2006/relationships" xmlns:w="http://schemas.openxmlformats.org/wordprocessingml/2006/main" xmlns:w14="http://schemas.microsoft.com/office/word/2010/wordml" mc:Ignorable="w14">
+<w:styles xmlns:mc="http://schemas.openxmlformats.org/markup-compatibility/2006" xmlns:r="http://schemas.openxmlformats.org/officeDocument/2006/relationships" xmlns:w="http://schemas.openxmlformats.org/wordprocessingml/2006/main" xmlns:w14="http://schemas.microsoft.com/office/word/2010/wordml" xmlns:w15="http://schemas.microsoft.com/office/word/2012/wordml" mc:Ignorable="w14 w15">
   <w:docDefaults>
     <w:rPrDefault>
       <w:rPr>
@@ -9232,144 +7827,378 @@
       </w:pPr>
     </w:pPrDefault>
   </w:docDefaults>
-  <w:latentStyles w:defLockedState="0" w:defUIPriority="99" w:defSemiHidden="1" w:defUnhideWhenUsed="1" w:defQFormat="0" w:count="267">
-    <w:lsdException w:name="Normal" w:semiHidden="0" w:uiPriority="0" w:unhideWhenUsed="0" w:qFormat="1"/>
-    <w:lsdException w:name="heading 1" w:semiHidden="0" w:uiPriority="9" w:unhideWhenUsed="0" w:qFormat="1"/>
-    <w:lsdException w:name="heading 2" w:uiPriority="9" w:qFormat="1"/>
-    <w:lsdException w:name="heading 3" w:uiPriority="9" w:qFormat="1"/>
-    <w:lsdException w:name="heading 4" w:uiPriority="9" w:qFormat="1"/>
-    <w:lsdException w:name="heading 5" w:uiPriority="9" w:qFormat="1"/>
-    <w:lsdException w:name="heading 6" w:uiPriority="9" w:qFormat="1"/>
-    <w:lsdException w:name="heading 7" w:uiPriority="9" w:qFormat="1"/>
-    <w:lsdException w:name="heading 8" w:uiPriority="9" w:qFormat="1"/>
-    <w:lsdException w:name="heading 9" w:uiPriority="9" w:qFormat="1"/>
-    <w:lsdException w:name="toc 1" w:uiPriority="39"/>
-    <w:lsdException w:name="toc 2" w:uiPriority="39"/>
-    <w:lsdException w:name="toc 3" w:uiPriority="39"/>
-    <w:lsdException w:name="toc 4" w:uiPriority="39"/>
-    <w:lsdException w:name="toc 5" w:uiPriority="39"/>
-    <w:lsdException w:name="toc 6" w:uiPriority="39"/>
-    <w:lsdException w:name="toc 7" w:uiPriority="39"/>
-    <w:lsdException w:name="toc 8" w:uiPriority="39"/>
-    <w:lsdException w:name="toc 9" w:uiPriority="39"/>
-    <w:lsdException w:name="caption" w:uiPriority="35" w:qFormat="1"/>
-    <w:lsdException w:name="Title" w:semiHidden="0" w:uiPriority="10" w:unhideWhenUsed="0" w:qFormat="1"/>
-    <w:lsdException w:name="Default Paragraph Font" w:uiPriority="1"/>
-    <w:lsdException w:name="Subtitle" w:semiHidden="0" w:uiPriority="11" w:unhideWhenUsed="0" w:qFormat="1"/>
-    <w:lsdException w:name="Strong" w:semiHidden="0" w:uiPriority="22" w:unhideWhenUsed="0" w:qFormat="1"/>
-    <w:lsdException w:name="Emphasis" w:semiHidden="0" w:uiPriority="20" w:unhideWhenUsed="0" w:qFormat="1"/>
-    <w:lsdException w:name="Table Grid" w:semiHidden="0" w:uiPriority="59" w:unhideWhenUsed="0"/>
-    <w:lsdException w:name="Placeholder Text" w:unhideWhenUsed="0"/>
-    <w:lsdException w:name="No Spacing" w:semiHidden="0" w:uiPriority="1" w:unhideWhenUsed="0" w:qFormat="1"/>
-    <w:lsdException w:name="Light Shading" w:semiHidden="0" w:uiPriority="60" w:unhideWhenUsed="0"/>
-    <w:lsdException w:name="Light List" w:semiHidden="0" w:uiPriority="61" w:unhideWhenUsed="0"/>
-    <w:lsdException w:name="Light Grid" w:semiHidden="0" w:uiPriority="62" w:unhideWhenUsed="0"/>
-    <w:lsdException w:name="Medium Shading 1" w:semiHidden="0" w:uiPriority="63" w:unhideWhenUsed="0"/>
-    <w:lsdException w:name="Medium Shading 2" w:semiHidden="0" w:uiPriority="64" w:unhideWhenUsed="0"/>
-    <w:lsdException w:name="Medium List 1" w:semiHidden="0" w:uiPriority="65" w:unhideWhenUsed="0"/>
-    <w:lsdException w:name="Medium List 2" w:semiHidden="0" w:uiPriority="66" w:unhideWhenUsed="0"/>
-    <w:lsdException w:name="Medium Grid 1" w:semiHidden="0" w:uiPriority="67" w:unhideWhenUsed="0"/>
-    <w:lsdException w:name="Medium Grid 2" w:semiHidden="0" w:uiPriority="68" w:unhideWhenUsed="0"/>
-    <w:lsdException w:name="Medium Grid 3" w:semiHidden="0" w:uiPriority="69" w:unhideWhenUsed="0"/>
-    <w:lsdException w:name="Dark List" w:semiHidden="0" w:uiPriority="70" w:unhideWhenUsed="0"/>
-    <w:lsdException w:name="Colorful Shading" w:semiHidden="0" w:uiPriority="71" w:unhideWhenUsed="0"/>
-    <w:lsdException w:name="Colorful List" w:semiHidden="0" w:uiPriority="72" w:unhideWhenUsed="0"/>
-    <w:lsdException w:name="Colorful Grid" w:semiHidden="0" w:uiPriority="73" w:unhideWhenUsed="0"/>
-    <w:lsdException w:name="Light Shading Accent 1" w:semiHidden="0" w:uiPriority="60" w:unhideWhenUsed="0"/>
-    <w:lsdException w:name="Light List Accent 1" w:semiHidden="0" w:uiPriority="61" w:unhideWhenUsed="0"/>
-    <w:lsdException w:name="Light Grid Accent 1" w:semiHidden="0" w:uiPriority="62" w:unhideWhenUsed="0"/>
-    <w:lsdException w:name="Medium Shading 1 Accent 1" w:semiHidden="0" w:uiPriority="63" w:unhideWhenUsed="0"/>
-    <w:lsdException w:name="Medium Shading 2 Accent 1" w:semiHidden="0" w:uiPriority="64" w:unhideWhenUsed="0"/>
-    <w:lsdException w:name="Medium List 1 Accent 1" w:semiHidden="0" w:uiPriority="65" w:unhideWhenUsed="0"/>
-    <w:lsdException w:name="Revision" w:unhideWhenUsed="0"/>
-    <w:lsdException w:name="List Paragraph" w:semiHidden="0" w:uiPriority="34" w:unhideWhenUsed="0" w:qFormat="1"/>
-    <w:lsdException w:name="Quote" w:semiHidden="0" w:uiPriority="29" w:unhideWhenUsed="0" w:qFormat="1"/>
-    <w:lsdException w:name="Intense Quote" w:semiHidden="0" w:uiPriority="30" w:unhideWhenUsed="0" w:qFormat="1"/>
-    <w:lsdException w:name="Medium List 2 Accent 1" w:semiHidden="0" w:uiPriority="66" w:unhideWhenUsed="0"/>
-    <w:lsdException w:name="Medium Grid 1 Accent 1" w:semiHidden="0" w:uiPriority="67" w:unhideWhenUsed="0"/>
-    <w:lsdException w:name="Medium Grid 2 Accent 1" w:semiHidden="0" w:uiPriority="68" w:unhideWhenUsed="0"/>
-    <w:lsdException w:name="Medium Grid 3 Accent 1" w:semiHidden="0" w:uiPriority="69" w:unhideWhenUsed="0"/>
-    <w:lsdException w:name="Dark List Accent 1" w:semiHidden="0" w:uiPriority="70" w:unhideWhenUsed="0"/>
-    <w:lsdException w:name="Colorful Shading Accent 1" w:semiHidden="0" w:uiPriority="71" w:unhideWhenUsed="0"/>
-    <w:lsdException w:name="Colorful List Accent 1" w:semiHidden="0" w:uiPriority="72" w:unhideWhenUsed="0"/>
-    <w:lsdException w:name="Colorful Grid Accent 1" w:semiHidden="0" w:uiPriority="73" w:unhideWhenUsed="0"/>
-    <w:lsdException w:name="Light Shading Accent 2" w:semiHidden="0" w:uiPriority="60" w:unhideWhenUsed="0"/>
-    <w:lsdException w:name="Light List Accent 2" w:semiHidden="0" w:uiPriority="61" w:unhideWhenUsed="0"/>
-    <w:lsdException w:name="Light Grid Accent 2" w:semiHidden="0" w:uiPriority="62" w:unhideWhenUsed="0"/>
-    <w:lsdException w:name="Medium Shading 1 Accent 2" w:semiHidden="0" w:uiPriority="63" w:unhideWhenUsed="0"/>
-    <w:lsdException w:name="Medium Shading 2 Accent 2" w:semiHidden="0" w:uiPriority="64" w:unhideWhenUsed="0"/>
-    <w:lsdException w:name="Medium List 1 Accent 2" w:semiHidden="0" w:uiPriority="65" w:unhideWhenUsed="0"/>
-    <w:lsdException w:name="Medium List 2 Accent 2" w:semiHidden="0" w:uiPriority="66" w:unhideWhenUsed="0"/>
-    <w:lsdException w:name="Medium Grid 1 Accent 2" w:semiHidden="0" w:uiPriority="67" w:unhideWhenUsed="0"/>
-    <w:lsdException w:name="Medium Grid 2 Accent 2" w:semiHidden="0" w:uiPriority="68" w:unhideWhenUsed="0"/>
-    <w:lsdException w:name="Medium Grid 3 Accent 2" w:semiHidden="0" w:uiPriority="69" w:unhideWhenUsed="0"/>
-    <w:lsdException w:name="Dark List Accent 2" w:semiHidden="0" w:uiPriority="70" w:unhideWhenUsed="0"/>
-    <w:lsdException w:name="Colorful Shading Accent 2" w:semiHidden="0" w:uiPriority="71" w:unhideWhenUsed="0"/>
-    <w:lsdException w:name="Colorful List Accent 2" w:semiHidden="0" w:uiPriority="72" w:unhideWhenUsed="0"/>
-    <w:lsdException w:name="Colorful Grid Accent 2" w:semiHidden="0" w:uiPriority="73" w:unhideWhenUsed="0"/>
-    <w:lsdException w:name="Light Shading Accent 3" w:semiHidden="0" w:uiPriority="60" w:unhideWhenUsed="0"/>
-    <w:lsdException w:name="Light List Accent 3" w:semiHidden="0" w:uiPriority="61" w:unhideWhenUsed="0"/>
-    <w:lsdException w:name="Light Grid Accent 3" w:semiHidden="0" w:uiPriority="62" w:unhideWhenUsed="0"/>
-    <w:lsdException w:name="Medium Shading 1 Accent 3" w:semiHidden="0" w:uiPriority="63" w:unhideWhenUsed="0"/>
-    <w:lsdException w:name="Medium Shading 2 Accent 3" w:semiHidden="0" w:uiPriority="64" w:unhideWhenUsed="0"/>
-    <w:lsdException w:name="Medium List 1 Accent 3" w:semiHidden="0" w:uiPriority="65" w:unhideWhenUsed="0"/>
-    <w:lsdException w:name="Medium List 2 Accent 3" w:semiHidden="0" w:uiPriority="66" w:unhideWhenUsed="0"/>
-    <w:lsdException w:name="Medium Grid 1 Accent 3" w:semiHidden="0" w:uiPriority="67" w:unhideWhenUsed="0"/>
-    <w:lsdException w:name="Medium Grid 2 Accent 3" w:semiHidden="0" w:uiPriority="68" w:unhideWhenUsed="0"/>
-    <w:lsdException w:name="Medium Grid 3 Accent 3" w:semiHidden="0" w:uiPriority="69" w:unhideWhenUsed="0"/>
-    <w:lsdException w:name="Dark List Accent 3" w:semiHidden="0" w:uiPriority="70" w:unhideWhenUsed="0"/>
-    <w:lsdException w:name="Colorful Shading Accent 3" w:semiHidden="0" w:uiPriority="71" w:unhideWhenUsed="0"/>
-    <w:lsdException w:name="Colorful List Accent 3" w:semiHidden="0" w:uiPriority="72" w:unhideWhenUsed="0"/>
-    <w:lsdException w:name="Colorful Grid Accent 3" w:semiHidden="0" w:uiPriority="73" w:unhideWhenUsed="0"/>
-    <w:lsdException w:name="Light Shading Accent 4" w:semiHidden="0" w:uiPriority="60" w:unhideWhenUsed="0"/>
-    <w:lsdException w:name="Light List Accent 4" w:semiHidden="0" w:uiPriority="61" w:unhideWhenUsed="0"/>
-    <w:lsdException w:name="Light Grid Accent 4" w:semiHidden="0" w:uiPriority="62" w:unhideWhenUsed="0"/>
-    <w:lsdException w:name="Medium Shading 1 Accent 4" w:semiHidden="0" w:uiPriority="63" w:unhideWhenUsed="0"/>
-    <w:lsdException w:name="Medium Shading 2 Accent 4" w:semiHidden="0" w:uiPriority="64" w:unhideWhenUsed="0"/>
-    <w:lsdException w:name="Medium List 1 Accent 4" w:semiHidden="0" w:uiPriority="65" w:unhideWhenUsed="0"/>
-    <w:lsdException w:name="Medium List 2 Accent 4" w:semiHidden="0" w:uiPriority="66" w:unhideWhenUsed="0"/>
-    <w:lsdException w:name="Medium Grid 1 Accent 4" w:semiHidden="0" w:uiPriority="67" w:unhideWhenUsed="0"/>
-    <w:lsdException w:name="Medium Grid 2 Accent 4" w:semiHidden="0" w:uiPriority="68" w:unhideWhenUsed="0"/>
-    <w:lsdException w:name="Medium Grid 3 Accent 4" w:semiHidden="0" w:uiPriority="69" w:unhideWhenUsed="0"/>
-    <w:lsdException w:name="Dark List Accent 4" w:semiHidden="0" w:uiPriority="70" w:unhideWhenUsed="0"/>
-    <w:lsdException w:name="Colorful Shading Accent 4" w:semiHidden="0" w:uiPriority="71" w:unhideWhenUsed="0"/>
-    <w:lsdException w:name="Colorful List Accent 4" w:semiHidden="0" w:uiPriority="72" w:unhideWhenUsed="0"/>
-    <w:lsdException w:name="Colorful Grid Accent 4" w:semiHidden="0" w:uiPriority="73" w:unhideWhenUsed="0"/>
-    <w:lsdException w:name="Light Shading Accent 5" w:semiHidden="0" w:uiPriority="60" w:unhideWhenUsed="0"/>
-    <w:lsdException w:name="Light List Accent 5" w:semiHidden="0" w:uiPriority="61" w:unhideWhenUsed="0"/>
-    <w:lsdException w:name="Light Grid Accent 5" w:semiHidden="0" w:uiPriority="62" w:unhideWhenUsed="0"/>
-    <w:lsdException w:name="Medium Shading 1 Accent 5" w:semiHidden="0" w:uiPriority="63" w:unhideWhenUsed="0"/>
-    <w:lsdException w:name="Medium Shading 2 Accent 5" w:semiHidden="0" w:uiPriority="64" w:unhideWhenUsed="0"/>
-    <w:lsdException w:name="Medium List 1 Accent 5" w:semiHidden="0" w:uiPriority="65" w:unhideWhenUsed="0"/>
-    <w:lsdException w:name="Medium List 2 Accent 5" w:semiHidden="0" w:uiPriority="66" w:unhideWhenUsed="0"/>
-    <w:lsdException w:name="Medium Grid 1 Accent 5" w:semiHidden="0" w:uiPriority="67" w:unhideWhenUsed="0"/>
-    <w:lsdException w:name="Medium Grid 2 Accent 5" w:semiHidden="0" w:uiPriority="68" w:unhideWhenUsed="0"/>
-    <w:lsdException w:name="Medium Grid 3 Accent 5" w:semiHidden="0" w:uiPriority="69" w:unhideWhenUsed="0"/>
-    <w:lsdException w:name="Dark List Accent 5" w:semiHidden="0" w:uiPriority="70" w:unhideWhenUsed="0"/>
-    <w:lsdException w:name="Colorful Shading Accent 5" w:semiHidden="0" w:uiPriority="71" w:unhideWhenUsed="0"/>
-    <w:lsdException w:name="Colorful List Accent 5" w:semiHidden="0" w:uiPriority="72" w:unhideWhenUsed="0"/>
-    <w:lsdException w:name="Colorful Grid Accent 5" w:semiHidden="0" w:uiPriority="73" w:unhideWhenUsed="0"/>
-    <w:lsdException w:name="Light Shading Accent 6" w:semiHidden="0" w:uiPriority="60" w:unhideWhenUsed="0"/>
-    <w:lsdException w:name="Light List Accent 6" w:semiHidden="0" w:uiPriority="61" w:unhideWhenUsed="0"/>
-    <w:lsdException w:name="Light Grid Accent 6" w:semiHidden="0" w:uiPriority="62" w:unhideWhenUsed="0"/>
-    <w:lsdException w:name="Medium Shading 1 Accent 6" w:semiHidden="0" w:uiPriority="63" w:unhideWhenUsed="0"/>
-    <w:lsdException w:name="Medium Shading 2 Accent 6" w:semiHidden="0" w:uiPriority="64" w:unhideWhenUsed="0"/>
-    <w:lsdException w:name="Medium List 1 Accent 6" w:semiHidden="0" w:uiPriority="65" w:unhideWhenUsed="0"/>
-    <w:lsdException w:name="Medium List 2 Accent 6" w:semiHidden="0" w:uiPriority="66" w:unhideWhenUsed="0"/>
-    <w:lsdException w:name="Medium Grid 1 Accent 6" w:semiHidden="0" w:uiPriority="67" w:unhideWhenUsed="0"/>
-    <w:lsdException w:name="Medium Grid 2 Accent 6" w:semiHidden="0" w:uiPriority="68" w:unhideWhenUsed="0"/>
-    <w:lsdException w:name="Medium Grid 3 Accent 6" w:semiHidden="0" w:uiPriority="69" w:unhideWhenUsed="0"/>
-    <w:lsdException w:name="Dark List Accent 6" w:semiHidden="0" w:uiPriority="70" w:unhideWhenUsed="0"/>
-    <w:lsdException w:name="Colorful Shading Accent 6" w:semiHidden="0" w:uiPriority="71" w:unhideWhenUsed="0"/>
-    <w:lsdException w:name="Colorful List Accent 6" w:semiHidden="0" w:uiPriority="72" w:unhideWhenUsed="0"/>
-    <w:lsdException w:name="Colorful Grid Accent 6" w:semiHidden="0" w:uiPriority="73" w:unhideWhenUsed="0"/>
-    <w:lsdException w:name="Subtle Emphasis" w:semiHidden="0" w:uiPriority="19" w:unhideWhenUsed="0" w:qFormat="1"/>
-    <w:lsdException w:name="Intense Emphasis" w:semiHidden="0" w:uiPriority="21" w:unhideWhenUsed="0" w:qFormat="1"/>
-    <w:lsdException w:name="Subtle Reference" w:semiHidden="0" w:uiPriority="31" w:unhideWhenUsed="0" w:qFormat="1"/>
-    <w:lsdException w:name="Intense Reference" w:semiHidden="0" w:uiPriority="32" w:unhideWhenUsed="0" w:qFormat="1"/>
-    <w:lsdException w:name="Book Title" w:semiHidden="0" w:uiPriority="33" w:unhideWhenUsed="0" w:qFormat="1"/>
-    <w:lsdException w:name="Bibliography" w:uiPriority="37"/>
-    <w:lsdException w:name="TOC Heading" w:uiPriority="39" w:qFormat="1"/>
+  <w:latentStyles w:defLockedState="0" w:defUIPriority="99" w:defSemiHidden="0" w:defUnhideWhenUsed="0" w:defQFormat="0" w:count="371">
+    <w:lsdException w:name="Normal" w:uiPriority="0" w:qFormat="1"/>
+    <w:lsdException w:name="heading 1" w:uiPriority="9" w:qFormat="1"/>
+    <w:lsdException w:name="heading 2" w:semiHidden="1" w:uiPriority="9" w:unhideWhenUsed="1" w:qFormat="1"/>
+    <w:lsdException w:name="heading 3" w:semiHidden="1" w:uiPriority="9" w:unhideWhenUsed="1" w:qFormat="1"/>
+    <w:lsdException w:name="heading 4" w:semiHidden="1" w:uiPriority="9" w:unhideWhenUsed="1" w:qFormat="1"/>
+    <w:lsdException w:name="heading 5" w:semiHidden="1" w:uiPriority="9" w:unhideWhenUsed="1" w:qFormat="1"/>
+    <w:lsdException w:name="heading 6" w:semiHidden="1" w:uiPriority="9" w:unhideWhenUsed="1" w:qFormat="1"/>
+    <w:lsdException w:name="heading 7" w:semiHidden="1" w:uiPriority="9" w:unhideWhenUsed="1" w:qFormat="1"/>
+    <w:lsdException w:name="heading 8" w:semiHidden="1" w:uiPriority="9" w:unhideWhenUsed="1" w:qFormat="1"/>
+    <w:lsdException w:name="heading 9" w:semiHidden="1" w:uiPriority="9" w:unhideWhenUsed="1" w:qFormat="1"/>
+    <w:lsdException w:name="index 1" w:semiHidden="1" w:unhideWhenUsed="1"/>
+    <w:lsdException w:name="index 2" w:semiHidden="1" w:unhideWhenUsed="1"/>
+    <w:lsdException w:name="index 3" w:semiHidden="1" w:unhideWhenUsed="1"/>
+    <w:lsdException w:name="index 4" w:semiHidden="1" w:unhideWhenUsed="1"/>
+    <w:lsdException w:name="index 5" w:semiHidden="1" w:unhideWhenUsed="1"/>
+    <w:lsdException w:name="index 6" w:semiHidden="1" w:unhideWhenUsed="1"/>
+    <w:lsdException w:name="index 7" w:semiHidden="1" w:unhideWhenUsed="1"/>
+    <w:lsdException w:name="index 8" w:semiHidden="1" w:unhideWhenUsed="1"/>
+    <w:lsdException w:name="index 9" w:semiHidden="1" w:unhideWhenUsed="1"/>
+    <w:lsdException w:name="toc 1" w:semiHidden="1" w:uiPriority="39" w:unhideWhenUsed="1"/>
+    <w:lsdException w:name="toc 2" w:semiHidden="1" w:uiPriority="39" w:unhideWhenUsed="1"/>
+    <w:lsdException w:name="toc 3" w:semiHidden="1" w:uiPriority="39" w:unhideWhenUsed="1"/>
+    <w:lsdException w:name="toc 4" w:semiHidden="1" w:uiPriority="39" w:unhideWhenUsed="1"/>
+    <w:lsdException w:name="toc 5" w:semiHidden="1" w:uiPriority="39" w:unhideWhenUsed="1"/>
+    <w:lsdException w:name="toc 6" w:semiHidden="1" w:uiPriority="39" w:unhideWhenUsed="1"/>
+    <w:lsdException w:name="toc 7" w:semiHidden="1" w:uiPriority="39" w:unhideWhenUsed="1"/>
+    <w:lsdException w:name="toc 8" w:semiHidden="1" w:uiPriority="39" w:unhideWhenUsed="1"/>
+    <w:lsdException w:name="toc 9" w:semiHidden="1" w:uiPriority="39" w:unhideWhenUsed="1"/>
+    <w:lsdException w:name="Normal Indent" w:semiHidden="1" w:unhideWhenUsed="1"/>
+    <w:lsdException w:name="footnote text" w:semiHidden="1" w:unhideWhenUsed="1"/>
+    <w:lsdException w:name="annotation text" w:semiHidden="1" w:unhideWhenUsed="1"/>
+    <w:lsdException w:name="header" w:semiHidden="1" w:unhideWhenUsed="1"/>
+    <w:lsdException w:name="footer" w:semiHidden="1" w:unhideWhenUsed="1"/>
+    <w:lsdException w:name="index heading" w:semiHidden="1" w:unhideWhenUsed="1"/>
+    <w:lsdException w:name="caption" w:semiHidden="1" w:uiPriority="35" w:unhideWhenUsed="1" w:qFormat="1"/>
+    <w:lsdException w:name="table of figures" w:semiHidden="1" w:unhideWhenUsed="1"/>
+    <w:lsdException w:name="envelope address" w:semiHidden="1" w:unhideWhenUsed="1"/>
+    <w:lsdException w:name="envelope return" w:semiHidden="1" w:unhideWhenUsed="1"/>
+    <w:lsdException w:name="footnote reference" w:semiHidden="1" w:unhideWhenUsed="1"/>
+    <w:lsdException w:name="annotation reference" w:semiHidden="1" w:unhideWhenUsed="1"/>
+    <w:lsdException w:name="line number" w:semiHidden="1" w:unhideWhenUsed="1"/>
+    <w:lsdException w:name="page number" w:semiHidden="1" w:unhideWhenUsed="1"/>
+    <w:lsdException w:name="endnote reference" w:semiHidden="1" w:unhideWhenUsed="1"/>
+    <w:lsdException w:name="endnote text" w:semiHidden="1" w:unhideWhenUsed="1"/>
+    <w:lsdException w:name="table of authorities" w:semiHidden="1" w:unhideWhenUsed="1"/>
+    <w:lsdException w:name="macro" w:semiHidden="1" w:unhideWhenUsed="1"/>
+    <w:lsdException w:name="toa heading" w:semiHidden="1" w:unhideWhenUsed="1"/>
+    <w:lsdException w:name="List" w:semiHidden="1" w:unhideWhenUsed="1"/>
+    <w:lsdException w:name="List Bullet" w:semiHidden="1" w:unhideWhenUsed="1"/>
+    <w:lsdException w:name="List Number" w:semiHidden="1" w:unhideWhenUsed="1"/>
+    <w:lsdException w:name="List 2" w:semiHidden="1" w:unhideWhenUsed="1"/>
+    <w:lsdException w:name="List 3" w:semiHidden="1" w:unhideWhenUsed="1"/>
+    <w:lsdException w:name="List 4" w:semiHidden="1" w:unhideWhenUsed="1"/>
+    <w:lsdException w:name="List 5" w:semiHidden="1" w:unhideWhenUsed="1"/>
+    <w:lsdException w:name="List Bullet 2" w:semiHidden="1" w:unhideWhenUsed="1"/>
+    <w:lsdException w:name="List Bullet 3" w:semiHidden="1" w:unhideWhenUsed="1"/>
+    <w:lsdException w:name="List Bullet 4" w:semiHidden="1" w:unhideWhenUsed="1"/>
+    <w:lsdException w:name="List Bullet 5" w:semiHidden="1" w:unhideWhenUsed="1"/>
+    <w:lsdException w:name="List Number 2" w:semiHidden="1" w:unhideWhenUsed="1"/>
+    <w:lsdException w:name="List Number 3" w:semiHidden="1" w:unhideWhenUsed="1"/>
+    <w:lsdException w:name="List Number 4" w:semiHidden="1" w:unhideWhenUsed="1"/>
+    <w:lsdException w:name="List Number 5" w:semiHidden="1" w:unhideWhenUsed="1"/>
+    <w:lsdException w:name="Title" w:uiPriority="10" w:qFormat="1"/>
+    <w:lsdException w:name="Closing" w:semiHidden="1" w:unhideWhenUsed="1"/>
+    <w:lsdException w:name="Signature" w:semiHidden="1" w:unhideWhenUsed="1"/>
+    <w:lsdException w:name="Default Paragraph Font" w:semiHidden="1" w:uiPriority="1" w:unhideWhenUsed="1"/>
+    <w:lsdException w:name="Body Text" w:semiHidden="1" w:unhideWhenUsed="1"/>
+    <w:lsdException w:name="Body Text Indent" w:semiHidden="1" w:unhideWhenUsed="1"/>
+    <w:lsdException w:name="List Continue" w:semiHidden="1" w:unhideWhenUsed="1"/>
+    <w:lsdException w:name="List Continue 2" w:semiHidden="1" w:unhideWhenUsed="1"/>
+    <w:lsdException w:name="List Continue 3" w:semiHidden="1" w:unhideWhenUsed="1"/>
+    <w:lsdException w:name="List Continue 4" w:semiHidden="1" w:unhideWhenUsed="1"/>
+    <w:lsdException w:name="List Continue 5" w:semiHidden="1" w:unhideWhenUsed="1"/>
+    <w:lsdException w:name="Message Header" w:semiHidden="1" w:unhideWhenUsed="1"/>
+    <w:lsdException w:name="Subtitle" w:uiPriority="11" w:qFormat="1"/>
+    <w:lsdException w:name="Salutation" w:semiHidden="1" w:unhideWhenUsed="1"/>
+    <w:lsdException w:name="Date" w:semiHidden="1" w:unhideWhenUsed="1"/>
+    <w:lsdException w:name="Body Text First Indent" w:semiHidden="1" w:unhideWhenUsed="1"/>
+    <w:lsdException w:name="Body Text First Indent 2" w:semiHidden="1" w:unhideWhenUsed="1"/>
+    <w:lsdException w:name="Note Heading" w:semiHidden="1" w:unhideWhenUsed="1"/>
+    <w:lsdException w:name="Body Text 2" w:semiHidden="1" w:unhideWhenUsed="1"/>
+    <w:lsdException w:name="Body Text 3" w:semiHidden="1" w:unhideWhenUsed="1"/>
+    <w:lsdException w:name="Body Text Indent 2" w:semiHidden="1" w:unhideWhenUsed="1"/>
+    <w:lsdException w:name="Body Text Indent 3" w:semiHidden="1" w:unhideWhenUsed="1"/>
+    <w:lsdException w:name="Block Text" w:semiHidden="1" w:unhideWhenUsed="1"/>
+    <w:lsdException w:name="Hyperlink" w:semiHidden="1" w:unhideWhenUsed="1"/>
+    <w:lsdException w:name="FollowedHyperlink" w:semiHidden="1" w:unhideWhenUsed="1"/>
+    <w:lsdException w:name="Strong" w:uiPriority="22" w:qFormat="1"/>
+    <w:lsdException w:name="Emphasis" w:uiPriority="20" w:qFormat="1"/>
+    <w:lsdException w:name="Document Map" w:semiHidden="1" w:unhideWhenUsed="1"/>
+    <w:lsdException w:name="Plain Text" w:semiHidden="1" w:unhideWhenUsed="1"/>
+    <w:lsdException w:name="E-mail Signature" w:semiHidden="1" w:unhideWhenUsed="1"/>
+    <w:lsdException w:name="HTML Top of Form" w:semiHidden="1" w:unhideWhenUsed="1"/>
+    <w:lsdException w:name="HTML Bottom of Form" w:semiHidden="1" w:unhideWhenUsed="1"/>
+    <w:lsdException w:name="Normal (Web)" w:semiHidden="1" w:unhideWhenUsed="1"/>
+    <w:lsdException w:name="HTML Acronym" w:semiHidden="1" w:unhideWhenUsed="1"/>
+    <w:lsdException w:name="HTML Address" w:semiHidden="1" w:unhideWhenUsed="1"/>
+    <w:lsdException w:name="HTML Cite" w:semiHidden="1" w:unhideWhenUsed="1"/>
+    <w:lsdException w:name="HTML Code" w:semiHidden="1" w:unhideWhenUsed="1"/>
+    <w:lsdException w:name="HTML Definition" w:semiHidden="1" w:unhideWhenUsed="1"/>
+    <w:lsdException w:name="HTML Keyboard" w:semiHidden="1" w:unhideWhenUsed="1"/>
+    <w:lsdException w:name="HTML Preformatted" w:semiHidden="1" w:unhideWhenUsed="1"/>
+    <w:lsdException w:name="HTML Sample" w:semiHidden="1" w:unhideWhenUsed="1"/>
+    <w:lsdException w:name="HTML Typewriter" w:semiHidden="1" w:unhideWhenUsed="1"/>
+    <w:lsdException w:name="HTML Variable" w:semiHidden="1" w:unhideWhenUsed="1"/>
+    <w:lsdException w:name="Normal Table" w:semiHidden="1" w:unhideWhenUsed="1"/>
+    <w:lsdException w:name="annotation subject" w:semiHidden="1" w:unhideWhenUsed="1"/>
+    <w:lsdException w:name="No List" w:semiHidden="1" w:unhideWhenUsed="1"/>
+    <w:lsdException w:name="Outline List 1" w:semiHidden="1" w:unhideWhenUsed="1"/>
+    <w:lsdException w:name="Outline List 2" w:semiHidden="1" w:unhideWhenUsed="1"/>
+    <w:lsdException w:name="Outline List 3" w:semiHidden="1" w:unhideWhenUsed="1"/>
+    <w:lsdException w:name="Table Simple 1" w:semiHidden="1" w:unhideWhenUsed="1"/>
+    <w:lsdException w:name="Table Simple 2" w:semiHidden="1" w:unhideWhenUsed="1"/>
+    <w:lsdException w:name="Table Simple 3" w:semiHidden="1" w:unhideWhenUsed="1"/>
+    <w:lsdException w:name="Table Classic 1" w:semiHidden="1" w:unhideWhenUsed="1"/>
+    <w:lsdException w:name="Table Classic 2" w:semiHidden="1" w:unhideWhenUsed="1"/>
+    <w:lsdException w:name="Table Classic 3" w:semiHidden="1" w:unhideWhenUsed="1"/>
+    <w:lsdException w:name="Table Classic 4" w:semiHidden="1" w:unhideWhenUsed="1"/>
+    <w:lsdException w:name="Table Colorful 1" w:semiHidden="1" w:unhideWhenUsed="1"/>
+    <w:lsdException w:name="Table Colorful 2" w:semiHidden="1" w:unhideWhenUsed="1"/>
+    <w:lsdException w:name="Table Colorful 3" w:semiHidden="1" w:unhideWhenUsed="1"/>
+    <w:lsdException w:name="Table Columns 1" w:semiHidden="1" w:unhideWhenUsed="1"/>
+    <w:lsdException w:name="Table Columns 2" w:semiHidden="1" w:unhideWhenUsed="1"/>
+    <w:lsdException w:name="Table Columns 3" w:semiHidden="1" w:unhideWhenUsed="1"/>
+    <w:lsdException w:name="Table Columns 4" w:semiHidden="1" w:unhideWhenUsed="1"/>
+    <w:lsdException w:name="Table Columns 5" w:semiHidden="1" w:unhideWhenUsed="1"/>
+    <w:lsdException w:name="Table Grid 1" w:semiHidden="1" w:unhideWhenUsed="1"/>
+    <w:lsdException w:name="Table Grid 2" w:semiHidden="1" w:unhideWhenUsed="1"/>
+    <w:lsdException w:name="Table Grid 3" w:semiHidden="1" w:unhideWhenUsed="1"/>
+    <w:lsdException w:name="Table Grid 4" w:semiHidden="1" w:unhideWhenUsed="1"/>
+    <w:lsdException w:name="Table Grid 5" w:semiHidden="1" w:unhideWhenUsed="1"/>
+    <w:lsdException w:name="Table Grid 6" w:semiHidden="1" w:unhideWhenUsed="1"/>
+    <w:lsdException w:name="Table Grid 7" w:semiHidden="1" w:unhideWhenUsed="1"/>
+    <w:lsdException w:name="Table Grid 8" w:semiHidden="1" w:unhideWhenUsed="1"/>
+    <w:lsdException w:name="Table List 1" w:semiHidden="1" w:unhideWhenUsed="1"/>
+    <w:lsdException w:name="Table List 2" w:semiHidden="1" w:unhideWhenUsed="1"/>
+    <w:lsdException w:name="Table List 3" w:semiHidden="1" w:unhideWhenUsed="1"/>
+    <w:lsdException w:name="Table List 4" w:semiHidden="1" w:unhideWhenUsed="1"/>
+    <w:lsdException w:name="Table List 5" w:semiHidden="1" w:unhideWhenUsed="1"/>
+    <w:lsdException w:name="Table List 6" w:semiHidden="1" w:unhideWhenUsed="1"/>
+    <w:lsdException w:name="Table List 7" w:semiHidden="1" w:unhideWhenUsed="1"/>
+    <w:lsdException w:name="Table List 8" w:semiHidden="1" w:unhideWhenUsed="1"/>
+    <w:lsdException w:name="Table 3D effects 1" w:semiHidden="1" w:unhideWhenUsed="1"/>
+    <w:lsdException w:name="Table 3D effects 2" w:semiHidden="1" w:unhideWhenUsed="1"/>
+    <w:lsdException w:name="Table 3D effects 3" w:semiHidden="1" w:unhideWhenUsed="1"/>
+    <w:lsdException w:name="Table Contemporary" w:semiHidden="1" w:unhideWhenUsed="1"/>
+    <w:lsdException w:name="Table Elegant" w:semiHidden="1" w:unhideWhenUsed="1"/>
+    <w:lsdException w:name="Table Professional" w:semiHidden="1" w:unhideWhenUsed="1"/>
+    <w:lsdException w:name="Table Subtle 1" w:semiHidden="1" w:unhideWhenUsed="1"/>
+    <w:lsdException w:name="Table Subtle 2" w:semiHidden="1" w:unhideWhenUsed="1"/>
+    <w:lsdException w:name="Table Web 1" w:semiHidden="1" w:unhideWhenUsed="1"/>
+    <w:lsdException w:name="Table Web 2" w:semiHidden="1" w:unhideWhenUsed="1"/>
+    <w:lsdException w:name="Table Web 3" w:semiHidden="1" w:unhideWhenUsed="1"/>
+    <w:lsdException w:name="Balloon Text" w:semiHidden="1" w:unhideWhenUsed="1"/>
+    <w:lsdException w:name="Table Grid" w:uiPriority="59"/>
+    <w:lsdException w:name="Table Theme" w:semiHidden="1" w:unhideWhenUsed="1"/>
+    <w:lsdException w:name="Placeholder Text" w:semiHidden="1"/>
+    <w:lsdException w:name="No Spacing" w:uiPriority="1" w:qFormat="1"/>
+    <w:lsdException w:name="Light Shading" w:uiPriority="60"/>
+    <w:lsdException w:name="Light List" w:uiPriority="61"/>
+    <w:lsdException w:name="Light Grid" w:uiPriority="62"/>
+    <w:lsdException w:name="Medium Shading 1" w:uiPriority="63"/>
+    <w:lsdException w:name="Medium Shading 2" w:uiPriority="64"/>
+    <w:lsdException w:name="Medium List 1" w:uiPriority="65"/>
+    <w:lsdException w:name="Medium List 2" w:uiPriority="66"/>
+    <w:lsdException w:name="Medium Grid 1" w:uiPriority="67"/>
+    <w:lsdException w:name="Medium Grid 2" w:uiPriority="68"/>
+    <w:lsdException w:name="Medium Grid 3" w:uiPriority="69"/>
+    <w:lsdException w:name="Dark List" w:uiPriority="70"/>
+    <w:lsdException w:name="Colorful Shading" w:uiPriority="71"/>
+    <w:lsdException w:name="Colorful List" w:uiPriority="72"/>
+    <w:lsdException w:name="Colorful Grid" w:uiPriority="73"/>
+    <w:lsdException w:name="Light Shading Accent 1" w:uiPriority="60"/>
+    <w:lsdException w:name="Light List Accent 1" w:uiPriority="61"/>
+    <w:lsdException w:name="Light Grid Accent 1" w:uiPriority="62"/>
+    <w:lsdException w:name="Medium Shading 1 Accent 1" w:uiPriority="63"/>
+    <w:lsdException w:name="Medium Shading 2 Accent 1" w:uiPriority="64"/>
+    <w:lsdException w:name="Medium List 1 Accent 1" w:uiPriority="65"/>
+    <w:lsdException w:name="Revision" w:semiHidden="1"/>
+    <w:lsdException w:name="List Paragraph" w:uiPriority="34" w:qFormat="1"/>
+    <w:lsdException w:name="Quote" w:uiPriority="29" w:qFormat="1"/>
+    <w:lsdException w:name="Intense Quote" w:uiPriority="30" w:qFormat="1"/>
+    <w:lsdException w:name="Medium List 2 Accent 1" w:uiPriority="66"/>
+    <w:lsdException w:name="Medium Grid 1 Accent 1" w:uiPriority="67"/>
+    <w:lsdException w:name="Medium Grid 2 Accent 1" w:uiPriority="68"/>
+    <w:lsdException w:name="Medium Grid 3 Accent 1" w:uiPriority="69"/>
+    <w:lsdException w:name="Dark List Accent 1" w:uiPriority="70"/>
+    <w:lsdException w:name="Colorful Shading Accent 1" w:uiPriority="71"/>
+    <w:lsdException w:name="Colorful List Accent 1" w:uiPriority="72"/>
+    <w:lsdException w:name="Colorful Grid Accent 1" w:uiPriority="73"/>
+    <w:lsdException w:name="Light Shading Accent 2" w:uiPriority="60"/>
+    <w:lsdException w:name="Light List Accent 2" w:uiPriority="61"/>
+    <w:lsdException w:name="Light Grid Accent 2" w:uiPriority="62"/>
+    <w:lsdException w:name="Medium Shading 1 Accent 2" w:uiPriority="63"/>
+    <w:lsdException w:name="Medium Shading 2 Accent 2" w:uiPriority="64"/>
+    <w:lsdException w:name="Medium List 1 Accent 2" w:uiPriority="65"/>
+    <w:lsdException w:name="Medium List 2 Accent 2" w:uiPriority="66"/>
+    <w:lsdException w:name="Medium Grid 1 Accent 2" w:uiPriority="67"/>
+    <w:lsdException w:name="Medium Grid 2 Accent 2" w:uiPriority="68"/>
+    <w:lsdException w:name="Medium Grid 3 Accent 2" w:uiPriority="69"/>
+    <w:lsdException w:name="Dark List Accent 2" w:uiPriority="70"/>
+    <w:lsdException w:name="Colorful Shading Accent 2" w:uiPriority="71"/>
+    <w:lsdException w:name="Colorful List Accent 2" w:uiPriority="72"/>
+    <w:lsdException w:name="Colorful Grid Accent 2" w:uiPriority="73"/>
+    <w:lsdException w:name="Light Shading Accent 3" w:uiPriority="60"/>
+    <w:lsdException w:name="Light List Accent 3" w:uiPriority="61"/>
+    <w:lsdException w:name="Light Grid Accent 3" w:uiPriority="62"/>
+    <w:lsdException w:name="Medium Shading 1 Accent 3" w:uiPriority="63"/>
+    <w:lsdException w:name="Medium Shading 2 Accent 3" w:uiPriority="64"/>
+    <w:lsdException w:name="Medium List 1 Accent 3" w:uiPriority="65"/>
+    <w:lsdException w:name="Medium List 2 Accent 3" w:uiPriority="66"/>
+    <w:lsdException w:name="Medium Grid 1 Accent 3" w:uiPriority="67"/>
+    <w:lsdException w:name="Medium Grid 2 Accent 3" w:uiPriority="68"/>
+    <w:lsdException w:name="Medium Grid 3 Accent 3" w:uiPriority="69"/>
+    <w:lsdException w:name="Dark List Accent 3" w:uiPriority="70"/>
+    <w:lsdException w:name="Colorful Shading Accent 3" w:uiPriority="71"/>
+    <w:lsdException w:name="Colorful List Accent 3" w:uiPriority="72"/>
+    <w:lsdException w:name="Colorful Grid Accent 3" w:uiPriority="73"/>
+    <w:lsdException w:name="Light Shading Accent 4" w:uiPriority="60"/>
+    <w:lsdException w:name="Light List Accent 4" w:uiPriority="61"/>
+    <w:lsdException w:name="Light Grid Accent 4" w:uiPriority="62"/>
+    <w:lsdException w:name="Medium Shading 1 Accent 4" w:uiPriority="63"/>
+    <w:lsdException w:name="Medium Shading 2 Accent 4" w:uiPriority="64"/>
+    <w:lsdException w:name="Medium List 1 Accent 4" w:uiPriority="65"/>
+    <w:lsdException w:name="Medium List 2 Accent 4" w:uiPriority="66"/>
+    <w:lsdException w:name="Medium Grid 1 Accent 4" w:uiPriority="67"/>
+    <w:lsdException w:name="Medium Grid 2 Accent 4" w:uiPriority="68"/>
+    <w:lsdException w:name="Medium Grid 3 Accent 4" w:uiPriority="69"/>
+    <w:lsdException w:name="Dark List Accent 4" w:uiPriority="70"/>
+    <w:lsdException w:name="Colorful Shading Accent 4" w:uiPriority="71"/>
+    <w:lsdException w:name="Colorful List Accent 4" w:uiPriority="72"/>
+    <w:lsdException w:name="Colorful Grid Accent 4" w:uiPriority="73"/>
+    <w:lsdException w:name="Light Shading Accent 5" w:uiPriority="60"/>
+    <w:lsdException w:name="Light List Accent 5" w:uiPriority="61"/>
+    <w:lsdException w:name="Light Grid Accent 5" w:uiPriority="62"/>
+    <w:lsdException w:name="Medium Shading 1 Accent 5" w:uiPriority="63"/>
+    <w:lsdException w:name="Medium Shading 2 Accent 5" w:uiPriority="64"/>
+    <w:lsdException w:name="Medium List 1 Accent 5" w:uiPriority="65"/>
+    <w:lsdException w:name="Medium List 2 Accent 5" w:uiPriority="66"/>
+    <w:lsdException w:name="Medium Grid 1 Accent 5" w:uiPriority="67"/>
+    <w:lsdException w:name="Medium Grid 2 Accent 5" w:uiPriority="68"/>
+    <w:lsdException w:name="Medium Grid 3 Accent 5" w:uiPriority="69"/>
+    <w:lsdException w:name="Dark List Accent 5" w:uiPriority="70"/>
+    <w:lsdException w:name="Colorful Shading Accent 5" w:uiPriority="71"/>
+    <w:lsdException w:name="Colorful List Accent 5" w:uiPriority="72"/>
+    <w:lsdException w:name="Colorful Grid Accent 5" w:uiPriority="73"/>
+    <w:lsdException w:name="Light Shading Accent 6" w:uiPriority="60"/>
+    <w:lsdException w:name="Light List Accent 6" w:uiPriority="61"/>
+    <w:lsdException w:name="Light Grid Accent 6" w:uiPriority="62"/>
+    <w:lsdException w:name="Medium Shading 1 Accent 6" w:uiPriority="63"/>
+    <w:lsdException w:name="Medium Shading 2 Accent 6" w:uiPriority="64"/>
+    <w:lsdException w:name="Medium List 1 Accent 6" w:uiPriority="65"/>
+    <w:lsdException w:name="Medium List 2 Accent 6" w:uiPriority="66"/>
+    <w:lsdException w:name="Medium Grid 1 Accent 6" w:uiPriority="67"/>
+    <w:lsdException w:name="Medium Grid 2 Accent 6" w:uiPriority="68"/>
+    <w:lsdException w:name="Medium Grid 3 Accent 6" w:uiPriority="69"/>
+    <w:lsdException w:name="Dark List Accent 6" w:uiPriority="70"/>
+    <w:lsdException w:name="Colorful Shading Accent 6" w:uiPriority="71"/>
+    <w:lsdException w:name="Colorful List Accent 6" w:uiPriority="72"/>
+    <w:lsdException w:name="Colorful Grid Accent 6" w:uiPriority="73"/>
+    <w:lsdException w:name="Subtle Emphasis" w:uiPriority="19" w:qFormat="1"/>
+    <w:lsdException w:name="Intense Emphasis" w:uiPriority="21" w:qFormat="1"/>
+    <w:lsdException w:name="Subtle Reference" w:uiPriority="31" w:qFormat="1"/>
+    <w:lsdException w:name="Intense Reference" w:uiPriority="32" w:qFormat="1"/>
+    <w:lsdException w:name="Book Title" w:uiPriority="33" w:qFormat="1"/>
+    <w:lsdException w:name="Bibliography" w:semiHidden="1" w:uiPriority="37" w:unhideWhenUsed="1"/>
+    <w:lsdException w:name="TOC Heading" w:semiHidden="1" w:uiPriority="39" w:unhideWhenUsed="1" w:qFormat="1"/>
+    <w:lsdException w:name="Plain Table 1" w:uiPriority="41"/>
+    <w:lsdException w:name="Plain Table 2" w:uiPriority="42"/>
+    <w:lsdException w:name="Plain Table 3" w:uiPriority="43"/>
+    <w:lsdException w:name="Plain Table 4" w:uiPriority="44"/>
+    <w:lsdException w:name="Plain Table 5" w:uiPriority="45"/>
+    <w:lsdException w:name="Grid Table Light" w:uiPriority="40"/>
+    <w:lsdException w:name="Grid Table 1 Light" w:uiPriority="46"/>
+    <w:lsdException w:name="Grid Table 2" w:uiPriority="47"/>
+    <w:lsdException w:name="Grid Table 3" w:uiPriority="48"/>
+    <w:lsdException w:name="Grid Table 4" w:uiPriority="49"/>
+    <w:lsdException w:name="Grid Table 5 Dark" w:uiPriority="50"/>
+    <w:lsdException w:name="Grid Table 6 Colorful" w:uiPriority="51"/>
+    <w:lsdException w:name="Grid Table 7 Colorful" w:uiPriority="52"/>
+    <w:lsdException w:name="Grid Table 1 Light Accent 1" w:uiPriority="46"/>
+    <w:lsdException w:name="Grid Table 2 Accent 1" w:uiPriority="47"/>
+    <w:lsdException w:name="Grid Table 3 Accent 1" w:uiPriority="48"/>
+    <w:lsdException w:name="Grid Table 4 Accent 1" w:uiPriority="49"/>
+    <w:lsdException w:name="Grid Table 5 Dark Accent 1" w:uiPriority="50"/>
+    <w:lsdException w:name="Grid Table 6 Colorful Accent 1" w:uiPriority="51"/>
+    <w:lsdException w:name="Grid Table 7 Colorful Accent 1" w:uiPriority="52"/>
+    <w:lsdException w:name="Grid Table 1 Light Accent 2" w:uiPriority="46"/>
+    <w:lsdException w:name="Grid Table 2 Accent 2" w:uiPriority="47"/>
+    <w:lsdException w:name="Grid Table 3 Accent 2" w:uiPriority="48"/>
+    <w:lsdException w:name="Grid Table 4 Accent 2" w:uiPriority="49"/>
+    <w:lsdException w:name="Grid Table 5 Dark Accent 2" w:uiPriority="50"/>
+    <w:lsdException w:name="Grid Table 6 Colorful Accent 2" w:uiPriority="51"/>
+    <w:lsdException w:name="Grid Table 7 Colorful Accent 2" w:uiPriority="52"/>
+    <w:lsdException w:name="Grid Table 1 Light Accent 3" w:uiPriority="46"/>
+    <w:lsdException w:name="Grid Table 2 Accent 3" w:uiPriority="47"/>
+    <w:lsdException w:name="Grid Table 3 Accent 3" w:uiPriority="48"/>
+    <w:lsdException w:name="Grid Table 4 Accent 3" w:uiPriority="49"/>
+    <w:lsdException w:name="Grid Table 5 Dark Accent 3" w:uiPriority="50"/>
+    <w:lsdException w:name="Grid Table 6 Colorful Accent 3" w:uiPriority="51"/>
+    <w:lsdException w:name="Grid Table 7 Colorful Accent 3" w:uiPriority="52"/>
+    <w:lsdException w:name="Grid Table 1 Light Accent 4" w:uiPriority="46"/>
+    <w:lsdException w:name="Grid Table 2 Accent 4" w:uiPriority="47"/>
+    <w:lsdException w:name="Grid Table 3 Accent 4" w:uiPriority="48"/>
+    <w:lsdException w:name="Grid Table 4 Accent 4" w:uiPriority="49"/>
+    <w:lsdException w:name="Grid Table 5 Dark Accent 4" w:uiPriority="50"/>
+    <w:lsdException w:name="Grid Table 6 Colorful Accent 4" w:uiPriority="51"/>
+    <w:lsdException w:name="Grid Table 7 Colorful Accent 4" w:uiPriority="52"/>
+    <w:lsdException w:name="Grid Table 1 Light Accent 5" w:uiPriority="46"/>
+    <w:lsdException w:name="Grid Table 2 Accent 5" w:uiPriority="47"/>
+    <w:lsdException w:name="Grid Table 3 Accent 5" w:uiPriority="48"/>
+    <w:lsdException w:name="Grid Table 4 Accent 5" w:uiPriority="49"/>
+    <w:lsdException w:name="Grid Table 5 Dark Accent 5" w:uiPriority="50"/>
+    <w:lsdException w:name="Grid Table 6 Colorful Accent 5" w:uiPriority="51"/>
+    <w:lsdException w:name="Grid Table 7 Colorful Accent 5" w:uiPriority="52"/>
+    <w:lsdException w:name="Grid Table 1 Light Accent 6" w:uiPriority="46"/>
+    <w:lsdException w:name="Grid Table 2 Accent 6" w:uiPriority="47"/>
+    <w:lsdException w:name="Grid Table 3 Accent 6" w:uiPriority="48"/>
+    <w:lsdException w:name="Grid Table 4 Accent 6" w:uiPriority="49"/>
+    <w:lsdException w:name="Grid Table 5 Dark Accent 6" w:uiPriority="50"/>
+    <w:lsdException w:name="Grid Table 6 Colorful Accent 6" w:uiPriority="51"/>
+    <w:lsdException w:name="Grid Table 7 Colorful Accent 6" w:uiPriority="52"/>
+    <w:lsdException w:name="List Table 1 Light" w:uiPriority="46"/>
+    <w:lsdException w:name="List Table 2" w:uiPriority="47"/>
+    <w:lsdException w:name="List Table 3" w:uiPriority="48"/>
+    <w:lsdException w:name="List Table 4" w:uiPriority="49"/>
+    <w:lsdException w:name="List Table 5 Dark" w:uiPriority="50"/>
+    <w:lsdException w:name="List Table 6 Colorful" w:uiPriority="51"/>
+    <w:lsdException w:name="List Table 7 Colorful" w:uiPriority="52"/>
+    <w:lsdException w:name="List Table 1 Light Accent 1" w:uiPriority="46"/>
+    <w:lsdException w:name="List Table 2 Accent 1" w:uiPriority="47"/>
+    <w:lsdException w:name="List Table 3 Accent 1" w:uiPriority="48"/>
+    <w:lsdException w:name="List Table 4 Accent 1" w:uiPriority="49"/>
+    <w:lsdException w:name="List Table 5 Dark Accent 1" w:uiPriority="50"/>
+    <w:lsdException w:name="List Table 6 Colorful Accent 1" w:uiPriority="51"/>
+    <w:lsdException w:name="List Table 7 Colorful Accent 1" w:uiPriority="52"/>
+    <w:lsdException w:name="List Table 1 Light Accent 2" w:uiPriority="46"/>
+    <w:lsdException w:name="List Table 2 Accent 2" w:uiPriority="47"/>
+    <w:lsdException w:name="List Table 3 Accent 2" w:uiPriority="48"/>
+    <w:lsdException w:name="List Table 4 Accent 2" w:uiPriority="49"/>
+    <w:lsdException w:name="List Table 5 Dark Accent 2" w:uiPriority="50"/>
+    <w:lsdException w:name="List Table 6 Colorful Accent 2" w:uiPriority="51"/>
+    <w:lsdException w:name="List Table 7 Colorful Accent 2" w:uiPriority="52"/>
+    <w:lsdException w:name="List Table 1 Light Accent 3" w:uiPriority="46"/>
+    <w:lsdException w:name="List Table 2 Accent 3" w:uiPriority="47"/>
+    <w:lsdException w:name="List Table 3 Accent 3" w:uiPriority="48"/>
+    <w:lsdException w:name="List Table 4 Accent 3" w:uiPriority="49"/>
+    <w:lsdException w:name="List Table 5 Dark Accent 3" w:uiPriority="50"/>
+    <w:lsdException w:name="List Table 6 Colorful Accent 3" w:uiPriority="51"/>
+    <w:lsdException w:name="List Table 7 Colorful Accent 3" w:uiPriority="52"/>
+    <w:lsdException w:name="List Table 1 Light Accent 4" w:uiPriority="46"/>
+    <w:lsdException w:name="List Table 2 Accent 4" w:uiPriority="47"/>
+    <w:lsdException w:name="List Table 3 Accent 4" w:uiPriority="48"/>
+    <w:lsdException w:name="List Table 4 Accent 4" w:uiPriority="49"/>
+    <w:lsdException w:name="List Table 5 Dark Accent 4" w:uiPriority="50"/>
+    <w:lsdException w:name="List Table 6 Colorful Accent 4" w:uiPriority="51"/>
+    <w:lsdException w:name="List Table 7 Colorful Accent 4" w:uiPriority="52"/>
+    <w:lsdException w:name="List Table 1 Light Accent 5" w:uiPriority="46"/>
+    <w:lsdException w:name="List Table 2 Accent 5" w:uiPriority="47"/>
+    <w:lsdException w:name="List Table 3 Accent 5" w:uiPriority="48"/>
+    <w:lsdException w:name="List Table 4 Accent 5" w:uiPriority="49"/>
+    <w:lsdException w:name="List Table 5 Dark Accent 5" w:uiPriority="50"/>
+    <w:lsdException w:name="List Table 6 Colorful Accent 5" w:uiPriority="51"/>
+    <w:lsdException w:name="List Table 7 Colorful Accent 5" w:uiPriority="52"/>
+    <w:lsdException w:name="List Table 1 Light Accent 6" w:uiPriority="46"/>
+    <w:lsdException w:name="List Table 2 Accent 6" w:uiPriority="47"/>
+    <w:lsdException w:name="List Table 3 Accent 6" w:uiPriority="48"/>
+    <w:lsdException w:name="List Table 4 Accent 6" w:uiPriority="49"/>
+    <w:lsdException w:name="List Table 5 Dark Accent 6" w:uiPriority="50"/>
+    <w:lsdException w:name="List Table 6 Colorful Accent 6" w:uiPriority="51"/>
+    <w:lsdException w:name="List Table 7 Colorful Accent 6" w:uiPriority="52"/>
   </w:latentStyles>
   <w:style w:type="paragraph" w:default="1" w:styleId="Normal">
     <w:name w:val="Normal"/>
@@ -9417,210 +8246,8 @@
 </w:styles>
 </file>
 
-<file path=word/glossary/stylesWithEffects.xml><?xml version="1.0" encoding="utf-8"?>
-<w:styles xmlns:wpc="http://schemas.microsoft.com/office/word/2010/wordprocessingCanvas" xmlns:mc="http://schemas.openxmlformats.org/markup-compatibility/2006" xmlns:o="urn:schemas-microsoft-com:office:office" xmlns:r="http://schemas.openxmlformats.org/officeDocument/2006/relationships" xmlns:m="http://schemas.openxmlformats.org/officeDocument/2006/math" xmlns:v="urn:schemas-microsoft-com:vml" xmlns:wp14="http://schemas.microsoft.com/office/word/2010/wordprocessingDrawing" xmlns:wp="http://schemas.openxmlformats.org/drawingml/2006/wordprocessingDrawing" xmlns:w10="urn:schemas-microsoft-com:office:word" xmlns:w="http://schemas.openxmlformats.org/wordprocessingml/2006/main" xmlns:w14="http://schemas.microsoft.com/office/word/2010/wordml" xmlns:wpg="http://schemas.microsoft.com/office/word/2010/wordprocessingGroup" xmlns:wpi="http://schemas.microsoft.com/office/word/2010/wordprocessingInk" xmlns:wne="http://schemas.microsoft.com/office/word/2006/wordml" xmlns:wps="http://schemas.microsoft.com/office/word/2010/wordprocessingShape" mc:Ignorable="w14 wp14">
-  <w:docDefaults>
-    <w:rPrDefault>
-      <w:rPr>
-        <w:rFonts w:asciiTheme="minorHAnsi" w:eastAsiaTheme="minorEastAsia" w:hAnsiTheme="minorHAnsi" w:cstheme="minorBidi"/>
-        <w:sz w:val="22"/>
-        <w:szCs w:val="22"/>
-        <w:lang w:val="en-US" w:eastAsia="en-US" w:bidi="ar-SA"/>
-      </w:rPr>
-    </w:rPrDefault>
-    <w:pPrDefault>
-      <w:pPr>
-        <w:spacing w:after="200" w:line="276" w:lineRule="auto"/>
-      </w:pPr>
-    </w:pPrDefault>
-  </w:docDefaults>
-  <w:latentStyles w:defLockedState="0" w:defUIPriority="99" w:defSemiHidden="1" w:defUnhideWhenUsed="1" w:defQFormat="0" w:count="267">
-    <w:lsdException w:name="Normal" w:semiHidden="0" w:uiPriority="0" w:unhideWhenUsed="0" w:qFormat="1"/>
-    <w:lsdException w:name="heading 1" w:semiHidden="0" w:uiPriority="9" w:unhideWhenUsed="0" w:qFormat="1"/>
-    <w:lsdException w:name="heading 2" w:uiPriority="9" w:qFormat="1"/>
-    <w:lsdException w:name="heading 3" w:uiPriority="9" w:qFormat="1"/>
-    <w:lsdException w:name="heading 4" w:uiPriority="9" w:qFormat="1"/>
-    <w:lsdException w:name="heading 5" w:uiPriority="9" w:qFormat="1"/>
-    <w:lsdException w:name="heading 6" w:uiPriority="9" w:qFormat="1"/>
-    <w:lsdException w:name="heading 7" w:uiPriority="9" w:qFormat="1"/>
-    <w:lsdException w:name="heading 8" w:uiPriority="9" w:qFormat="1"/>
-    <w:lsdException w:name="heading 9" w:uiPriority="9" w:qFormat="1"/>
-    <w:lsdException w:name="toc 1" w:uiPriority="39"/>
-    <w:lsdException w:name="toc 2" w:uiPriority="39"/>
-    <w:lsdException w:name="toc 3" w:uiPriority="39"/>
-    <w:lsdException w:name="toc 4" w:uiPriority="39"/>
-    <w:lsdException w:name="toc 5" w:uiPriority="39"/>
-    <w:lsdException w:name="toc 6" w:uiPriority="39"/>
-    <w:lsdException w:name="toc 7" w:uiPriority="39"/>
-    <w:lsdException w:name="toc 8" w:uiPriority="39"/>
-    <w:lsdException w:name="toc 9" w:uiPriority="39"/>
-    <w:lsdException w:name="caption" w:uiPriority="35" w:qFormat="1"/>
-    <w:lsdException w:name="Title" w:semiHidden="0" w:uiPriority="10" w:unhideWhenUsed="0" w:qFormat="1"/>
-    <w:lsdException w:name="Default Paragraph Font" w:uiPriority="1"/>
-    <w:lsdException w:name="Subtitle" w:semiHidden="0" w:uiPriority="11" w:unhideWhenUsed="0" w:qFormat="1"/>
-    <w:lsdException w:name="Strong" w:semiHidden="0" w:uiPriority="22" w:unhideWhenUsed="0" w:qFormat="1"/>
-    <w:lsdException w:name="Emphasis" w:semiHidden="0" w:uiPriority="20" w:unhideWhenUsed="0" w:qFormat="1"/>
-    <w:lsdException w:name="Table Grid" w:semiHidden="0" w:uiPriority="59" w:unhideWhenUsed="0"/>
-    <w:lsdException w:name="Placeholder Text" w:unhideWhenUsed="0"/>
-    <w:lsdException w:name="No Spacing" w:semiHidden="0" w:uiPriority="1" w:unhideWhenUsed="0" w:qFormat="1"/>
-    <w:lsdException w:name="Light Shading" w:semiHidden="0" w:uiPriority="60" w:unhideWhenUsed="0"/>
-    <w:lsdException w:name="Light List" w:semiHidden="0" w:uiPriority="61" w:unhideWhenUsed="0"/>
-    <w:lsdException w:name="Light Grid" w:semiHidden="0" w:uiPriority="62" w:unhideWhenUsed="0"/>
-    <w:lsdException w:name="Medium Shading 1" w:semiHidden="0" w:uiPriority="63" w:unhideWhenUsed="0"/>
-    <w:lsdException w:name="Medium Shading 2" w:semiHidden="0" w:uiPriority="64" w:unhideWhenUsed="0"/>
-    <w:lsdException w:name="Medium List 1" w:semiHidden="0" w:uiPriority="65" w:unhideWhenUsed="0"/>
-    <w:lsdException w:name="Medium List 2" w:semiHidden="0" w:uiPriority="66" w:unhideWhenUsed="0"/>
-    <w:lsdException w:name="Medium Grid 1" w:semiHidden="0" w:uiPriority="67" w:unhideWhenUsed="0"/>
-    <w:lsdException w:name="Medium Grid 2" w:semiHidden="0" w:uiPriority="68" w:unhideWhenUsed="0"/>
-    <w:lsdException w:name="Medium Grid 3" w:semiHidden="0" w:uiPriority="69" w:unhideWhenUsed="0"/>
-    <w:lsdException w:name="Dark List" w:semiHidden="0" w:uiPriority="70" w:unhideWhenUsed="0"/>
-    <w:lsdException w:name="Colorful Shading" w:semiHidden="0" w:uiPriority="71" w:unhideWhenUsed="0"/>
-    <w:lsdException w:name="Colorful List" w:semiHidden="0" w:uiPriority="72" w:unhideWhenUsed="0"/>
-    <w:lsdException w:name="Colorful Grid" w:semiHidden="0" w:uiPriority="73" w:unhideWhenUsed="0"/>
-    <w:lsdException w:name="Light Shading Accent 1" w:semiHidden="0" w:uiPriority="60" w:unhideWhenUsed="0"/>
-    <w:lsdException w:name="Light List Accent 1" w:semiHidden="0" w:uiPriority="61" w:unhideWhenUsed="0"/>
-    <w:lsdException w:name="Light Grid Accent 1" w:semiHidden="0" w:uiPriority="62" w:unhideWhenUsed="0"/>
-    <w:lsdException w:name="Medium Shading 1 Accent 1" w:semiHidden="0" w:uiPriority="63" w:unhideWhenUsed="0"/>
-    <w:lsdException w:name="Medium Shading 2 Accent 1" w:semiHidden="0" w:uiPriority="64" w:unhideWhenUsed="0"/>
-    <w:lsdException w:name="Medium List 1 Accent 1" w:semiHidden="0" w:uiPriority="65" w:unhideWhenUsed="0"/>
-    <w:lsdException w:name="Revision" w:unhideWhenUsed="0"/>
-    <w:lsdException w:name="List Paragraph" w:semiHidden="0" w:uiPriority="34" w:unhideWhenUsed="0" w:qFormat="1"/>
-    <w:lsdException w:name="Quote" w:semiHidden="0" w:uiPriority="29" w:unhideWhenUsed="0" w:qFormat="1"/>
-    <w:lsdException w:name="Intense Quote" w:semiHidden="0" w:uiPriority="30" w:unhideWhenUsed="0" w:qFormat="1"/>
-    <w:lsdException w:name="Medium List 2 Accent 1" w:semiHidden="0" w:uiPriority="66" w:unhideWhenUsed="0"/>
-    <w:lsdException w:name="Medium Grid 1 Accent 1" w:semiHidden="0" w:uiPriority="67" w:unhideWhenUsed="0"/>
-    <w:lsdException w:name="Medium Grid 2 Accent 1" w:semiHidden="0" w:uiPriority="68" w:unhideWhenUsed="0"/>
-    <w:lsdException w:name="Medium Grid 3 Accent 1" w:semiHidden="0" w:uiPriority="69" w:unhideWhenUsed="0"/>
-    <w:lsdException w:name="Dark List Accent 1" w:semiHidden="0" w:uiPriority="70" w:unhideWhenUsed="0"/>
-    <w:lsdException w:name="Colorful Shading Accent 1" w:semiHidden="0" w:uiPriority="71" w:unhideWhenUsed="0"/>
-    <w:lsdException w:name="Colorful List Accent 1" w:semiHidden="0" w:uiPriority="72" w:unhideWhenUsed="0"/>
-    <w:lsdException w:name="Colorful Grid Accent 1" w:semiHidden="0" w:uiPriority="73" w:unhideWhenUsed="0"/>
-    <w:lsdException w:name="Light Shading Accent 2" w:semiHidden="0" w:uiPriority="60" w:unhideWhenUsed="0"/>
-    <w:lsdException w:name="Light List Accent 2" w:semiHidden="0" w:uiPriority="61" w:unhideWhenUsed="0"/>
-    <w:lsdException w:name="Light Grid Accent 2" w:semiHidden="0" w:uiPriority="62" w:unhideWhenUsed="0"/>
-    <w:lsdException w:name="Medium Shading 1 Accent 2" w:semiHidden="0" w:uiPriority="63" w:unhideWhenUsed="0"/>
-    <w:lsdException w:name="Medium Shading 2 Accent 2" w:semiHidden="0" w:uiPriority="64" w:unhideWhenUsed="0"/>
-    <w:lsdException w:name="Medium List 1 Accent 2" w:semiHidden="0" w:uiPriority="65" w:unhideWhenUsed="0"/>
-    <w:lsdException w:name="Medium List 2 Accent 2" w:semiHidden="0" w:uiPriority="66" w:unhideWhenUsed="0"/>
-    <w:lsdException w:name="Medium Grid 1 Accent 2" w:semiHidden="0" w:uiPriority="67" w:unhideWhenUsed="0"/>
-    <w:lsdException w:name="Medium Grid 2 Accent 2" w:semiHidden="0" w:uiPriority="68" w:unhideWhenUsed="0"/>
-    <w:lsdException w:name="Medium Grid 3 Accent 2" w:semiHidden="0" w:uiPriority="69" w:unhideWhenUsed="0"/>
-    <w:lsdException w:name="Dark List Accent 2" w:semiHidden="0" w:uiPriority="70" w:unhideWhenUsed="0"/>
-    <w:lsdException w:name="Colorful Shading Accent 2" w:semiHidden="0" w:uiPriority="71" w:unhideWhenUsed="0"/>
-    <w:lsdException w:name="Colorful List Accent 2" w:semiHidden="0" w:uiPriority="72" w:unhideWhenUsed="0"/>
-    <w:lsdException w:name="Colorful Grid Accent 2" w:semiHidden="0" w:uiPriority="73" w:unhideWhenUsed="0"/>
-    <w:lsdException w:name="Light Shading Accent 3" w:semiHidden="0" w:uiPriority="60" w:unhideWhenUsed="0"/>
-    <w:lsdException w:name="Light List Accent 3" w:semiHidden="0" w:uiPriority="61" w:unhideWhenUsed="0"/>
-    <w:lsdException w:name="Light Grid Accent 3" w:semiHidden="0" w:uiPriority="62" w:unhideWhenUsed="0"/>
-    <w:lsdException w:name="Medium Shading 1 Accent 3" w:semiHidden="0" w:uiPriority="63" w:unhideWhenUsed="0"/>
-    <w:lsdException w:name="Medium Shading 2 Accent 3" w:semiHidden="0" w:uiPriority="64" w:unhideWhenUsed="0"/>
-    <w:lsdException w:name="Medium List 1 Accent 3" w:semiHidden="0" w:uiPriority="65" w:unhideWhenUsed="0"/>
-    <w:lsdException w:name="Medium List 2 Accent 3" w:semiHidden="0" w:uiPriority="66" w:unhideWhenUsed="0"/>
-    <w:lsdException w:name="Medium Grid 1 Accent 3" w:semiHidden="0" w:uiPriority="67" w:unhideWhenUsed="0"/>
-    <w:lsdException w:name="Medium Grid 2 Accent 3" w:semiHidden="0" w:uiPriority="68" w:unhideWhenUsed="0"/>
-    <w:lsdException w:name="Medium Grid 3 Accent 3" w:semiHidden="0" w:uiPriority="69" w:unhideWhenUsed="0"/>
-    <w:lsdException w:name="Dark List Accent 3" w:semiHidden="0" w:uiPriority="70" w:unhideWhenUsed="0"/>
-    <w:lsdException w:name="Colorful Shading Accent 3" w:semiHidden="0" w:uiPriority="71" w:unhideWhenUsed="0"/>
-    <w:lsdException w:name="Colorful List Accent 3" w:semiHidden="0" w:uiPriority="72" w:unhideWhenUsed="0"/>
-    <w:lsdException w:name="Colorful Grid Accent 3" w:semiHidden="0" w:uiPriority="73" w:unhideWhenUsed="0"/>
-    <w:lsdException w:name="Light Shading Accent 4" w:semiHidden="0" w:uiPriority="60" w:unhideWhenUsed="0"/>
-    <w:lsdException w:name="Light List Accent 4" w:semiHidden="0" w:uiPriority="61" w:unhideWhenUsed="0"/>
-    <w:lsdException w:name="Light Grid Accent 4" w:semiHidden="0" w:uiPriority="62" w:unhideWhenUsed="0"/>
-    <w:lsdException w:name="Medium Shading 1 Accent 4" w:semiHidden="0" w:uiPriority="63" w:unhideWhenUsed="0"/>
-    <w:lsdException w:name="Medium Shading 2 Accent 4" w:semiHidden="0" w:uiPriority="64" w:unhideWhenUsed="0"/>
-    <w:lsdException w:name="Medium List 1 Accent 4" w:semiHidden="0" w:uiPriority="65" w:unhideWhenUsed="0"/>
-    <w:lsdException w:name="Medium List 2 Accent 4" w:semiHidden="0" w:uiPriority="66" w:unhideWhenUsed="0"/>
-    <w:lsdException w:name="Medium Grid 1 Accent 4" w:semiHidden="0" w:uiPriority="67" w:unhideWhenUsed="0"/>
-    <w:lsdException w:name="Medium Grid 2 Accent 4" w:semiHidden="0" w:uiPriority="68" w:unhideWhenUsed="0"/>
-    <w:lsdException w:name="Medium Grid 3 Accent 4" w:semiHidden="0" w:uiPriority="69" w:unhideWhenUsed="0"/>
-    <w:lsdException w:name="Dark List Accent 4" w:semiHidden="0" w:uiPriority="70" w:unhideWhenUsed="0"/>
-    <w:lsdException w:name="Colorful Shading Accent 4" w:semiHidden="0" w:uiPriority="71" w:unhideWhenUsed="0"/>
-    <w:lsdException w:name="Colorful List Accent 4" w:semiHidden="0" w:uiPriority="72" w:unhideWhenUsed="0"/>
-    <w:lsdException w:name="Colorful Grid Accent 4" w:semiHidden="0" w:uiPriority="73" w:unhideWhenUsed="0"/>
-    <w:lsdException w:name="Light Shading Accent 5" w:semiHidden="0" w:uiPriority="60" w:unhideWhenUsed="0"/>
-    <w:lsdException w:name="Light List Accent 5" w:semiHidden="0" w:uiPriority="61" w:unhideWhenUsed="0"/>
-    <w:lsdException w:name="Light Grid Accent 5" w:semiHidden="0" w:uiPriority="62" w:unhideWhenUsed="0"/>
-    <w:lsdException w:name="Medium Shading 1 Accent 5" w:semiHidden="0" w:uiPriority="63" w:unhideWhenUsed="0"/>
-    <w:lsdException w:name="Medium Shading 2 Accent 5" w:semiHidden="0" w:uiPriority="64" w:unhideWhenUsed="0"/>
-    <w:lsdException w:name="Medium List 1 Accent 5" w:semiHidden="0" w:uiPriority="65" w:unhideWhenUsed="0"/>
-    <w:lsdException w:name="Medium List 2 Accent 5" w:semiHidden="0" w:uiPriority="66" w:unhideWhenUsed="0"/>
-    <w:lsdException w:name="Medium Grid 1 Accent 5" w:semiHidden="0" w:uiPriority="67" w:unhideWhenUsed="0"/>
-    <w:lsdException w:name="Medium Grid 2 Accent 5" w:semiHidden="0" w:uiPriority="68" w:unhideWhenUsed="0"/>
-    <w:lsdException w:name="Medium Grid 3 Accent 5" w:semiHidden="0" w:uiPriority="69" w:unhideWhenUsed="0"/>
-    <w:lsdException w:name="Dark List Accent 5" w:semiHidden="0" w:uiPriority="70" w:unhideWhenUsed="0"/>
-    <w:lsdException w:name="Colorful Shading Accent 5" w:semiHidden="0" w:uiPriority="71" w:unhideWhenUsed="0"/>
-    <w:lsdException w:name="Colorful List Accent 5" w:semiHidden="0" w:uiPriority="72" w:unhideWhenUsed="0"/>
-    <w:lsdException w:name="Colorful Grid Accent 5" w:semiHidden="0" w:uiPriority="73" w:unhideWhenUsed="0"/>
-    <w:lsdException w:name="Light Shading Accent 6" w:semiHidden="0" w:uiPriority="60" w:unhideWhenUsed="0"/>
-    <w:lsdException w:name="Light List Accent 6" w:semiHidden="0" w:uiPriority="61" w:unhideWhenUsed="0"/>
-    <w:lsdException w:name="Light Grid Accent 6" w:semiHidden="0" w:uiPriority="62" w:unhideWhenUsed="0"/>
-    <w:lsdException w:name="Medium Shading 1 Accent 6" w:semiHidden="0" w:uiPriority="63" w:unhideWhenUsed="0"/>
-    <w:lsdException w:name="Medium Shading 2 Accent 6" w:semiHidden="0" w:uiPriority="64" w:unhideWhenUsed="0"/>
-    <w:lsdException w:name="Medium List 1 Accent 6" w:semiHidden="0" w:uiPriority="65" w:unhideWhenUsed="0"/>
-    <w:lsdException w:name="Medium List 2 Accent 6" w:semiHidden="0" w:uiPriority="66" w:unhideWhenUsed="0"/>
-    <w:lsdException w:name="Medium Grid 1 Accent 6" w:semiHidden="0" w:uiPriority="67" w:unhideWhenUsed="0"/>
-    <w:lsdException w:name="Medium Grid 2 Accent 6" w:semiHidden="0" w:uiPriority="68" w:unhideWhenUsed="0"/>
-    <w:lsdException w:name="Medium Grid 3 Accent 6" w:semiHidden="0" w:uiPriority="69" w:unhideWhenUsed="0"/>
-    <w:lsdException w:name="Dark List Accent 6" w:semiHidden="0" w:uiPriority="70" w:unhideWhenUsed="0"/>
-    <w:lsdException w:name="Colorful Shading Accent 6" w:semiHidden="0" w:uiPriority="71" w:unhideWhenUsed="0"/>
-    <w:lsdException w:name="Colorful List Accent 6" w:semiHidden="0" w:uiPriority="72" w:unhideWhenUsed="0"/>
-    <w:lsdException w:name="Colorful Grid Accent 6" w:semiHidden="0" w:uiPriority="73" w:unhideWhenUsed="0"/>
-    <w:lsdException w:name="Subtle Emphasis" w:semiHidden="0" w:uiPriority="19" w:unhideWhenUsed="0" w:qFormat="1"/>
-    <w:lsdException w:name="Intense Emphasis" w:semiHidden="0" w:uiPriority="21" w:unhideWhenUsed="0" w:qFormat="1"/>
-    <w:lsdException w:name="Subtle Reference" w:semiHidden="0" w:uiPriority="31" w:unhideWhenUsed="0" w:qFormat="1"/>
-    <w:lsdException w:name="Intense Reference" w:semiHidden="0" w:uiPriority="32" w:unhideWhenUsed="0" w:qFormat="1"/>
-    <w:lsdException w:name="Book Title" w:semiHidden="0" w:uiPriority="33" w:unhideWhenUsed="0" w:qFormat="1"/>
-    <w:lsdException w:name="Bibliography" w:uiPriority="37"/>
-    <w:lsdException w:name="TOC Heading" w:uiPriority="39" w:qFormat="1"/>
-  </w:latentStyles>
-  <w:style w:type="paragraph" w:default="1" w:styleId="Normal">
-    <w:name w:val="Normal"/>
-    <w:qFormat/>
-  </w:style>
-  <w:style w:type="character" w:default="1" w:styleId="DefaultParagraphFont">
-    <w:name w:val="Default Paragraph Font"/>
-    <w:uiPriority w:val="1"/>
-    <w:semiHidden/>
-    <w:unhideWhenUsed/>
-  </w:style>
-  <w:style w:type="table" w:default="1" w:styleId="TableNormal">
-    <w:name w:val="Normal Table"/>
-    <w:uiPriority w:val="99"/>
-    <w:semiHidden/>
-    <w:unhideWhenUsed/>
-    <w:tblPr>
-      <w:tblInd w:w="0" w:type="dxa"/>
-      <w:tblCellMar>
-        <w:top w:w="0" w:type="dxa"/>
-        <w:left w:w="108" w:type="dxa"/>
-        <w:bottom w:w="0" w:type="dxa"/>
-        <w:right w:w="108" w:type="dxa"/>
-      </w:tblCellMar>
-    </w:tblPr>
-  </w:style>
-  <w:style w:type="numbering" w:default="1" w:styleId="NoList">
-    <w:name w:val="No List"/>
-    <w:uiPriority w:val="99"/>
-    <w:semiHidden/>
-    <w:unhideWhenUsed/>
-  </w:style>
-  <w:style w:type="character" w:styleId="PlaceholderText">
-    <w:name w:val="Placeholder Text"/>
-    <w:basedOn w:val="DefaultParagraphFont"/>
-    <w:uiPriority w:val="99"/>
-    <w:semiHidden/>
-    <w:rPr>
-      <w:color w:val="808080"/>
-    </w:rPr>
-  </w:style>
-  <w:style w:type="paragraph" w:customStyle="1" w:styleId="5BC52ABA3BFA4EBE97C257E2E06DB4B6">
-    <w:name w:val="5BC52ABA3BFA4EBE97C257E2E06DB4B6"/>
-  </w:style>
-</w:styles>
-</file>
-
 <file path=word/glossary/webSettings.xml><?xml version="1.0" encoding="utf-8"?>
-<w:webSettings xmlns:mc="http://schemas.openxmlformats.org/markup-compatibility/2006" xmlns:r="http://schemas.openxmlformats.org/officeDocument/2006/relationships" xmlns:w="http://schemas.openxmlformats.org/wordprocessingml/2006/main" xmlns:w14="http://schemas.microsoft.com/office/word/2010/wordml" mc:Ignorable="w14">
+<w:webSettings xmlns:mc="http://schemas.openxmlformats.org/markup-compatibility/2006" xmlns:r="http://schemas.openxmlformats.org/officeDocument/2006/relationships" xmlns:w="http://schemas.openxmlformats.org/wordprocessingml/2006/main" xmlns:w14="http://schemas.microsoft.com/office/word/2010/wordml" xmlns:w15="http://schemas.microsoft.com/office/word/2012/wordml" mc:Ignorable="w14 w15">
   <w:optimizeForBrowser/>
   <w:allowPNG/>
 </w:webSettings>
@@ -9935,7 +8562,7 @@
 </file>
 
 <file path=customXml/itemProps2.xml><?xml version="1.0" encoding="utf-8"?>
-<ds:datastoreItem xmlns:ds="http://schemas.openxmlformats.org/officeDocument/2006/customXml" ds:itemID="{43AA2076-DE22-4C87-BCFD-6AE7816BD08D}">
+<ds:datastoreItem xmlns:ds="http://schemas.openxmlformats.org/officeDocument/2006/customXml" ds:itemID="{80A0FACB-9A08-4D73-8F62-98354852B5DC}">
   <ds:schemaRefs>
     <ds:schemaRef ds:uri="http://schemas.openxmlformats.org/officeDocument/2006/bibliography"/>
   </ds:schemaRefs>

</xml_diff>

<commit_message>
Fixed broken tests, refactored some confusing code, updated .RAP and docs
</commit_message>
<xml_diff>
--- a/Documentation/Relativity - Imaging Set Scheduler.docx
+++ b/Documentation/Relativity - Imaging Set Scheduler.docx
@@ -109,10 +109,8 @@
         <w:t>V</w:t>
       </w:r>
       <w:r>
-        <w:t>4</w:t>
-      </w:r>
-      <w:bookmarkStart w:id="0" w:name="_GoBack"/>
-      <w:bookmarkEnd w:id="0"/>
+        <w:t>3.1</w:t>
+      </w:r>
     </w:p>
     <w:p>
       <w:pPr>
@@ -142,7 +140,7 @@
           <w:noProof/>
           <w:sz w:val="32"/>
         </w:rPr>
-        <w:t>September 12, 2017</w:t>
+        <w:t>September 21, 2017</w:t>
       </w:r>
       <w:r>
         <w:rPr>
@@ -1795,11 +1793,44 @@
       <w:pPr>
         <w:pStyle w:val="Heading1Shortdocuments"/>
       </w:pPr>
-      <w:bookmarkStart w:id="1" w:name="_Toc381168356"/>
+      <w:bookmarkStart w:id="0" w:name="_Toc381168356"/>
       <w:r>
         <w:lastRenderedPageBreak/>
         <w:t>Overview</w:t>
       </w:r>
+      <w:bookmarkEnd w:id="0"/>
+    </w:p>
+    <w:p>
+      <w:pPr>
+        <w:pStyle w:val="Body"/>
+      </w:pPr>
+      <w:r>
+        <w:t xml:space="preserve">This solution allows you to </w:t>
+      </w:r>
+      <w:r>
+        <w:t>configure</w:t>
+      </w:r>
+      <w:r>
+        <w:t xml:space="preserve"> an existing imaging set to run on a schedule.</w:t>
+      </w:r>
+      <w:r>
+        <w:t xml:space="preserve">  You can choose to run the imaging set once a day for one or many days of the week.</w:t>
+      </w:r>
+    </w:p>
+    <w:p>
+      <w:pPr>
+        <w:pStyle w:val="Heading2Shortdocuments"/>
+      </w:pPr>
+      <w:bookmarkStart w:id="1" w:name="_Toc381168357"/>
+      <w:r>
+        <w:t xml:space="preserve">Supported </w:t>
+      </w:r>
+      <w:r>
+        <w:t>v</w:t>
+      </w:r>
+      <w:r>
+        <w:t>ersions</w:t>
+      </w:r>
       <w:bookmarkEnd w:id="1"/>
     </w:p>
     <w:p>
@@ -1807,65 +1838,31 @@
         <w:pStyle w:val="Body"/>
       </w:pPr>
       <w:r>
-        <w:t xml:space="preserve">This solution allows you to </w:t>
-      </w:r>
-      <w:r>
-        <w:t>configure</w:t>
-      </w:r>
-      <w:r>
-        <w:t xml:space="preserve"> an existing imaging set to run on a schedule.</w:t>
-      </w:r>
-      <w:r>
-        <w:t xml:space="preserve">  You can choose to run the imaging set once a day for one or many days of the week.</w:t>
-      </w:r>
-    </w:p>
-    <w:p>
-      <w:pPr>
-        <w:pStyle w:val="Heading2Shortdocuments"/>
-      </w:pPr>
-      <w:bookmarkStart w:id="2" w:name="_Toc381168357"/>
-      <w:r>
-        <w:t xml:space="preserve">Supported </w:t>
-      </w:r>
-      <w:r>
-        <w:t>v</w:t>
-      </w:r>
-      <w:r>
-        <w:t>ersions</w:t>
-      </w:r>
+        <w:t xml:space="preserve">This </w:t>
+      </w:r>
+      <w:r>
+        <w:t>solution</w:t>
+      </w:r>
+      <w:r>
+        <w:t xml:space="preserve"> is </w:t>
+      </w:r>
+      <w:r>
+        <w:t xml:space="preserve">only </w:t>
+      </w:r>
+      <w:r>
+        <w:t>su</w:t>
+      </w:r>
+      <w:r>
+        <w:t>pported for</w:t>
+      </w:r>
+      <w:r>
+        <w:t xml:space="preserve"> Relativity version </w:t>
+      </w:r>
+      <w:r>
+        <w:t xml:space="preserve">9.5.196.102 </w:t>
+      </w:r>
+      <w:bookmarkStart w:id="2" w:name="_GoBack"/>
       <w:bookmarkEnd w:id="2"/>
-    </w:p>
-    <w:p>
-      <w:pPr>
-        <w:pStyle w:val="Body"/>
-      </w:pPr>
-      <w:r>
-        <w:t xml:space="preserve">This </w:t>
-      </w:r>
-      <w:r>
-        <w:t>solution</w:t>
-      </w:r>
-      <w:r>
-        <w:t xml:space="preserve"> is </w:t>
-      </w:r>
-      <w:r>
-        <w:t xml:space="preserve">only </w:t>
-      </w:r>
-      <w:r>
-        <w:t>su</w:t>
-      </w:r>
-      <w:r>
-        <w:t>pported for</w:t>
-      </w:r>
-      <w:r>
-        <w:t xml:space="preserve"> Relativity version </w:t>
-      </w:r>
-      <w:r>
-        <w:t>9.3.297.13</w:t>
-      </w:r>
-      <w:r>
-        <w:t xml:space="preserve"> </w:t>
-      </w:r>
       <w:r>
         <w:t>and above</w:t>
       </w:r>
@@ -4578,11 +4575,21 @@
     <w:r>
       <w:t xml:space="preserve"> </w:t>
     </w:r>
-    <w:fldSimple w:instr=" TITLE  \* Caps  \* MERGEFORMAT ">
-      <w:r>
-        <w:t>Imaging Set Scheduler</w:t>
-      </w:r>
-    </w:fldSimple>
+    <w:r>
+      <w:fldChar w:fldCharType="begin"/>
+    </w:r>
+    <w:r>
+      <w:instrText xml:space="preserve"> TITLE  \* Caps  \* MERGEFORMAT </w:instrText>
+    </w:r>
+    <w:r>
+      <w:fldChar w:fldCharType="separate"/>
+    </w:r>
+    <w:r>
+      <w:t>Imaging Set Scheduler</w:t>
+    </w:r>
+    <w:r>
+      <w:fldChar w:fldCharType="end"/>
+    </w:r>
     <w:r>
       <w:t xml:space="preserve"> </w:t>
     </w:r>
@@ -4602,7 +4609,7 @@
       <w:rPr>
         <w:noProof/>
       </w:rPr>
-      <w:t>6</w:t>
+      <w:t>10</w:t>
     </w:r>
     <w:r>
       <w:rPr>
@@ -7761,6 +7768,7 @@
   </w:compat>
   <w:rsids>
     <w:rsidRoot w:val="003A6169"/>
+    <w:rsid w:val="00061E79"/>
     <w:rsid w:val="000718A4"/>
     <w:rsid w:val="000B3F1A"/>
     <w:rsid w:val="000E5F30"/>
@@ -8562,7 +8570,7 @@
 </file>
 
 <file path=customXml/itemProps2.xml><?xml version="1.0" encoding="utf-8"?>
-<ds:datastoreItem xmlns:ds="http://schemas.openxmlformats.org/officeDocument/2006/customXml" ds:itemID="{80A0FACB-9A08-4D73-8F62-98354852B5DC}">
+<ds:datastoreItem xmlns:ds="http://schemas.openxmlformats.org/officeDocument/2006/customXml" ds:itemID="{88CED141-2EFD-4F03-8299-4AC3DC70EDF2}">
   <ds:schemaRefs>
     <ds:schemaRef ds:uri="http://schemas.openxmlformats.org/officeDocument/2006/bibliography"/>
   </ds:schemaRefs>

</xml_diff>

<commit_message>
Code review changes, updated version to 4.0.0
</commit_message>
<xml_diff>
--- a/Documentation/Relativity - Imaging Set Scheduler.docx
+++ b/Documentation/Relativity - Imaging Set Scheduler.docx
@@ -109,8 +109,10 @@
         <w:t>V</w:t>
       </w:r>
       <w:r>
-        <w:t>3.1</w:t>
-      </w:r>
+        <w:t>4.0</w:t>
+      </w:r>
+      <w:bookmarkStart w:id="0" w:name="_GoBack"/>
+      <w:bookmarkEnd w:id="0"/>
     </w:p>
     <w:p>
       <w:pPr>
@@ -140,7 +142,7 @@
           <w:noProof/>
           <w:sz w:val="32"/>
         </w:rPr>
-        <w:t>September 21, 2017</w:t>
+        <w:t>September 26, 2017</w:t>
       </w:r>
       <w:r>
         <w:rPr>
@@ -1793,12 +1795,12 @@
       <w:pPr>
         <w:pStyle w:val="Heading1Shortdocuments"/>
       </w:pPr>
-      <w:bookmarkStart w:id="0" w:name="_Toc381168356"/>
+      <w:bookmarkStart w:id="1" w:name="_Toc381168356"/>
       <w:r>
         <w:lastRenderedPageBreak/>
         <w:t>Overview</w:t>
       </w:r>
-      <w:bookmarkEnd w:id="0"/>
+      <w:bookmarkEnd w:id="1"/>
     </w:p>
     <w:p>
       <w:pPr>
@@ -1821,7 +1823,7 @@
       <w:pPr>
         <w:pStyle w:val="Heading2Shortdocuments"/>
       </w:pPr>
-      <w:bookmarkStart w:id="1" w:name="_Toc381168357"/>
+      <w:bookmarkStart w:id="2" w:name="_Toc381168357"/>
       <w:r>
         <w:t xml:space="preserve">Supported </w:t>
       </w:r>
@@ -1831,7 +1833,7 @@
       <w:r>
         <w:t>ersions</w:t>
       </w:r>
-      <w:bookmarkEnd w:id="1"/>
+      <w:bookmarkEnd w:id="2"/>
     </w:p>
     <w:p>
       <w:pPr>
@@ -1861,8 +1863,6 @@
       <w:r>
         <w:t xml:space="preserve">9.5.196.102 </w:t>
       </w:r>
-      <w:bookmarkStart w:id="2" w:name="_GoBack"/>
-      <w:bookmarkEnd w:id="2"/>
       <w:r>
         <w:t>and above</w:t>
       </w:r>
@@ -4575,21 +4575,11 @@
     <w:r>
       <w:t xml:space="preserve"> </w:t>
     </w:r>
-    <w:r>
-      <w:fldChar w:fldCharType="begin"/>
-    </w:r>
-    <w:r>
-      <w:instrText xml:space="preserve"> TITLE  \* Caps  \* MERGEFORMAT </w:instrText>
-    </w:r>
-    <w:r>
-      <w:fldChar w:fldCharType="separate"/>
-    </w:r>
-    <w:r>
-      <w:t>Imaging Set Scheduler</w:t>
-    </w:r>
-    <w:r>
-      <w:fldChar w:fldCharType="end"/>
-    </w:r>
+    <w:fldSimple w:instr=" TITLE  \* Caps  \* MERGEFORMAT ">
+      <w:r>
+        <w:t>Imaging Set Scheduler</w:t>
+      </w:r>
+    </w:fldSimple>
     <w:r>
       <w:t xml:space="preserve"> </w:t>
     </w:r>
@@ -7784,6 +7774,7 @@
     <w:rsid w:val="00550B97"/>
     <w:rsid w:val="006A38FE"/>
     <w:rsid w:val="006C135C"/>
+    <w:rsid w:val="007C5CBC"/>
     <w:rsid w:val="007D1F32"/>
     <w:rsid w:val="008A05B1"/>
     <w:rsid w:val="008B21D0"/>
@@ -8570,7 +8561,7 @@
 </file>
 
 <file path=customXml/itemProps2.xml><?xml version="1.0" encoding="utf-8"?>
-<ds:datastoreItem xmlns:ds="http://schemas.openxmlformats.org/officeDocument/2006/customXml" ds:itemID="{88CED141-2EFD-4F03-8299-4AC3DC70EDF2}">
+<ds:datastoreItem xmlns:ds="http://schemas.openxmlformats.org/officeDocument/2006/customXml" ds:itemID="{6B2CF7AC-0A8B-4C90-ADE2-3F3B4C124B0C}">
   <ds:schemaRefs>
     <ds:schemaRef ds:uri="http://schemas.openxmlformats.org/officeDocument/2006/bibliography"/>
   </ds:schemaRefs>

</xml_diff>